<commit_message>
Updated the remaining time for tasks
Updated the remaining time for tasks and created the burndown chart,
moving across all the data.
</commit_message>
<xml_diff>
--- a/Proof of Agile Practice - documentation.docx
+++ b/Proof of Agile Practice - documentation.docx
@@ -10,6 +10,7 @@
           <w:docPartUnique/>
         </w:docPartObj>
       </w:sdtPr>
+      <w:sdtEndPr/>
       <w:sdtContent>
         <w:p>
           <w:r>
@@ -91,6 +92,7 @@
                                   <w:dataBinding w:prefixMappings="xmlns:ns0='http://schemas.microsoft.com/office/2006/coverPageProps' " w:xpath="/ns0:CoverPageProperties[1]/ns0:CompanyAddress[1]" w:storeItemID="{55AF091B-3C7A-41E3-B477-F2FDAA23CFDA}"/>
                                   <w:text/>
                                 </w:sdtPr>
+                                <w:sdtEndPr/>
                                 <w:sdtContent>
                                   <w:p>
                                     <w:pPr>
@@ -159,6 +161,7 @@
                             <w:dataBinding w:prefixMappings="xmlns:ns0='http://schemas.microsoft.com/office/2006/coverPageProps' " w:xpath="/ns0:CoverPageProperties[1]/ns0:CompanyAddress[1]" w:storeItemID="{55AF091B-3C7A-41E3-B477-F2FDAA23CFDA}"/>
                             <w:text/>
                           </w:sdtPr>
+                          <w:sdtEndPr/>
                           <w:sdtContent>
                             <w:p>
                               <w:pPr>
@@ -184,19 +187,7 @@
                                   <w:sz w:val="20"/>
                                   <w:szCs w:val="20"/>
                                 </w:rPr>
-                                <w:t xml:space="preserve">School of Computing, </w:t>
-                              </w:r>
-                              <w:r>
-                                <w:rPr>
-                                  <w:rFonts w:asciiTheme="majorHAnsi" w:hAnsiTheme="majorHAnsi"/>
-                                  <w:b/>
-                                  <w:bCs/>
-                                  <w:color w:val="548DD4" w:themeColor="text2" w:themeTint="99"/>
-                                  <w:spacing w:val="60"/>
-                                  <w:sz w:val="20"/>
-                                  <w:szCs w:val="20"/>
-                                </w:rPr>
-                                <w:t>University of Dundee</w:t>
+                                <w:t>School of Computing, University of Dundee</w:t>
                               </w:r>
                             </w:p>
                           </w:sdtContent>
@@ -549,7 +540,7 @@
               </mc:Choice>
               <mc:Fallback>
                 <w:pict>
-                  <v:group id="Group 15" o:spid="_x0000_s1027" style="position:absolute;margin-left:364.5pt;margin-top:-385.65pt;width:143.25pt;height:60.75pt;z-index:251664384" coordorigin="8895,1230" coordsize="2865,1215" o:gfxdata="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">
+                  <v:group id="Group 15" o:spid="_x0000_s1027" style="position:absolute;margin-left:364.5pt;margin-top:-385.65pt;width:143.25pt;height:60.75pt;z-index:251664384" coordorigin="8895,1230" coordsize="2865,1215" o:gfxdata="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">
                     <v:shapetype id="_x0000_t202" coordsize="21600,21600" o:spt="202" path="m0,0l0,21600,21600,21600,21600,0xe">
                       <v:stroke joinstyle="miter"/>
                       <v:path gradientshapeok="t" o:connecttype="rect"/>
@@ -577,6 +568,10 @@
                         </w:txbxContent>
                       </v:textbox>
                     </v:shape>
+                    <v:shapetype id="_x0000_t32" coordsize="21600,21600" o:spt="32" o:oned="t" path="m0,0l21600,21600e" filled="f">
+                      <v:path arrowok="t" fillok="f" o:connecttype="none"/>
+                      <o:lock v:ext="edit" shapetype="t"/>
+                    </v:shapetype>
                     <v:shape id="AutoShape 17" o:spid="_x0000_s1029" type="#_x0000_t32" style="position:absolute;left:10290;top:1590;width:0;height:630;visibility:visible;mso-wrap-style:square" o:connectortype="straight" o:gfxdata="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" strokecolor="white" strokeweight="1.5pt"/>
                     <v:shape id="Text Box 18" o:spid="_x0000_s1030" type="#_x0000_t202" style="position:absolute;left:8895;top:1455;width:1365;height:630;visibility:visible;mso-wrap-style:square;v-text-anchor:top" o:gfxdata="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" filled="f" stroked="f">
                       <v:textbox>
@@ -1032,7 +1027,7 @@
                     </mc:Choice>
                     <mc:Fallback>
                       <w:pict>
-                        <v:rect id="Rectangle 3" o:spid="_x0000_s1031" style="position:absolute;margin-left:-12.55pt;margin-top:23.1pt;width:464.4pt;height:269.15pt;z-index:251661312;visibility:visible;mso-wrap-style:square;mso-width-percent:0;mso-height-percent:0;mso-wrap-distance-left:9pt;mso-wrap-distance-top:0;mso-wrap-distance-right:9pt;mso-wrap-distance-bottom:0;mso-position-horizontal:absolute;mso-position-horizontal-relative:page;mso-position-vertical:absolute;mso-position-vertical-relative:page;mso-width-percent:0;mso-height-percent:0;mso-width-relative:page;mso-height-relative:page;v-text-anchor:top" o:gfxdata="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" filled="f" stroked="f">
+                        <v:rect id="Rectangle 3" o:spid="_x0000_s1031" style="position:absolute;margin-left:-12.55pt;margin-top:23.1pt;width:464.4pt;height:269.15pt;z-index:251661312;visibility:visible;mso-wrap-style:square;mso-width-percent:0;mso-height-percent:0;mso-wrap-distance-left:9pt;mso-wrap-distance-top:0;mso-wrap-distance-right:9pt;mso-wrap-distance-bottom:0;mso-position-horizontal:absolute;mso-position-horizontal-relative:page;mso-position-vertical:absolute;mso-position-vertical-relative:page;mso-width-percent:0;mso-height-percent:0;mso-width-relative:page;mso-height-relative:page;v-text-anchor:top" o:gfxdata="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" filled="f" stroked="f">
                           <v:textbox>
                             <w:txbxContent>
                               <w:p>
@@ -1054,8 +1049,6 @@
                                   </w:rPr>
                                   <w:t xml:space="preserve">  </w:t>
                                 </w:r>
-                                <w:bookmarkStart w:id="1" w:name="_GoBack"/>
-                                <w:bookmarkEnd w:id="1"/>
                               </w:p>
                             </w:txbxContent>
                           </v:textbox>
@@ -1109,15 +1102,7 @@
         <w:p/>
         <w:p>
           <w:r>
-            <w:t xml:space="preserve">I certify that this assignment represents all my own work and that no parts of it have been copied and that no collusion has taken place with any other person.  I have also read and understood The School of Computing’s regulations as regards </w:t>
-          </w:r>
-          <w:proofErr w:type="gramStart"/>
-          <w:r>
-            <w:t>course</w:t>
-          </w:r>
-          <w:proofErr w:type="gramEnd"/>
-          <w:r>
-            <w:t xml:space="preserve"> work and I certify that this course work was performed according to those regulations.</w:t>
+            <w:t>I certify that this assignment represents all my own work and that no parts of it have been copied and that no collusion has taken place with any other person.  I have also read and understood The School of Computing’s regulations as regards course work and I certify that this course work was performed according to those regulations.</w:t>
           </w:r>
         </w:p>
         <w:p/>
@@ -4383,6 +4368,146 @@
           <w:b/>
         </w:rPr>
       </w:pPr>
+    </w:p>
+    <w:p>
+      <w:pPr>
+        <w:rPr>
+          <w:rFonts w:ascii="Helvetica" w:hAnsi="Helvetica"/>
+        </w:rPr>
+      </w:pPr>
+    </w:p>
+    <w:p>
+      <w:pPr>
+        <w:rPr>
+          <w:rFonts w:ascii="Helvetica" w:hAnsi="Helvetica"/>
+        </w:rPr>
+      </w:pPr>
+      <w:r>
+        <w:rPr>
+          <w:rFonts w:ascii="Helvetica" w:hAnsi="Helvetica"/>
+          <w:b/>
+        </w:rPr>
+        <w:t>Date:</w:t>
+      </w:r>
+      <w:r>
+        <w:rPr>
+          <w:rFonts w:ascii="Helvetica" w:hAnsi="Helvetica"/>
+        </w:rPr>
+        <w:t xml:space="preserve"> 7.11</w:t>
+      </w:r>
+      <w:r>
+        <w:rPr>
+          <w:rFonts w:ascii="Helvetica" w:hAnsi="Helvetica"/>
+        </w:rPr>
+        <w:t>.12</w:t>
+      </w:r>
+    </w:p>
+    <w:p>
+      <w:pPr>
+        <w:rPr>
+          <w:rFonts w:ascii="Helvetica" w:hAnsi="Helvetica"/>
+        </w:rPr>
+      </w:pPr>
+    </w:p>
+    <w:p>
+      <w:pPr>
+        <w:rPr>
+          <w:rFonts w:ascii="Helvetica" w:hAnsi="Helvetica"/>
+        </w:rPr>
+      </w:pPr>
+      <w:r>
+        <w:rPr>
+          <w:rFonts w:ascii="Helvetica" w:hAnsi="Helvetica"/>
+          <w:b/>
+        </w:rPr>
+        <w:t>Discussed</w:t>
+      </w:r>
+      <w:r>
+        <w:rPr>
+          <w:rFonts w:ascii="Helvetica" w:hAnsi="Helvetica"/>
+        </w:rPr>
+        <w:t xml:space="preserve">: </w:t>
+      </w:r>
+    </w:p>
+    <w:p>
+      <w:pPr>
+        <w:pStyle w:val="ListParagraph"/>
+        <w:numPr>
+          <w:ilvl w:val="0"/>
+          <w:numId w:val="1"/>
+        </w:numPr>
+        <w:rPr>
+          <w:rFonts w:ascii="Helvetica" w:hAnsi="Helvetica"/>
+        </w:rPr>
+      </w:pPr>
+      <w:r>
+        <w:rPr>
+          <w:rFonts w:ascii="Helvetica" w:hAnsi="Helvetica"/>
+        </w:rPr>
+        <w:t xml:space="preserve">The </w:t>
+      </w:r>
+      <w:r>
+        <w:rPr>
+          <w:rFonts w:ascii="Helvetica" w:hAnsi="Helvetica"/>
+        </w:rPr>
+        <w:t xml:space="preserve">client rechecked the design </w:t>
+      </w:r>
+      <w:proofErr w:type="spellStart"/>
+      <w:r>
+        <w:rPr>
+          <w:rFonts w:ascii="Helvetica" w:hAnsi="Helvetica"/>
+        </w:rPr>
+        <w:t>mockups</w:t>
+      </w:r>
+      <w:proofErr w:type="spellEnd"/>
+      <w:r>
+        <w:rPr>
+          <w:rFonts w:ascii="Helvetica" w:hAnsi="Helvetica"/>
+        </w:rPr>
+        <w:t xml:space="preserve"> and </w:t>
+      </w:r>
+      <w:r>
+        <w:rPr>
+          <w:rFonts w:ascii="Helvetica" w:hAnsi="Helvetica"/>
+        </w:rPr>
+        <w:t xml:space="preserve">was satisfied. </w:t>
+      </w:r>
+    </w:p>
+    <w:p>
+      <w:pPr>
+        <w:pStyle w:val="ListParagraph"/>
+        <w:numPr>
+          <w:ilvl w:val="0"/>
+          <w:numId w:val="1"/>
+        </w:numPr>
+        <w:rPr>
+          <w:rFonts w:ascii="Helvetica" w:hAnsi="Helvetica"/>
+        </w:rPr>
+      </w:pPr>
+      <w:r>
+        <w:rPr>
+          <w:rFonts w:ascii="Helvetica" w:hAnsi="Helvetica"/>
+        </w:rPr>
+        <w:t>A meeting was set up for the next sprint review – Wednesday at 10am in room 1.06.</w:t>
+      </w:r>
+    </w:p>
+    <w:p>
+      <w:pPr>
+        <w:pStyle w:val="ListParagraph"/>
+        <w:numPr>
+          <w:ilvl w:val="0"/>
+          <w:numId w:val="1"/>
+        </w:numPr>
+        <w:rPr>
+          <w:rFonts w:ascii="Helvetica" w:hAnsi="Helvetica"/>
+        </w:rPr>
+      </w:pPr>
+      <w:r>
+        <w:rPr>
+          <w:rFonts w:ascii="Helvetica" w:hAnsi="Helvetica"/>
+        </w:rPr>
+        <w:t xml:space="preserve">It was agreed that on the basis of a change of workload, the original giraffe estimation was inaccurate. Upon the team and the client recalculating this it was decided to only do two user stories this sprint. </w:t>
+      </w:r>
     </w:p>
     <w:p>
       <w:pPr>
@@ -6071,7 +6196,119 @@
         </w:drawing>
       </w:r>
     </w:p>
-    <w:p/>
+    <w:p>
+      <w:r>
+        <w:rPr>
+          <w:noProof/>
+          <w:lang w:val="en-US"/>
+        </w:rPr>
+        <w:drawing>
+          <wp:inline distT="0" distB="0" distL="0" distR="0" wp14:anchorId="638211DD" wp14:editId="0C47F5C5">
+            <wp:extent cx="1592115" cy="2743200"/>
+            <wp:effectExtent l="0" t="0" r="8255" b="0"/>
+            <wp:docPr id="2" name="Picture 2" descr="Macintosh HD:Users:HeatherEllis:Desktop:Android Stock App week profit and loss.jpg"/>
+            <wp:cNvGraphicFramePr>
+              <a:graphicFrameLocks xmlns:a="http://schemas.openxmlformats.org/drawingml/2006/main" noChangeAspect="1"/>
+            </wp:cNvGraphicFramePr>
+            <a:graphic xmlns:a="http://schemas.openxmlformats.org/drawingml/2006/main">
+              <a:graphicData uri="http://schemas.openxmlformats.org/drawingml/2006/picture">
+                <pic:pic xmlns:pic="http://schemas.openxmlformats.org/drawingml/2006/picture">
+                  <pic:nvPicPr>
+                    <pic:cNvPr id="0" name="Picture 1" descr="Macintosh HD:Users:HeatherEllis:Desktop:Android Stock App week profit and loss.jpg"/>
+                    <pic:cNvPicPr>
+                      <a:picLocks noChangeAspect="1" noChangeArrowheads="1"/>
+                    </pic:cNvPicPr>
+                  </pic:nvPicPr>
+                  <pic:blipFill>
+                    <a:blip r:embed="rId12">
+                      <a:extLst>
+                        <a:ext uri="{28A0092B-C50C-407E-A947-70E740481C1C}">
+                          <a14:useLocalDpi xmlns:a14="http://schemas.microsoft.com/office/drawing/2010/main" val="0"/>
+                        </a:ext>
+                      </a:extLst>
+                    </a:blip>
+                    <a:srcRect/>
+                    <a:stretch>
+                      <a:fillRect/>
+                    </a:stretch>
+                  </pic:blipFill>
+                  <pic:spPr bwMode="auto">
+                    <a:xfrm>
+                      <a:off x="0" y="0"/>
+                      <a:ext cx="1592685" cy="2744183"/>
+                    </a:xfrm>
+                    <a:prstGeom prst="rect">
+                      <a:avLst/>
+                    </a:prstGeom>
+                    <a:noFill/>
+                    <a:ln>
+                      <a:noFill/>
+                    </a:ln>
+                  </pic:spPr>
+                </pic:pic>
+              </a:graphicData>
+            </a:graphic>
+          </wp:inline>
+        </w:drawing>
+      </w:r>
+      <w:r>
+        <w:t xml:space="preserve">         </w:t>
+      </w:r>
+      <w:r>
+        <w:rPr>
+          <w:noProof/>
+          <w:lang w:val="en-US"/>
+        </w:rPr>
+        <w:drawing>
+          <wp:inline distT="0" distB="0" distL="0" distR="0" wp14:anchorId="205729AF" wp14:editId="28076EDF">
+            <wp:extent cx="1645388" cy="2844465"/>
+            <wp:effectExtent l="0" t="0" r="5715" b="635"/>
+            <wp:docPr id="10" name="Picture 10" descr="Macintosh HD:Users:HeatherEllis:Desktop:Android Stock App Performance weeks worst 2.jpg"/>
+            <wp:cNvGraphicFramePr>
+              <a:graphicFrameLocks xmlns:a="http://schemas.openxmlformats.org/drawingml/2006/main" noChangeAspect="1"/>
+            </wp:cNvGraphicFramePr>
+            <a:graphic xmlns:a="http://schemas.openxmlformats.org/drawingml/2006/main">
+              <a:graphicData uri="http://schemas.openxmlformats.org/drawingml/2006/picture">
+                <pic:pic xmlns:pic="http://schemas.openxmlformats.org/drawingml/2006/picture">
+                  <pic:nvPicPr>
+                    <pic:cNvPr id="0" name="Picture 4" descr="Macintosh HD:Users:HeatherEllis:Desktop:Android Stock App Performance weeks worst 2.jpg"/>
+                    <pic:cNvPicPr>
+                      <a:picLocks noChangeAspect="1" noChangeArrowheads="1"/>
+                    </pic:cNvPicPr>
+                  </pic:nvPicPr>
+                  <pic:blipFill>
+                    <a:blip r:embed="rId13">
+                      <a:extLst>
+                        <a:ext uri="{28A0092B-C50C-407E-A947-70E740481C1C}">
+                          <a14:useLocalDpi xmlns:a14="http://schemas.microsoft.com/office/drawing/2010/main" val="0"/>
+                        </a:ext>
+                      </a:extLst>
+                    </a:blip>
+                    <a:srcRect/>
+                    <a:stretch>
+                      <a:fillRect/>
+                    </a:stretch>
+                  </pic:blipFill>
+                  <pic:spPr bwMode="auto">
+                    <a:xfrm>
+                      <a:off x="0" y="0"/>
+                      <a:ext cx="1646942" cy="2847151"/>
+                    </a:xfrm>
+                    <a:prstGeom prst="rect">
+                      <a:avLst/>
+                    </a:prstGeom>
+                    <a:noFill/>
+                    <a:ln>
+                      <a:noFill/>
+                    </a:ln>
+                  </pic:spPr>
+                </pic:pic>
+              </a:graphicData>
+            </a:graphic>
+          </wp:inline>
+        </w:drawing>
+      </w:r>
+    </w:p>
     <w:p>
       <w:r>
         <w:rPr>
@@ -6096,7 +6333,7 @@
                     </pic:cNvPicPr>
                   </pic:nvPicPr>
                   <pic:blipFill>
-                    <a:blip r:embed="rId12">
+                    <a:blip r:embed="rId14">
                       <a:extLst>
                         <a:ext uri="{28A0092B-C50C-407E-A947-70E740481C1C}">
                           <a14:useLocalDpi xmlns:a14="http://schemas.microsoft.com/office/drawing/2010/main" val="0"/>
@@ -6131,15 +6368,18 @@
         <w:t xml:space="preserve">         </w:t>
       </w:r>
       <w:r>
+        <w:t xml:space="preserve"> </w:t>
+      </w:r>
+      <w:r>
         <w:rPr>
           <w:noProof/>
           <w:lang w:val="en-US"/>
         </w:rPr>
         <w:drawing>
-          <wp:inline distT="0" distB="0" distL="0" distR="0" wp14:anchorId="74C0BB18" wp14:editId="20D67B09">
-            <wp:extent cx="1635282" cy="2826993"/>
+          <wp:inline distT="0" distB="0" distL="0" distR="0" wp14:anchorId="52AE4B6C" wp14:editId="3035A590">
+            <wp:extent cx="1600200" cy="2748637"/>
             <wp:effectExtent l="0" t="0" r="0" b="0"/>
-            <wp:docPr id="10" name="Picture 10" descr="Macintosh HD:Users:HeatherEllis:Desktop:Android Stock App Performance weeks worst 2.jpg"/>
+            <wp:docPr id="3" name="Picture 3" descr="Macintosh HD:Users:HeatherEllis:Desktop:Android stock app Indavidual share.jpg"/>
             <wp:cNvGraphicFramePr>
               <a:graphicFrameLocks xmlns:a="http://schemas.openxmlformats.org/drawingml/2006/main" noChangeAspect="1"/>
             </wp:cNvGraphicFramePr>
@@ -6147,13 +6387,13 @@
               <a:graphicData uri="http://schemas.openxmlformats.org/drawingml/2006/picture">
                 <pic:pic xmlns:pic="http://schemas.openxmlformats.org/drawingml/2006/picture">
                   <pic:nvPicPr>
-                    <pic:cNvPr id="0" name="Picture 4" descr="Macintosh HD:Users:HeatherEllis:Desktop:Android Stock App Performance weeks worst 2.jpg"/>
+                    <pic:cNvPr id="0" name="Picture 2" descr="Macintosh HD:Users:HeatherEllis:Desktop:Android stock app Indavidual share.jpg"/>
                     <pic:cNvPicPr>
                       <a:picLocks noChangeAspect="1" noChangeArrowheads="1"/>
                     </pic:cNvPicPr>
                   </pic:nvPicPr>
                   <pic:blipFill>
-                    <a:blip r:embed="rId13">
+                    <a:blip r:embed="rId15">
                       <a:extLst>
                         <a:ext uri="{28A0092B-C50C-407E-A947-70E740481C1C}">
                           <a14:useLocalDpi xmlns:a14="http://schemas.microsoft.com/office/drawing/2010/main" val="0"/>
@@ -6168,7 +6408,7 @@
                   <pic:spPr bwMode="auto">
                     <a:xfrm>
                       <a:off x="0" y="0"/>
-                      <a:ext cx="1636359" cy="2828854"/>
+                      <a:ext cx="1600845" cy="2749744"/>
                     </a:xfrm>
                     <a:prstGeom prst="rect">
                       <a:avLst/>
@@ -6210,6 +6450,1373 @@
         <w:t>Evidence of conversations with client and the Scrum Master resolutions</w:t>
       </w:r>
       <w:bookmarkEnd w:id="15"/>
+    </w:p>
+    <w:tbl>
+      <w:tblPr>
+        <w:tblW w:w="8300" w:type="dxa"/>
+        <w:tblInd w:w="720" w:type="dxa"/>
+        <w:tblCellMar>
+          <w:left w:w="0" w:type="dxa"/>
+          <w:right w:w="0" w:type="dxa"/>
+        </w:tblCellMar>
+        <w:tblLook w:val="04A0" w:firstRow="1" w:lastRow="0" w:firstColumn="1" w:lastColumn="0" w:noHBand="0" w:noVBand="1"/>
+      </w:tblPr>
+      <w:tblGrid>
+        <w:gridCol w:w="9890"/>
+        <w:gridCol w:w="77"/>
+        <w:gridCol w:w="8"/>
+        <w:gridCol w:w="20"/>
+      </w:tblGrid>
+      <w:tr>
+        <w:trPr>
+          <w:trHeight w:val="240"/>
+        </w:trPr>
+        <w:tc>
+          <w:tcPr>
+            <w:tcW w:w="6787" w:type="dxa"/>
+            <w:noWrap/>
+            <w:tcMar>
+              <w:top w:w="0" w:type="dxa"/>
+              <w:left w:w="0" w:type="dxa"/>
+              <w:bottom w:w="0" w:type="dxa"/>
+              <w:right w:w="120" w:type="dxa"/>
+            </w:tcMar>
+            <w:hideMark/>
+          </w:tcPr>
+          <w:tbl>
+            <w:tblPr>
+              <w:tblW w:w="7605" w:type="dxa"/>
+              <w:tblCellMar>
+                <w:left w:w="0" w:type="dxa"/>
+                <w:right w:w="0" w:type="dxa"/>
+              </w:tblCellMar>
+              <w:tblLook w:val="04A0" w:firstRow="1" w:lastRow="0" w:firstColumn="1" w:lastColumn="0" w:noHBand="0" w:noVBand="1"/>
+            </w:tblPr>
+            <w:tblGrid>
+              <w:gridCol w:w="7605"/>
+            </w:tblGrid>
+            <w:tr>
+              <w:tc>
+                <w:tcPr>
+                  <w:tcW w:w="0" w:type="auto"/>
+                  <w:vAlign w:val="center"/>
+                  <w:hideMark/>
+                </w:tcPr>
+                <w:p>
+                  <w:pPr>
+                    <w:rPr>
+                      <w:rFonts w:ascii="Arial" w:eastAsia="Times New Roman" w:hAnsi="Arial" w:cs="Arial"/>
+                      <w:sz w:val="18"/>
+                      <w:szCs w:val="20"/>
+                    </w:rPr>
+                  </w:pPr>
+                  <w:r>
+                    <w:rPr>
+                      <w:rFonts w:ascii="Arial" w:eastAsia="Times New Roman" w:hAnsi="Arial" w:cs="Arial"/>
+                      <w:b/>
+                      <w:bCs/>
+                      <w:color w:val="222222"/>
+                      <w:sz w:val="18"/>
+                      <w:szCs w:val="20"/>
+                    </w:rPr>
+                    <w:t>Heather Ellis</w:t>
+                  </w:r>
+                  <w:r>
+                    <w:rPr>
+                      <w:rFonts w:ascii="Arial" w:eastAsia="Times New Roman" w:hAnsi="Arial" w:cs="Arial"/>
+                      <w:sz w:val="18"/>
+                      <w:szCs w:val="20"/>
+                    </w:rPr>
+                    <w:t> </w:t>
+                  </w:r>
+                  <w:hyperlink r:id="rId16" w:history="1">
+                    <w:r>
+                      <w:rPr>
+                        <w:rStyle w:val="Hyperlink"/>
+                        <w:rFonts w:ascii="Arial" w:eastAsia="Times New Roman" w:hAnsi="Arial" w:cs="Arial"/>
+                        <w:sz w:val="18"/>
+                        <w:szCs w:val="20"/>
+                      </w:rPr>
+                      <w:t>heather@heatherellis.net</w:t>
+                    </w:r>
+                  </w:hyperlink>
+                  <w:proofErr w:type="gramStart"/>
+                  <w:r>
+                    <w:rPr>
+                      <w:rFonts w:ascii="Arial" w:eastAsia="Times New Roman" w:hAnsi="Arial" w:cs="Arial"/>
+                      <w:color w:val="555555"/>
+                      <w:sz w:val="18"/>
+                      <w:szCs w:val="20"/>
+                    </w:rPr>
+                    <w:t xml:space="preserve">                  Nov</w:t>
+                  </w:r>
+                  <w:proofErr w:type="gramEnd"/>
+                  <w:r>
+                    <w:rPr>
+                      <w:rFonts w:ascii="Arial" w:eastAsia="Times New Roman" w:hAnsi="Arial" w:cs="Arial"/>
+                      <w:color w:val="555555"/>
+                      <w:sz w:val="18"/>
+                      <w:szCs w:val="20"/>
+                    </w:rPr>
+                    <w:t xml:space="preserve"> 11 2012, at 21:45</w:t>
+                  </w:r>
+                </w:p>
+              </w:tc>
+            </w:tr>
+            <w:tr>
+              <w:tc>
+                <w:tcPr>
+                  <w:tcW w:w="0" w:type="auto"/>
+                  <w:vAlign w:val="center"/>
+                </w:tcPr>
+                <w:p>
+                  <w:pPr>
+                    <w:rPr>
+                      <w:rFonts w:ascii="Arial" w:eastAsia="Times New Roman" w:hAnsi="Arial" w:cs="Arial"/>
+                      <w:b/>
+                      <w:bCs/>
+                      <w:color w:val="222222"/>
+                      <w:sz w:val="18"/>
+                      <w:szCs w:val="20"/>
+                    </w:rPr>
+                  </w:pPr>
+                </w:p>
+              </w:tc>
+            </w:tr>
+          </w:tbl>
+          <w:p>
+            <w:pPr>
+              <w:rPr>
+                <w:rFonts w:ascii="Arial" w:eastAsia="Times New Roman" w:hAnsi="Arial" w:cs="Arial"/>
+                <w:sz w:val="18"/>
+                <w:szCs w:val="20"/>
+              </w:rPr>
+            </w:pPr>
+          </w:p>
+        </w:tc>
+        <w:tc>
+          <w:tcPr>
+            <w:tcW w:w="0" w:type="auto"/>
+            <w:noWrap/>
+            <w:hideMark/>
+          </w:tcPr>
+          <w:p>
+            <w:pPr>
+              <w:rPr>
+                <w:rFonts w:ascii="Arial" w:eastAsia="Times New Roman" w:hAnsi="Arial" w:cs="Arial"/>
+                <w:color w:val="222222"/>
+                <w:sz w:val="18"/>
+                <w:szCs w:val="20"/>
+              </w:rPr>
+            </w:pPr>
+            <w:r>
+              <w:rPr>
+                <w:rFonts w:ascii="Arial" w:eastAsia="Times New Roman" w:hAnsi="Arial" w:cs="Arial"/>
+                <w:color w:val="222222"/>
+                <w:sz w:val="18"/>
+                <w:szCs w:val="20"/>
+              </w:rPr>
+              <w:t>)</w:t>
+            </w:r>
+          </w:p>
+          <w:p>
+            <w:pPr>
+              <w:jc w:val="right"/>
+              <w:rPr>
+                <w:rFonts w:ascii="Arial" w:eastAsia="Times New Roman" w:hAnsi="Arial" w:cs="Arial"/>
+                <w:color w:val="222222"/>
+                <w:sz w:val="18"/>
+                <w:szCs w:val="20"/>
+              </w:rPr>
+            </w:pPr>
+            <w:r>
+              <w:rPr>
+                <w:rFonts w:ascii="Arial" w:eastAsia="Times New Roman" w:hAnsi="Arial" w:cs="Arial"/>
+                <w:noProof/>
+                <w:color w:val="222222"/>
+                <w:sz w:val="18"/>
+                <w:szCs w:val="20"/>
+                <w:lang w:val="en-US"/>
+              </w:rPr>
+              <w:drawing>
+                <wp:inline distT="0" distB="0" distL="0" distR="0" wp14:anchorId="374B09B5" wp14:editId="35AD5D2C">
+                  <wp:extent cx="12700" cy="12700"/>
+                  <wp:effectExtent l="0" t="0" r="0" b="0"/>
+                  <wp:docPr id="13" name="Picture 1" descr="https://mail.google.com/mail/ca/u/0/images/cleardot.gif"/>
+                  <wp:cNvGraphicFramePr>
+                    <a:graphicFrameLocks xmlns:a="http://schemas.openxmlformats.org/drawingml/2006/main" noChangeAspect="1"/>
+                  </wp:cNvGraphicFramePr>
+                  <a:graphic xmlns:a="http://schemas.openxmlformats.org/drawingml/2006/main">
+                    <a:graphicData uri="http://schemas.openxmlformats.org/drawingml/2006/picture">
+                      <pic:pic xmlns:pic="http://schemas.openxmlformats.org/drawingml/2006/picture">
+                        <pic:nvPicPr>
+                          <pic:cNvPr id="0" name="Picture 1" descr="https://mail.google.com/mail/ca/u/0/images/cleardot.gif"/>
+                          <pic:cNvPicPr>
+                            <a:picLocks noChangeAspect="1" noChangeArrowheads="1"/>
+                          </pic:cNvPicPr>
+                        </pic:nvPicPr>
+                        <pic:blipFill>
+                          <a:blip r:embed="rId17">
+                            <a:extLst>
+                              <a:ext uri="{28A0092B-C50C-407E-A947-70E740481C1C}">
+                                <a14:useLocalDpi xmlns:a14="http://schemas.microsoft.com/office/drawing/2010/main" val="0"/>
+                              </a:ext>
+                            </a:extLst>
+                          </a:blip>
+                          <a:srcRect/>
+                          <a:stretch>
+                            <a:fillRect/>
+                          </a:stretch>
+                        </pic:blipFill>
+                        <pic:spPr bwMode="auto">
+                          <a:xfrm>
+                            <a:off x="0" y="0"/>
+                            <a:ext cx="12700" cy="12700"/>
+                          </a:xfrm>
+                          <a:prstGeom prst="rect">
+                            <a:avLst/>
+                          </a:prstGeom>
+                          <a:noFill/>
+                          <a:ln>
+                            <a:noFill/>
+                          </a:ln>
+                        </pic:spPr>
+                      </pic:pic>
+                    </a:graphicData>
+                  </a:graphic>
+                </wp:inline>
+              </w:drawing>
+            </w:r>
+          </w:p>
+        </w:tc>
+        <w:tc>
+          <w:tcPr>
+            <w:tcW w:w="0" w:type="auto"/>
+            <w:noWrap/>
+            <w:hideMark/>
+          </w:tcPr>
+          <w:p>
+            <w:pPr>
+              <w:jc w:val="right"/>
+              <w:rPr>
+                <w:rFonts w:ascii="Arial" w:eastAsia="Times New Roman" w:hAnsi="Arial" w:cs="Arial"/>
+                <w:color w:val="222222"/>
+                <w:sz w:val="18"/>
+                <w:szCs w:val="20"/>
+              </w:rPr>
+            </w:pPr>
+          </w:p>
+        </w:tc>
+        <w:tc>
+          <w:tcPr>
+            <w:tcW w:w="0" w:type="auto"/>
+            <w:vMerge w:val="restart"/>
+            <w:noWrap/>
+            <w:hideMark/>
+          </w:tcPr>
+          <w:p>
+            <w:pPr>
+              <w:shd w:val="clear" w:color="auto" w:fill="F5F5F5"/>
+              <w:spacing w:line="405" w:lineRule="atLeast"/>
+              <w:jc w:val="center"/>
+              <w:rPr>
+                <w:rFonts w:ascii="Arial" w:eastAsia="Times New Roman" w:hAnsi="Arial" w:cs="Arial"/>
+                <w:b/>
+                <w:bCs/>
+                <w:color w:val="444444"/>
+                <w:sz w:val="16"/>
+                <w:szCs w:val="17"/>
+              </w:rPr>
+            </w:pPr>
+            <w:r>
+              <w:rPr>
+                <w:rFonts w:ascii="Arial" w:eastAsia="Times New Roman" w:hAnsi="Arial" w:cs="Arial"/>
+                <w:b/>
+                <w:bCs/>
+                <w:noProof/>
+                <w:color w:val="444444"/>
+                <w:sz w:val="16"/>
+                <w:szCs w:val="17"/>
+                <w:lang w:val="en-US"/>
+              </w:rPr>
+              <w:drawing>
+                <wp:inline distT="0" distB="0" distL="0" distR="0" wp14:anchorId="54C02F15" wp14:editId="5DBA75A9">
+                  <wp:extent cx="12700" cy="12700"/>
+                  <wp:effectExtent l="0" t="0" r="0" b="0"/>
+                  <wp:docPr id="12" name="Picture 2" descr="https://mail.google.com/mail/ca/u/0/images/cleardot.gif"/>
+                  <wp:cNvGraphicFramePr>
+                    <a:graphicFrameLocks xmlns:a="http://schemas.openxmlformats.org/drawingml/2006/main" noChangeAspect="1"/>
+                  </wp:cNvGraphicFramePr>
+                  <a:graphic xmlns:a="http://schemas.openxmlformats.org/drawingml/2006/main">
+                    <a:graphicData uri="http://schemas.openxmlformats.org/drawingml/2006/picture">
+                      <pic:pic xmlns:pic="http://schemas.openxmlformats.org/drawingml/2006/picture">
+                        <pic:nvPicPr>
+                          <pic:cNvPr id="0" name="Picture 2" descr="https://mail.google.com/mail/ca/u/0/images/cleardot.gif"/>
+                          <pic:cNvPicPr>
+                            <a:picLocks noChangeAspect="1" noChangeArrowheads="1"/>
+                          </pic:cNvPicPr>
+                        </pic:nvPicPr>
+                        <pic:blipFill>
+                          <a:blip r:embed="rId17">
+                            <a:extLst>
+                              <a:ext uri="{28A0092B-C50C-407E-A947-70E740481C1C}">
+                                <a14:useLocalDpi xmlns:a14="http://schemas.microsoft.com/office/drawing/2010/main" val="0"/>
+                              </a:ext>
+                            </a:extLst>
+                          </a:blip>
+                          <a:srcRect/>
+                          <a:stretch>
+                            <a:fillRect/>
+                          </a:stretch>
+                        </pic:blipFill>
+                        <pic:spPr bwMode="auto">
+                          <a:xfrm>
+                            <a:off x="0" y="0"/>
+                            <a:ext cx="12700" cy="12700"/>
+                          </a:xfrm>
+                          <a:prstGeom prst="rect">
+                            <a:avLst/>
+                          </a:prstGeom>
+                          <a:noFill/>
+                          <a:ln>
+                            <a:noFill/>
+                          </a:ln>
+                        </pic:spPr>
+                      </pic:pic>
+                    </a:graphicData>
+                  </a:graphic>
+                </wp:inline>
+              </w:drawing>
+            </w:r>
+          </w:p>
+          <w:p>
+            <w:pPr>
+              <w:shd w:val="clear" w:color="auto" w:fill="F5F5F5"/>
+              <w:spacing w:line="405" w:lineRule="atLeast"/>
+              <w:jc w:val="center"/>
+              <w:rPr>
+                <w:rFonts w:ascii="Arial" w:eastAsia="Times New Roman" w:hAnsi="Arial" w:cs="Arial"/>
+                <w:b/>
+                <w:bCs/>
+                <w:color w:val="444444"/>
+                <w:sz w:val="16"/>
+                <w:szCs w:val="17"/>
+              </w:rPr>
+            </w:pPr>
+            <w:r>
+              <w:rPr>
+                <w:rFonts w:ascii="Arial" w:eastAsia="Times New Roman" w:hAnsi="Arial" w:cs="Arial"/>
+                <w:b/>
+                <w:bCs/>
+                <w:noProof/>
+                <w:color w:val="444444"/>
+                <w:sz w:val="16"/>
+                <w:szCs w:val="17"/>
+                <w:lang w:val="en-US"/>
+              </w:rPr>
+              <w:drawing>
+                <wp:inline distT="0" distB="0" distL="0" distR="0" wp14:anchorId="6BDB19A9" wp14:editId="4CFE3799">
+                  <wp:extent cx="12700" cy="12700"/>
+                  <wp:effectExtent l="0" t="0" r="0" b="0"/>
+                  <wp:docPr id="7" name="Picture 3" descr="https://mail.google.com/mail/ca/u/0/images/cleardot.gif"/>
+                  <wp:cNvGraphicFramePr>
+                    <a:graphicFrameLocks xmlns:a="http://schemas.openxmlformats.org/drawingml/2006/main" noChangeAspect="1"/>
+                  </wp:cNvGraphicFramePr>
+                  <a:graphic xmlns:a="http://schemas.openxmlformats.org/drawingml/2006/main">
+                    <a:graphicData uri="http://schemas.openxmlformats.org/drawingml/2006/picture">
+                      <pic:pic xmlns:pic="http://schemas.openxmlformats.org/drawingml/2006/picture">
+                        <pic:nvPicPr>
+                          <pic:cNvPr id="0" name="Picture 3" descr="https://mail.google.com/mail/ca/u/0/images/cleardot.gif"/>
+                          <pic:cNvPicPr>
+                            <a:picLocks noChangeAspect="1" noChangeArrowheads="1"/>
+                          </pic:cNvPicPr>
+                        </pic:nvPicPr>
+                        <pic:blipFill>
+                          <a:blip r:embed="rId17">
+                            <a:extLst>
+                              <a:ext uri="{28A0092B-C50C-407E-A947-70E740481C1C}">
+                                <a14:useLocalDpi xmlns:a14="http://schemas.microsoft.com/office/drawing/2010/main" val="0"/>
+                              </a:ext>
+                            </a:extLst>
+                          </a:blip>
+                          <a:srcRect/>
+                          <a:stretch>
+                            <a:fillRect/>
+                          </a:stretch>
+                        </pic:blipFill>
+                        <pic:spPr bwMode="auto">
+                          <a:xfrm>
+                            <a:off x="0" y="0"/>
+                            <a:ext cx="12700" cy="12700"/>
+                          </a:xfrm>
+                          <a:prstGeom prst="rect">
+                            <a:avLst/>
+                          </a:prstGeom>
+                          <a:noFill/>
+                          <a:ln>
+                            <a:noFill/>
+                          </a:ln>
+                        </pic:spPr>
+                      </pic:pic>
+                    </a:graphicData>
+                  </a:graphic>
+                </wp:inline>
+              </w:drawing>
+            </w:r>
+          </w:p>
+        </w:tc>
+      </w:tr>
+      <w:tr>
+        <w:trPr>
+          <w:trHeight w:val="240"/>
+        </w:trPr>
+        <w:tc>
+          <w:tcPr>
+            <w:tcW w:w="0" w:type="auto"/>
+            <w:gridSpan w:val="3"/>
+            <w:vAlign w:val="center"/>
+            <w:hideMark/>
+          </w:tcPr>
+          <w:tbl>
+            <w:tblPr>
+              <w:tblW w:w="9975" w:type="dxa"/>
+              <w:tblCellMar>
+                <w:left w:w="0" w:type="dxa"/>
+                <w:right w:w="0" w:type="dxa"/>
+              </w:tblCellMar>
+              <w:tblLook w:val="04A0" w:firstRow="1" w:lastRow="0" w:firstColumn="1" w:lastColumn="0" w:noHBand="0" w:noVBand="1"/>
+            </w:tblPr>
+            <w:tblGrid>
+              <w:gridCol w:w="9975"/>
+            </w:tblGrid>
+            <w:tr>
+              <w:tc>
+                <w:tcPr>
+                  <w:tcW w:w="0" w:type="auto"/>
+                  <w:noWrap/>
+                  <w:vAlign w:val="center"/>
+                  <w:hideMark/>
+                </w:tcPr>
+                <w:p>
+                  <w:pPr>
+                    <w:rPr>
+                      <w:rFonts w:ascii="Arial" w:eastAsia="Times New Roman" w:hAnsi="Arial" w:cs="Arial"/>
+                      <w:sz w:val="18"/>
+                      <w:szCs w:val="20"/>
+                    </w:rPr>
+                  </w:pPr>
+                  <w:proofErr w:type="gramStart"/>
+                  <w:r>
+                    <w:rPr>
+                      <w:rFonts w:ascii="Arial" w:eastAsia="Times New Roman" w:hAnsi="Arial" w:cs="Arial"/>
+                      <w:color w:val="777777"/>
+                      <w:sz w:val="18"/>
+                      <w:szCs w:val="20"/>
+                    </w:rPr>
+                    <w:t>to</w:t>
+                  </w:r>
+                  <w:proofErr w:type="gramEnd"/>
+                  <w:r>
+                    <w:rPr>
+                      <w:rFonts w:ascii="Arial" w:eastAsia="Times New Roman" w:hAnsi="Arial" w:cs="Arial"/>
+                      <w:color w:val="777777"/>
+                      <w:sz w:val="18"/>
+                      <w:szCs w:val="20"/>
+                    </w:rPr>
+                    <w:t> Janet</w:t>
+                  </w:r>
+                </w:p>
+                <w:p>
+                  <w:pPr>
+                    <w:textAlignment w:val="top"/>
+                    <w:rPr>
+                      <w:rFonts w:ascii="Arial" w:eastAsia="Times New Roman" w:hAnsi="Arial" w:cs="Arial"/>
+                      <w:sz w:val="18"/>
+                      <w:szCs w:val="20"/>
+                    </w:rPr>
+                  </w:pPr>
+                  <w:r>
+                    <w:rPr>
+                      <w:rFonts w:ascii="Arial" w:eastAsia="Times New Roman" w:hAnsi="Arial" w:cs="Arial"/>
+                      <w:noProof/>
+                      <w:sz w:val="18"/>
+                      <w:szCs w:val="20"/>
+                      <w:lang w:val="en-US"/>
+                    </w:rPr>
+                    <w:drawing>
+                      <wp:inline distT="0" distB="0" distL="0" distR="0" wp14:anchorId="4F744ADA" wp14:editId="6D32EF1C">
+                        <wp:extent cx="12700" cy="12700"/>
+                        <wp:effectExtent l="0" t="0" r="0" b="0"/>
+                        <wp:docPr id="5" name=":1va" descr="https://mail.google.com/mail/ca/u/0/images/cleardot.gif"/>
+                        <wp:cNvGraphicFramePr>
+                          <a:graphicFrameLocks xmlns:a="http://schemas.openxmlformats.org/drawingml/2006/main" noChangeAspect="1"/>
+                        </wp:cNvGraphicFramePr>
+                        <a:graphic xmlns:a="http://schemas.openxmlformats.org/drawingml/2006/main">
+                          <a:graphicData uri="http://schemas.openxmlformats.org/drawingml/2006/picture">
+                            <pic:pic xmlns:pic="http://schemas.openxmlformats.org/drawingml/2006/picture">
+                              <pic:nvPicPr>
+                                <pic:cNvPr id="0" name=":1va" descr="https://mail.google.com/mail/ca/u/0/images/cleardot.gif"/>
+                                <pic:cNvPicPr>
+                                  <a:picLocks noChangeAspect="1" noChangeArrowheads="1"/>
+                                </pic:cNvPicPr>
+                              </pic:nvPicPr>
+                              <pic:blipFill>
+                                <a:blip r:embed="rId17">
+                                  <a:extLst>
+                                    <a:ext uri="{28A0092B-C50C-407E-A947-70E740481C1C}">
+                                      <a14:useLocalDpi xmlns:a14="http://schemas.microsoft.com/office/drawing/2010/main" val="0"/>
+                                    </a:ext>
+                                  </a:extLst>
+                                </a:blip>
+                                <a:srcRect/>
+                                <a:stretch>
+                                  <a:fillRect/>
+                                </a:stretch>
+                              </pic:blipFill>
+                              <pic:spPr bwMode="auto">
+                                <a:xfrm>
+                                  <a:off x="0" y="0"/>
+                                  <a:ext cx="12700" cy="12700"/>
+                                </a:xfrm>
+                                <a:prstGeom prst="rect">
+                                  <a:avLst/>
+                                </a:prstGeom>
+                                <a:noFill/>
+                                <a:ln>
+                                  <a:noFill/>
+                                </a:ln>
+                              </pic:spPr>
+                            </pic:pic>
+                          </a:graphicData>
+                        </a:graphic>
+                      </wp:inline>
+                    </w:drawing>
+                  </w:r>
+                </w:p>
+              </w:tc>
+            </w:tr>
+          </w:tbl>
+          <w:p>
+            <w:pPr>
+              <w:rPr>
+                <w:rFonts w:ascii="Arial" w:eastAsia="Times New Roman" w:hAnsi="Arial" w:cs="Arial"/>
+                <w:sz w:val="18"/>
+                <w:szCs w:val="20"/>
+              </w:rPr>
+            </w:pPr>
+          </w:p>
+        </w:tc>
+        <w:tc>
+          <w:tcPr>
+            <w:tcW w:w="0" w:type="auto"/>
+            <w:vMerge/>
+            <w:vAlign w:val="center"/>
+            <w:hideMark/>
+          </w:tcPr>
+          <w:p>
+            <w:pPr>
+              <w:rPr>
+                <w:rFonts w:ascii="Arial" w:eastAsia="Times New Roman" w:hAnsi="Arial" w:cs="Arial"/>
+                <w:b/>
+                <w:bCs/>
+                <w:color w:val="444444"/>
+                <w:sz w:val="16"/>
+                <w:szCs w:val="17"/>
+              </w:rPr>
+            </w:pPr>
+          </w:p>
+        </w:tc>
+      </w:tr>
+    </w:tbl>
+    <w:p>
+      <w:pPr>
+        <w:shd w:val="clear" w:color="auto" w:fill="FFFFFF"/>
+        <w:ind w:left="720"/>
+        <w:rPr>
+          <w:rFonts w:ascii="Arial" w:eastAsia="Times New Roman" w:hAnsi="Arial" w:cs="Arial"/>
+          <w:color w:val="222222"/>
+          <w:sz w:val="18"/>
+          <w:szCs w:val="20"/>
+        </w:rPr>
+      </w:pPr>
+      <w:r>
+        <w:rPr>
+          <w:rFonts w:ascii="Arial" w:eastAsia="Times New Roman" w:hAnsi="Arial" w:cs="Arial"/>
+          <w:color w:val="222222"/>
+          <w:sz w:val="18"/>
+          <w:szCs w:val="20"/>
+        </w:rPr>
+        <w:t>Hi Janet,</w:t>
+      </w:r>
+    </w:p>
+    <w:p>
+      <w:pPr>
+        <w:shd w:val="clear" w:color="auto" w:fill="FFFFFF"/>
+        <w:ind w:left="720"/>
+        <w:rPr>
+          <w:rFonts w:ascii="Arial" w:eastAsia="Times New Roman" w:hAnsi="Arial" w:cs="Arial"/>
+          <w:color w:val="222222"/>
+          <w:sz w:val="18"/>
+          <w:szCs w:val="20"/>
+        </w:rPr>
+      </w:pPr>
+    </w:p>
+    <w:p>
+      <w:pPr>
+        <w:shd w:val="clear" w:color="auto" w:fill="FFFFFF"/>
+        <w:ind w:left="720"/>
+        <w:rPr>
+          <w:rFonts w:ascii="Arial" w:eastAsia="Times New Roman" w:hAnsi="Arial" w:cs="Arial"/>
+          <w:color w:val="222222"/>
+          <w:sz w:val="18"/>
+          <w:szCs w:val="20"/>
+        </w:rPr>
+      </w:pPr>
+      <w:r>
+        <w:rPr>
+          <w:rFonts w:ascii="Arial" w:eastAsia="Times New Roman" w:hAnsi="Arial" w:cs="Arial"/>
+          <w:color w:val="222222"/>
+          <w:sz w:val="18"/>
+          <w:szCs w:val="20"/>
+        </w:rPr>
+        <w:t> Sure, we will make those changes. </w:t>
+      </w:r>
+    </w:p>
+    <w:p>
+      <w:pPr>
+        <w:shd w:val="clear" w:color="auto" w:fill="FFFFFF"/>
+        <w:ind w:left="720"/>
+        <w:rPr>
+          <w:rFonts w:ascii="Arial" w:eastAsia="Times New Roman" w:hAnsi="Arial" w:cs="Arial"/>
+          <w:color w:val="222222"/>
+          <w:sz w:val="18"/>
+          <w:szCs w:val="20"/>
+        </w:rPr>
+      </w:pPr>
+    </w:p>
+    <w:p>
+      <w:pPr>
+        <w:shd w:val="clear" w:color="auto" w:fill="FFFFFF"/>
+        <w:ind w:left="720"/>
+        <w:rPr>
+          <w:rFonts w:ascii="Arial" w:eastAsia="Times New Roman" w:hAnsi="Arial" w:cs="Arial"/>
+          <w:color w:val="222222"/>
+          <w:sz w:val="18"/>
+          <w:szCs w:val="20"/>
+        </w:rPr>
+      </w:pPr>
+      <w:r>
+        <w:rPr>
+          <w:rFonts w:ascii="Arial" w:eastAsia="Times New Roman" w:hAnsi="Arial" w:cs="Arial"/>
+          <w:color w:val="222222"/>
+          <w:sz w:val="18"/>
+          <w:szCs w:val="20"/>
+        </w:rPr>
+        <w:t>Many thanks. </w:t>
+      </w:r>
+    </w:p>
+    <w:p>
+      <w:pPr>
+        <w:shd w:val="clear" w:color="auto" w:fill="FFFFFF"/>
+        <w:ind w:left="720"/>
+        <w:rPr>
+          <w:rFonts w:ascii="Arial" w:eastAsia="Times New Roman" w:hAnsi="Arial" w:cs="Arial"/>
+          <w:color w:val="222222"/>
+          <w:sz w:val="18"/>
+          <w:szCs w:val="20"/>
+        </w:rPr>
+      </w:pPr>
+      <w:r>
+        <w:rPr>
+          <w:rFonts w:ascii="Arial" w:eastAsia="Times New Roman" w:hAnsi="Arial" w:cs="Arial"/>
+          <w:color w:val="222222"/>
+          <w:sz w:val="18"/>
+          <w:szCs w:val="20"/>
+        </w:rPr>
+        <w:t>Heather </w:t>
+      </w:r>
+      <w:r>
+        <w:rPr>
+          <w:rFonts w:ascii="Arial" w:eastAsia="Times New Roman" w:hAnsi="Arial" w:cs="Arial"/>
+          <w:color w:val="222222"/>
+          <w:sz w:val="18"/>
+          <w:szCs w:val="20"/>
+        </w:rPr>
+        <w:br/>
+      </w:r>
+      <w:r>
+        <w:rPr>
+          <w:rFonts w:ascii="Arial" w:eastAsia="Times New Roman" w:hAnsi="Arial" w:cs="Arial"/>
+          <w:color w:val="222222"/>
+          <w:sz w:val="18"/>
+          <w:szCs w:val="20"/>
+        </w:rPr>
+        <w:br/>
+        <w:t>Sent from a mobile device so please excuse any grammar errors. </w:t>
+      </w:r>
+    </w:p>
+    <w:p>
+      <w:pPr>
+        <w:shd w:val="clear" w:color="auto" w:fill="FFFFFF"/>
+        <w:spacing w:after="240"/>
+        <w:ind w:left="720"/>
+        <w:rPr>
+          <w:rFonts w:ascii="Arial" w:eastAsia="Times New Roman" w:hAnsi="Arial" w:cs="Arial"/>
+          <w:color w:val="500050"/>
+          <w:sz w:val="18"/>
+          <w:szCs w:val="20"/>
+        </w:rPr>
+      </w:pPr>
+      <w:r>
+        <w:rPr>
+          <w:rFonts w:ascii="Arial" w:eastAsia="Times New Roman" w:hAnsi="Arial" w:cs="Arial"/>
+          <w:color w:val="500050"/>
+          <w:sz w:val="18"/>
+          <w:szCs w:val="20"/>
+        </w:rPr>
+        <w:br/>
+        <w:t>On 11 Nov 2012, at 20:58, Janet Hughes &lt;</w:t>
+      </w:r>
+      <w:r>
+        <w:rPr>
+          <w:rFonts w:ascii="Arial" w:eastAsia="Times New Roman" w:hAnsi="Arial" w:cs="Arial"/>
+          <w:color w:val="500050"/>
+          <w:sz w:val="18"/>
+          <w:szCs w:val="20"/>
+        </w:rPr>
+        <w:fldChar w:fldCharType="begin"/>
+      </w:r>
+      <w:r>
+        <w:rPr>
+          <w:rFonts w:ascii="Arial" w:eastAsia="Times New Roman" w:hAnsi="Arial" w:cs="Arial"/>
+          <w:color w:val="500050"/>
+          <w:sz w:val="18"/>
+          <w:szCs w:val="20"/>
+        </w:rPr>
+        <w:instrText xml:space="preserve"> HYPERLINK "mailto:jhughes@computing.dundee.ac.uk" \t "_blank" </w:instrText>
+      </w:r>
+      <w:r>
+        <w:rPr>
+          <w:rFonts w:ascii="Arial" w:eastAsia="Times New Roman" w:hAnsi="Arial" w:cs="Arial"/>
+          <w:color w:val="500050"/>
+          <w:sz w:val="18"/>
+          <w:szCs w:val="20"/>
+        </w:rPr>
+      </w:r>
+      <w:r>
+        <w:rPr>
+          <w:rFonts w:ascii="Arial" w:eastAsia="Times New Roman" w:hAnsi="Arial" w:cs="Arial"/>
+          <w:color w:val="500050"/>
+          <w:sz w:val="18"/>
+          <w:szCs w:val="20"/>
+        </w:rPr>
+        <w:fldChar w:fldCharType="separate"/>
+      </w:r>
+      <w:r>
+        <w:rPr>
+          <w:rFonts w:ascii="Arial" w:eastAsia="Times New Roman" w:hAnsi="Arial" w:cs="Arial"/>
+          <w:color w:val="1155CC"/>
+          <w:sz w:val="18"/>
+          <w:szCs w:val="20"/>
+          <w:u w:val="single"/>
+        </w:rPr>
+        <w:t>jhughes@computing.dundee.ac.uk</w:t>
+      </w:r>
+      <w:r>
+        <w:rPr>
+          <w:rFonts w:ascii="Arial" w:eastAsia="Times New Roman" w:hAnsi="Arial" w:cs="Arial"/>
+          <w:color w:val="500050"/>
+          <w:sz w:val="18"/>
+          <w:szCs w:val="20"/>
+        </w:rPr>
+        <w:fldChar w:fldCharType="end"/>
+      </w:r>
+      <w:r>
+        <w:rPr>
+          <w:rFonts w:ascii="Arial" w:eastAsia="Times New Roman" w:hAnsi="Arial" w:cs="Arial"/>
+          <w:color w:val="500050"/>
+          <w:sz w:val="18"/>
+          <w:szCs w:val="20"/>
+        </w:rPr>
+        <w:t>&gt; wrote:</w:t>
+      </w:r>
+    </w:p>
+    <w:p>
+      <w:pPr>
+        <w:shd w:val="clear" w:color="auto" w:fill="FFFFFF"/>
+        <w:ind w:left="720"/>
+        <w:rPr>
+          <w:rFonts w:ascii="Times" w:hAnsi="Times" w:cs="Arial"/>
+          <w:color w:val="500050"/>
+          <w:sz w:val="18"/>
+          <w:szCs w:val="20"/>
+        </w:rPr>
+      </w:pPr>
+      <w:r>
+        <w:rPr>
+          <w:rFonts w:ascii="Calibri" w:hAnsi="Calibri" w:cs="Arial"/>
+          <w:color w:val="1F497D"/>
+          <w:sz w:val="20"/>
+          <w:szCs w:val="22"/>
+        </w:rPr>
+        <w:t>Thanks.  For the first screen, could you change “PRFT” to be “PROFIT”?</w:t>
+      </w:r>
+    </w:p>
+    <w:p>
+      <w:pPr>
+        <w:shd w:val="clear" w:color="auto" w:fill="FFFFFF"/>
+        <w:ind w:left="720"/>
+        <w:rPr>
+          <w:rFonts w:ascii="Times" w:hAnsi="Times" w:cs="Arial"/>
+          <w:color w:val="500050"/>
+          <w:sz w:val="18"/>
+          <w:szCs w:val="20"/>
+        </w:rPr>
+      </w:pPr>
+      <w:r>
+        <w:rPr>
+          <w:rFonts w:ascii="Calibri" w:hAnsi="Calibri" w:cs="Arial"/>
+          <w:color w:val="1F497D"/>
+          <w:sz w:val="20"/>
+          <w:szCs w:val="22"/>
+        </w:rPr>
+        <w:t>For the second screen, could you remove the .00 for the total so that it simply rounds up or down to integer pounds and could you add a little more space between that line and the “last update” line?</w:t>
+      </w:r>
+    </w:p>
+    <w:p>
+      <w:pPr>
+        <w:shd w:val="clear" w:color="auto" w:fill="FFFFFF"/>
+        <w:ind w:left="720"/>
+        <w:rPr>
+          <w:rFonts w:ascii="Times" w:hAnsi="Times" w:cs="Arial"/>
+          <w:color w:val="500050"/>
+          <w:sz w:val="18"/>
+          <w:szCs w:val="20"/>
+        </w:rPr>
+      </w:pPr>
+      <w:r>
+        <w:rPr>
+          <w:rFonts w:ascii="Calibri" w:hAnsi="Calibri" w:cs="Arial"/>
+          <w:color w:val="1F497D"/>
+          <w:sz w:val="20"/>
+          <w:szCs w:val="22"/>
+        </w:rPr>
+        <w:t> </w:t>
+      </w:r>
+    </w:p>
+    <w:p>
+      <w:pPr>
+        <w:shd w:val="clear" w:color="auto" w:fill="FFFFFF"/>
+        <w:ind w:left="720"/>
+        <w:rPr>
+          <w:rFonts w:ascii="Times" w:hAnsi="Times" w:cs="Arial"/>
+          <w:color w:val="500050"/>
+          <w:sz w:val="18"/>
+          <w:szCs w:val="20"/>
+        </w:rPr>
+      </w:pPr>
+      <w:r>
+        <w:rPr>
+          <w:rFonts w:ascii="Calibri" w:hAnsi="Calibri" w:cs="Arial"/>
+          <w:color w:val="1F497D"/>
+          <w:sz w:val="20"/>
+          <w:szCs w:val="22"/>
+        </w:rPr>
+        <w:t>I like the font and the colours!</w:t>
+      </w:r>
+    </w:p>
+    <w:p>
+      <w:pPr>
+        <w:shd w:val="clear" w:color="auto" w:fill="FFFFFF"/>
+        <w:ind w:left="720"/>
+        <w:rPr>
+          <w:rFonts w:ascii="Times" w:hAnsi="Times" w:cs="Arial"/>
+          <w:color w:val="500050"/>
+          <w:sz w:val="18"/>
+          <w:szCs w:val="20"/>
+        </w:rPr>
+      </w:pPr>
+      <w:r>
+        <w:rPr>
+          <w:rFonts w:ascii="Calibri" w:hAnsi="Calibri" w:cs="Arial"/>
+          <w:color w:val="1F497D"/>
+          <w:sz w:val="20"/>
+          <w:szCs w:val="22"/>
+        </w:rPr>
+        <w:t> </w:t>
+      </w:r>
+    </w:p>
+    <w:p>
+      <w:pPr>
+        <w:shd w:val="clear" w:color="auto" w:fill="FFFFFF"/>
+        <w:ind w:left="720"/>
+        <w:rPr>
+          <w:rFonts w:ascii="Times" w:hAnsi="Times" w:cs="Arial"/>
+          <w:color w:val="500050"/>
+          <w:sz w:val="18"/>
+          <w:szCs w:val="20"/>
+        </w:rPr>
+      </w:pPr>
+      <w:r>
+        <w:rPr>
+          <w:rFonts w:ascii="Calibri" w:hAnsi="Calibri" w:cs="Arial"/>
+          <w:color w:val="1F497D"/>
+          <w:sz w:val="20"/>
+          <w:szCs w:val="22"/>
+        </w:rPr>
+        <w:t>Coffee Janet</w:t>
+      </w:r>
+    </w:p>
+    <w:p>
+      <w:pPr>
+        <w:shd w:val="clear" w:color="auto" w:fill="FFFFFF"/>
+        <w:ind w:left="720"/>
+        <w:rPr>
+          <w:rFonts w:ascii="Times" w:hAnsi="Times" w:cs="Arial"/>
+          <w:color w:val="500050"/>
+          <w:sz w:val="18"/>
+          <w:szCs w:val="20"/>
+        </w:rPr>
+      </w:pPr>
+      <w:r>
+        <w:rPr>
+          <w:rFonts w:ascii="Calibri" w:hAnsi="Calibri" w:cs="Arial"/>
+          <w:color w:val="1F497D"/>
+          <w:sz w:val="20"/>
+          <w:szCs w:val="22"/>
+        </w:rPr>
+        <w:t> </w:t>
+      </w:r>
+    </w:p>
+    <w:p>
+      <w:pPr>
+        <w:shd w:val="clear" w:color="auto" w:fill="FFFFFF"/>
+        <w:ind w:left="720"/>
+        <w:rPr>
+          <w:rFonts w:ascii="Times" w:hAnsi="Times" w:cs="Arial"/>
+          <w:color w:val="500050"/>
+          <w:sz w:val="18"/>
+          <w:szCs w:val="20"/>
+        </w:rPr>
+      </w:pPr>
+      <w:r>
+        <w:rPr>
+          <w:rFonts w:ascii="Tahoma" w:hAnsi="Tahoma" w:cs="Arial"/>
+          <w:b/>
+          <w:bCs/>
+          <w:color w:val="500050"/>
+          <w:sz w:val="18"/>
+          <w:szCs w:val="20"/>
+          <w:lang w:val="en-US"/>
+        </w:rPr>
+        <w:t>From:</w:t>
+      </w:r>
+      <w:r>
+        <w:rPr>
+          <w:rFonts w:ascii="Tahoma" w:hAnsi="Tahoma" w:cs="Arial"/>
+          <w:color w:val="500050"/>
+          <w:sz w:val="18"/>
+          <w:szCs w:val="20"/>
+          <w:lang w:val="en-US"/>
+        </w:rPr>
+        <w:t> Heather Ellis [</w:t>
+      </w:r>
+      <w:r>
+        <w:rPr>
+          <w:rFonts w:ascii="Tahoma" w:hAnsi="Tahoma" w:cs="Arial"/>
+          <w:color w:val="500050"/>
+          <w:sz w:val="18"/>
+          <w:szCs w:val="20"/>
+          <w:lang w:val="en-US"/>
+        </w:rPr>
+        <w:fldChar w:fldCharType="begin"/>
+      </w:r>
+      <w:r>
+        <w:rPr>
+          <w:rFonts w:ascii="Tahoma" w:hAnsi="Tahoma" w:cs="Arial"/>
+          <w:color w:val="500050"/>
+          <w:sz w:val="18"/>
+          <w:szCs w:val="20"/>
+          <w:lang w:val="en-US"/>
+        </w:rPr>
+        <w:instrText xml:space="preserve"> HYPERLINK "mailto:heather@heatherellis.net" \t "_blank" </w:instrText>
+      </w:r>
+      <w:r>
+        <w:rPr>
+          <w:rFonts w:ascii="Tahoma" w:hAnsi="Tahoma" w:cs="Arial"/>
+          <w:color w:val="500050"/>
+          <w:sz w:val="18"/>
+          <w:szCs w:val="20"/>
+          <w:lang w:val="en-US"/>
+        </w:rPr>
+      </w:r>
+      <w:r>
+        <w:rPr>
+          <w:rFonts w:ascii="Tahoma" w:hAnsi="Tahoma" w:cs="Arial"/>
+          <w:color w:val="500050"/>
+          <w:sz w:val="18"/>
+          <w:szCs w:val="20"/>
+          <w:lang w:val="en-US"/>
+        </w:rPr>
+        <w:fldChar w:fldCharType="separate"/>
+      </w:r>
+      <w:r>
+        <w:rPr>
+          <w:rFonts w:ascii="Tahoma" w:hAnsi="Tahoma" w:cs="Arial"/>
+          <w:color w:val="1155CC"/>
+          <w:sz w:val="18"/>
+          <w:szCs w:val="20"/>
+          <w:u w:val="single"/>
+          <w:lang w:val="en-US"/>
+        </w:rPr>
+        <w:t>mailto:heather@heatherellis.net</w:t>
+      </w:r>
+      <w:r>
+        <w:rPr>
+          <w:rFonts w:ascii="Tahoma" w:hAnsi="Tahoma" w:cs="Arial"/>
+          <w:color w:val="500050"/>
+          <w:sz w:val="18"/>
+          <w:szCs w:val="20"/>
+          <w:lang w:val="en-US"/>
+        </w:rPr>
+        <w:fldChar w:fldCharType="end"/>
+      </w:r>
+      <w:r>
+        <w:rPr>
+          <w:rFonts w:ascii="Tahoma" w:hAnsi="Tahoma" w:cs="Arial"/>
+          <w:color w:val="500050"/>
+          <w:sz w:val="18"/>
+          <w:szCs w:val="20"/>
+          <w:lang w:val="en-US"/>
+        </w:rPr>
+        <w:t>] </w:t>
+      </w:r>
+      <w:r>
+        <w:rPr>
+          <w:rFonts w:ascii="Tahoma" w:hAnsi="Tahoma" w:cs="Arial"/>
+          <w:color w:val="500050"/>
+          <w:sz w:val="18"/>
+          <w:szCs w:val="20"/>
+          <w:lang w:val="en-US"/>
+        </w:rPr>
+        <w:br/>
+      </w:r>
+      <w:r>
+        <w:rPr>
+          <w:rFonts w:ascii="Tahoma" w:hAnsi="Tahoma" w:cs="Arial"/>
+          <w:b/>
+          <w:bCs/>
+          <w:color w:val="500050"/>
+          <w:sz w:val="18"/>
+          <w:szCs w:val="20"/>
+          <w:lang w:val="en-US"/>
+        </w:rPr>
+        <w:t>Sent:</w:t>
+      </w:r>
+      <w:r>
+        <w:rPr>
+          <w:rFonts w:ascii="Tahoma" w:hAnsi="Tahoma" w:cs="Arial"/>
+          <w:color w:val="500050"/>
+          <w:sz w:val="18"/>
+          <w:szCs w:val="20"/>
+          <w:lang w:val="en-US"/>
+        </w:rPr>
+        <w:t> 08 November 2012 21:02</w:t>
+      </w:r>
+      <w:r>
+        <w:rPr>
+          <w:rFonts w:ascii="Tahoma" w:hAnsi="Tahoma" w:cs="Arial"/>
+          <w:color w:val="500050"/>
+          <w:sz w:val="18"/>
+          <w:szCs w:val="20"/>
+          <w:lang w:val="en-US"/>
+        </w:rPr>
+        <w:br/>
+      </w:r>
+      <w:r>
+        <w:rPr>
+          <w:rFonts w:ascii="Tahoma" w:hAnsi="Tahoma" w:cs="Arial"/>
+          <w:b/>
+          <w:bCs/>
+          <w:color w:val="500050"/>
+          <w:sz w:val="18"/>
+          <w:szCs w:val="20"/>
+          <w:lang w:val="en-US"/>
+        </w:rPr>
+        <w:t>To:</w:t>
+      </w:r>
+      <w:r>
+        <w:rPr>
+          <w:rFonts w:ascii="Tahoma" w:hAnsi="Tahoma" w:cs="Arial"/>
+          <w:color w:val="500050"/>
+          <w:sz w:val="18"/>
+          <w:szCs w:val="20"/>
+          <w:lang w:val="en-US"/>
+        </w:rPr>
+        <w:t> Janet Hughes</w:t>
+      </w:r>
+      <w:r>
+        <w:rPr>
+          <w:rFonts w:ascii="Tahoma" w:hAnsi="Tahoma" w:cs="Arial"/>
+          <w:color w:val="500050"/>
+          <w:sz w:val="18"/>
+          <w:szCs w:val="20"/>
+          <w:lang w:val="en-US"/>
+        </w:rPr>
+        <w:br/>
+      </w:r>
+      <w:r>
+        <w:rPr>
+          <w:rFonts w:ascii="Tahoma" w:hAnsi="Tahoma" w:cs="Arial"/>
+          <w:b/>
+          <w:bCs/>
+          <w:color w:val="500050"/>
+          <w:sz w:val="18"/>
+          <w:szCs w:val="20"/>
+          <w:lang w:val="en-US"/>
+        </w:rPr>
+        <w:t>Subject:</w:t>
+      </w:r>
+      <w:r>
+        <w:rPr>
+          <w:rFonts w:ascii="Tahoma" w:hAnsi="Tahoma" w:cs="Arial"/>
+          <w:color w:val="500050"/>
+          <w:sz w:val="18"/>
+          <w:szCs w:val="20"/>
+          <w:lang w:val="en-US"/>
+        </w:rPr>
+        <w:t> Final confirmation of mockups</w:t>
+      </w:r>
+    </w:p>
+    <w:p>
+      <w:pPr>
+        <w:shd w:val="clear" w:color="auto" w:fill="FFFFFF"/>
+        <w:ind w:left="720"/>
+        <w:rPr>
+          <w:rFonts w:ascii="Times" w:hAnsi="Times" w:cs="Arial"/>
+          <w:color w:val="500050"/>
+          <w:sz w:val="18"/>
+          <w:szCs w:val="20"/>
+        </w:rPr>
+      </w:pPr>
+      <w:r>
+        <w:rPr>
+          <w:rFonts w:ascii="Times" w:hAnsi="Times" w:cs="Arial"/>
+          <w:color w:val="500050"/>
+          <w:sz w:val="18"/>
+          <w:szCs w:val="20"/>
+        </w:rPr>
+        <w:t> </w:t>
+      </w:r>
+    </w:p>
+    <w:p>
+      <w:pPr>
+        <w:shd w:val="clear" w:color="auto" w:fill="FFFFFF"/>
+        <w:ind w:left="720"/>
+        <w:rPr>
+          <w:rFonts w:ascii="Times" w:hAnsi="Times" w:cs="Arial"/>
+          <w:color w:val="500050"/>
+          <w:sz w:val="18"/>
+          <w:szCs w:val="20"/>
+        </w:rPr>
+      </w:pPr>
+      <w:r>
+        <w:rPr>
+          <w:rFonts w:ascii="Times" w:hAnsi="Times" w:cs="Arial"/>
+          <w:color w:val="500050"/>
+          <w:sz w:val="18"/>
+          <w:szCs w:val="20"/>
+        </w:rPr>
+        <w:t>Hi Janet. </w:t>
+      </w:r>
+    </w:p>
+    <w:p>
+      <w:pPr>
+        <w:shd w:val="clear" w:color="auto" w:fill="FFFFFF"/>
+        <w:ind w:left="720"/>
+        <w:rPr>
+          <w:rFonts w:ascii="Times" w:hAnsi="Times" w:cs="Arial"/>
+          <w:color w:val="500050"/>
+          <w:sz w:val="18"/>
+          <w:szCs w:val="20"/>
+        </w:rPr>
+      </w:pPr>
+      <w:r>
+        <w:rPr>
+          <w:rFonts w:ascii="Times" w:hAnsi="Times" w:cs="Arial"/>
+          <w:color w:val="500050"/>
+          <w:sz w:val="18"/>
+          <w:szCs w:val="20"/>
+        </w:rPr>
+        <w:t> </w:t>
+      </w:r>
+    </w:p>
+    <w:p>
+      <w:pPr>
+        <w:shd w:val="clear" w:color="auto" w:fill="FFFFFF"/>
+        <w:ind w:left="720"/>
+        <w:rPr>
+          <w:rFonts w:ascii="Times" w:hAnsi="Times" w:cs="Arial"/>
+          <w:color w:val="500050"/>
+          <w:sz w:val="18"/>
+          <w:szCs w:val="20"/>
+        </w:rPr>
+      </w:pPr>
+      <w:r>
+        <w:rPr>
+          <w:rFonts w:ascii="Times" w:hAnsi="Times" w:cs="Arial"/>
+          <w:color w:val="500050"/>
+          <w:sz w:val="18"/>
+          <w:szCs w:val="20"/>
+        </w:rPr>
+        <w:t xml:space="preserve">As promised, here are the </w:t>
+      </w:r>
+      <w:proofErr w:type="spellStart"/>
+      <w:r>
+        <w:rPr>
+          <w:rFonts w:ascii="Times" w:hAnsi="Times" w:cs="Arial"/>
+          <w:color w:val="500050"/>
+          <w:sz w:val="18"/>
+          <w:szCs w:val="20"/>
+        </w:rPr>
+        <w:t>mockups</w:t>
+      </w:r>
+      <w:proofErr w:type="spellEnd"/>
+      <w:r>
+        <w:rPr>
+          <w:rFonts w:ascii="Times" w:hAnsi="Times" w:cs="Arial"/>
+          <w:color w:val="500050"/>
+          <w:sz w:val="18"/>
+          <w:szCs w:val="20"/>
+        </w:rPr>
+        <w:t xml:space="preserve"> with your changes. I hope that these are acceptable, if not, please let us know. </w:t>
+      </w:r>
+    </w:p>
+    <w:p>
+      <w:pPr>
+        <w:shd w:val="clear" w:color="auto" w:fill="FFFFFF"/>
+        <w:ind w:left="720"/>
+        <w:rPr>
+          <w:rFonts w:ascii="Times" w:hAnsi="Times" w:cs="Arial"/>
+          <w:color w:val="500050"/>
+          <w:sz w:val="18"/>
+          <w:szCs w:val="20"/>
+        </w:rPr>
+      </w:pPr>
+      <w:r>
+        <w:rPr>
+          <w:rFonts w:ascii="Times" w:hAnsi="Times" w:cs="Arial"/>
+          <w:color w:val="500050"/>
+          <w:sz w:val="18"/>
+          <w:szCs w:val="20"/>
+        </w:rPr>
+        <w:t> </w:t>
+      </w:r>
+    </w:p>
+    <w:p>
+      <w:pPr>
+        <w:shd w:val="clear" w:color="auto" w:fill="FFFFFF"/>
+        <w:ind w:left="720"/>
+        <w:rPr>
+          <w:rFonts w:ascii="Times" w:hAnsi="Times" w:cs="Arial"/>
+          <w:color w:val="500050"/>
+          <w:sz w:val="18"/>
+          <w:szCs w:val="20"/>
+        </w:rPr>
+      </w:pPr>
+      <w:r>
+        <w:rPr>
+          <w:rFonts w:ascii="Times" w:hAnsi="Times" w:cs="Arial"/>
+          <w:color w:val="500050"/>
+          <w:sz w:val="18"/>
+          <w:szCs w:val="20"/>
+        </w:rPr>
+        <w:t>Many thanks, </w:t>
+      </w:r>
+    </w:p>
+    <w:p>
+      <w:pPr>
+        <w:shd w:val="clear" w:color="auto" w:fill="FFFFFF"/>
+        <w:ind w:left="720"/>
+        <w:rPr>
+          <w:rFonts w:ascii="Times" w:hAnsi="Times" w:cs="Arial"/>
+          <w:color w:val="500050"/>
+          <w:sz w:val="18"/>
+          <w:szCs w:val="20"/>
+        </w:rPr>
+      </w:pPr>
+      <w:r>
+        <w:rPr>
+          <w:rFonts w:ascii="Times" w:hAnsi="Times" w:cs="Arial"/>
+          <w:color w:val="500050"/>
+          <w:sz w:val="18"/>
+          <w:szCs w:val="20"/>
+        </w:rPr>
+        <w:t>Heather </w:t>
+      </w:r>
+    </w:p>
+    <w:p>
+      <w:pPr>
+        <w:shd w:val="clear" w:color="auto" w:fill="FFFFFF"/>
+        <w:ind w:left="720"/>
+        <w:rPr>
+          <w:rFonts w:ascii="Times" w:hAnsi="Times" w:cs="Arial"/>
+          <w:color w:val="500050"/>
+          <w:sz w:val="18"/>
+          <w:szCs w:val="20"/>
+        </w:rPr>
+      </w:pPr>
+      <w:r>
+        <w:rPr>
+          <w:rFonts w:ascii="Times" w:hAnsi="Times" w:cs="Arial"/>
+          <w:color w:val="500050"/>
+          <w:sz w:val="18"/>
+          <w:szCs w:val="20"/>
+        </w:rPr>
+        <w:t>Unhandled Exceptions</w:t>
+      </w:r>
+    </w:p>
+    <w:p>
+      <w:pPr>
+        <w:shd w:val="clear" w:color="auto" w:fill="FFFFFF"/>
+        <w:rPr>
+          <w:rFonts w:ascii="Times" w:hAnsi="Times" w:cs="Arial"/>
+          <w:color w:val="500050"/>
+          <w:sz w:val="20"/>
+          <w:szCs w:val="20"/>
+        </w:rPr>
+      </w:pPr>
+      <w:r>
+        <w:rPr>
+          <w:rFonts w:ascii="Times" w:hAnsi="Times" w:cs="Arial"/>
+          <w:color w:val="500050"/>
+          <w:sz w:val="20"/>
+          <w:szCs w:val="20"/>
+        </w:rPr>
+        <w:t> </w:t>
+      </w:r>
+      <w:r>
+        <w:rPr>
+          <w:rFonts w:ascii="Times" w:hAnsi="Times" w:cs="Arial"/>
+          <w:color w:val="500050"/>
+          <w:sz w:val="20"/>
+          <w:szCs w:val="20"/>
+        </w:rPr>
+        <w:t>__________________________________________________________________________________</w:t>
+      </w:r>
+    </w:p>
+    <w:p>
+      <w:pPr>
+        <w:shd w:val="clear" w:color="auto" w:fill="FFFFFF"/>
+        <w:rPr>
+          <w:rFonts w:ascii="Times" w:hAnsi="Times" w:cs="Arial"/>
+          <w:color w:val="500050"/>
+          <w:sz w:val="20"/>
+          <w:szCs w:val="20"/>
+        </w:rPr>
+      </w:pPr>
+      <w:bookmarkStart w:id="16" w:name="_GoBack"/>
+      <w:bookmarkEnd w:id="16"/>
     </w:p>
     <w:p>
       <w:pPr>
@@ -6270,7 +7877,7 @@
                     </pic:cNvPicPr>
                   </pic:nvPicPr>
                   <pic:blipFill>
-                    <a:blip r:embed="rId14">
+                    <a:blip r:embed="rId18">
                       <a:extLst>
                         <a:ext uri="{28A0092B-C50C-407E-A947-70E740481C1C}">
                           <a14:useLocalDpi xmlns:a14="http://schemas.microsoft.com/office/drawing/2010/main" val="0"/>
@@ -6356,7 +7963,7 @@
         </w:rPr>
         <w:t xml:space="preserve"> </w:t>
       </w:r>
-      <w:hyperlink r:id="rId15" w:history="1">
+      <w:hyperlink r:id="rId19" w:history="1">
         <w:r>
           <w:rPr>
             <w:rFonts w:ascii="Tahoma" w:hAnsi="Tahoma" w:cs="Tahoma"/>
@@ -6377,689 +7984,6 @@
           <w:lang w:val="en-US"/>
         </w:rPr>
         <w:t xml:space="preserve"> [</w:t>
-      </w:r>
-      <w:hyperlink r:id="rId16" w:history="1">
-        <w:r>
-          <w:rPr>
-            <w:rFonts w:ascii="Tahoma" w:hAnsi="Tahoma" w:cs="Tahoma"/>
-            <w:color w:val="386EFF"/>
-            <w:sz w:val="12"/>
-            <w:szCs w:val="20"/>
-            <w:u w:val="single" w:color="386EFF"/>
-            <w:lang w:val="en-US"/>
-          </w:rPr>
-          <w:t>jhughes@computing.dundee.ac.uk</w:t>
-        </w:r>
-      </w:hyperlink>
-      <w:r>
-        <w:rPr>
-          <w:rFonts w:ascii="Tahoma" w:hAnsi="Tahoma" w:cs="Tahoma"/>
-          <w:sz w:val="12"/>
-          <w:szCs w:val="20"/>
-          <w:lang w:val="en-US"/>
-        </w:rPr>
-        <w:t>]</w:t>
-      </w:r>
-    </w:p>
-    <w:p>
-      <w:pPr>
-        <w:widowControl w:val="0"/>
-        <w:autoSpaceDE w:val="0"/>
-        <w:autoSpaceDN w:val="0"/>
-        <w:adjustRightInd w:val="0"/>
-        <w:ind w:left="1440"/>
-        <w:rPr>
-          <w:rFonts w:ascii="Tahoma" w:hAnsi="Tahoma" w:cs="Tahoma"/>
-          <w:sz w:val="12"/>
-          <w:szCs w:val="20"/>
-          <w:lang w:val="en-US"/>
-        </w:rPr>
-      </w:pPr>
-      <w:r>
-        <w:rPr>
-          <w:rFonts w:ascii="Tahoma" w:hAnsi="Tahoma" w:cs="Tahoma"/>
-          <w:b/>
-          <w:bCs/>
-          <w:sz w:val="12"/>
-          <w:szCs w:val="20"/>
-          <w:lang w:val="en-US"/>
-        </w:rPr>
-        <w:t>Sent:</w:t>
-      </w:r>
-      <w:r>
-        <w:rPr>
-          <w:rFonts w:ascii="Tahoma" w:hAnsi="Tahoma" w:cs="Tahoma"/>
-          <w:sz w:val="12"/>
-          <w:szCs w:val="20"/>
-          <w:lang w:val="en-US"/>
-        </w:rPr>
-        <w:t xml:space="preserve"> 04 October 2012 13:26</w:t>
-      </w:r>
-    </w:p>
-    <w:p>
-      <w:pPr>
-        <w:widowControl w:val="0"/>
-        <w:autoSpaceDE w:val="0"/>
-        <w:autoSpaceDN w:val="0"/>
-        <w:adjustRightInd w:val="0"/>
-        <w:ind w:left="1440"/>
-        <w:rPr>
-          <w:rFonts w:ascii="Tahoma" w:hAnsi="Tahoma" w:cs="Tahoma"/>
-          <w:sz w:val="12"/>
-          <w:szCs w:val="20"/>
-          <w:lang w:val="en-US"/>
-        </w:rPr>
-      </w:pPr>
-      <w:r>
-        <w:rPr>
-          <w:rFonts w:ascii="Tahoma" w:hAnsi="Tahoma" w:cs="Tahoma"/>
-          <w:b/>
-          <w:bCs/>
-          <w:sz w:val="12"/>
-          <w:szCs w:val="20"/>
-          <w:lang w:val="en-US"/>
-        </w:rPr>
-        <w:t>To:</w:t>
-      </w:r>
-      <w:r>
-        <w:rPr>
-          <w:rFonts w:ascii="Tahoma" w:hAnsi="Tahoma" w:cs="Tahoma"/>
-          <w:sz w:val="12"/>
-          <w:szCs w:val="20"/>
-          <w:lang w:val="en-US"/>
-        </w:rPr>
-        <w:t xml:space="preserve"> </w:t>
-      </w:r>
-      <w:proofErr w:type="spellStart"/>
-      <w:r>
-        <w:rPr>
-          <w:rFonts w:ascii="Tahoma" w:hAnsi="Tahoma" w:cs="Tahoma"/>
-          <w:sz w:val="12"/>
-          <w:szCs w:val="20"/>
-          <w:lang w:val="en-US"/>
-        </w:rPr>
-        <w:t>Euan</w:t>
-      </w:r>
-      <w:proofErr w:type="spellEnd"/>
-      <w:r>
-        <w:rPr>
-          <w:rFonts w:ascii="Tahoma" w:hAnsi="Tahoma" w:cs="Tahoma"/>
-          <w:sz w:val="12"/>
-          <w:szCs w:val="20"/>
-          <w:lang w:val="en-US"/>
-        </w:rPr>
-        <w:t xml:space="preserve"> Luke</w:t>
-      </w:r>
-    </w:p>
-    <w:p>
-      <w:pPr>
-        <w:widowControl w:val="0"/>
-        <w:autoSpaceDE w:val="0"/>
-        <w:autoSpaceDN w:val="0"/>
-        <w:adjustRightInd w:val="0"/>
-        <w:ind w:left="1440"/>
-        <w:rPr>
-          <w:rFonts w:ascii="Tahoma" w:hAnsi="Tahoma" w:cs="Tahoma"/>
-          <w:sz w:val="12"/>
-          <w:szCs w:val="20"/>
-          <w:lang w:val="en-US"/>
-        </w:rPr>
-      </w:pPr>
-      <w:r>
-        <w:rPr>
-          <w:rFonts w:ascii="Tahoma" w:hAnsi="Tahoma" w:cs="Tahoma"/>
-          <w:b/>
-          <w:bCs/>
-          <w:sz w:val="12"/>
-          <w:szCs w:val="20"/>
-          <w:lang w:val="en-US"/>
-        </w:rPr>
-        <w:t>Subject:</w:t>
-      </w:r>
-      <w:r>
-        <w:rPr>
-          <w:rFonts w:ascii="Tahoma" w:hAnsi="Tahoma" w:cs="Tahoma"/>
-          <w:sz w:val="12"/>
-          <w:szCs w:val="20"/>
-          <w:lang w:val="en-US"/>
-        </w:rPr>
-        <w:t xml:space="preserve"> Re: [</w:t>
-      </w:r>
-      <w:proofErr w:type="gramStart"/>
-      <w:r>
-        <w:rPr>
-          <w:rFonts w:ascii="Tahoma" w:hAnsi="Tahoma" w:cs="Tahoma"/>
-          <w:sz w:val="12"/>
-          <w:szCs w:val="20"/>
-          <w:lang w:val="en-US"/>
-        </w:rPr>
-        <w:t>spam ?</w:t>
-      </w:r>
-      <w:proofErr w:type="gramEnd"/>
-      <w:r>
-        <w:rPr>
-          <w:rFonts w:ascii="Tahoma" w:hAnsi="Tahoma" w:cs="Tahoma"/>
-          <w:sz w:val="12"/>
-          <w:szCs w:val="20"/>
-          <w:lang w:val="en-US"/>
-        </w:rPr>
-        <w:t>] Re:</w:t>
-      </w:r>
-    </w:p>
-    <w:p>
-      <w:pPr>
-        <w:widowControl w:val="0"/>
-        <w:autoSpaceDE w:val="0"/>
-        <w:autoSpaceDN w:val="0"/>
-        <w:adjustRightInd w:val="0"/>
-        <w:ind w:left="1440"/>
-        <w:rPr>
-          <w:rFonts w:ascii="Times New Roman" w:hAnsi="Times New Roman" w:cs="Times New Roman"/>
-          <w:sz w:val="20"/>
-          <w:szCs w:val="32"/>
-          <w:lang w:val="en-US"/>
-        </w:rPr>
-      </w:pPr>
-    </w:p>
-    <w:p>
-      <w:pPr>
-        <w:widowControl w:val="0"/>
-        <w:autoSpaceDE w:val="0"/>
-        <w:autoSpaceDN w:val="0"/>
-        <w:adjustRightInd w:val="0"/>
-        <w:ind w:left="1440"/>
-        <w:rPr>
-          <w:rFonts w:ascii="Times New Roman" w:hAnsi="Times New Roman" w:cs="Times New Roman"/>
-          <w:sz w:val="20"/>
-          <w:szCs w:val="32"/>
-          <w:lang w:val="en-US"/>
-        </w:rPr>
-      </w:pPr>
-    </w:p>
-    <w:p>
-      <w:pPr>
-        <w:widowControl w:val="0"/>
-        <w:autoSpaceDE w:val="0"/>
-        <w:autoSpaceDN w:val="0"/>
-        <w:adjustRightInd w:val="0"/>
-        <w:ind w:left="1440"/>
-        <w:rPr>
-          <w:rFonts w:ascii="Times New Roman" w:hAnsi="Times New Roman" w:cs="Times New Roman"/>
-          <w:sz w:val="20"/>
-          <w:szCs w:val="32"/>
-          <w:lang w:val="en-US"/>
-        </w:rPr>
-      </w:pPr>
-      <w:r>
-        <w:rPr>
-          <w:rFonts w:ascii="Times New Roman" w:hAnsi="Times New Roman" w:cs="Times New Roman"/>
-          <w:sz w:val="20"/>
-          <w:szCs w:val="32"/>
-          <w:lang w:val="en-US"/>
-        </w:rPr>
-        <w:t>Fine, will do.</w:t>
-      </w:r>
-    </w:p>
-    <w:p>
-      <w:pPr>
-        <w:widowControl w:val="0"/>
-        <w:autoSpaceDE w:val="0"/>
-        <w:autoSpaceDN w:val="0"/>
-        <w:adjustRightInd w:val="0"/>
-        <w:ind w:left="1440"/>
-        <w:rPr>
-          <w:rFonts w:ascii="Times New Roman" w:hAnsi="Times New Roman" w:cs="Times New Roman"/>
-          <w:sz w:val="20"/>
-          <w:szCs w:val="32"/>
-          <w:lang w:val="en-US"/>
-        </w:rPr>
-      </w:pPr>
-      <w:r>
-        <w:rPr>
-          <w:rFonts w:ascii="Times New Roman" w:hAnsi="Times New Roman" w:cs="Times New Roman"/>
-          <w:sz w:val="20"/>
-          <w:szCs w:val="32"/>
-          <w:lang w:val="en-US"/>
-        </w:rPr>
-        <w:t>Janet</w:t>
-      </w:r>
-    </w:p>
-    <w:p>
-      <w:pPr>
-        <w:widowControl w:val="0"/>
-        <w:autoSpaceDE w:val="0"/>
-        <w:autoSpaceDN w:val="0"/>
-        <w:adjustRightInd w:val="0"/>
-        <w:ind w:left="1440"/>
-        <w:rPr>
-          <w:rFonts w:ascii="Times New Roman" w:hAnsi="Times New Roman" w:cs="Times New Roman"/>
-          <w:sz w:val="20"/>
-          <w:szCs w:val="32"/>
-          <w:lang w:val="en-US"/>
-        </w:rPr>
-      </w:pPr>
-      <w:r>
-        <w:rPr>
-          <w:rFonts w:ascii="Times New Roman" w:hAnsi="Times New Roman" w:cs="Times New Roman"/>
-          <w:sz w:val="20"/>
-          <w:szCs w:val="32"/>
-          <w:lang w:val="en-US"/>
-        </w:rPr>
-        <w:t>Sent using BlackBerry® from Orange</w:t>
-      </w:r>
-    </w:p>
-    <w:p>
-      <w:pPr>
-        <w:widowControl w:val="0"/>
-        <w:autoSpaceDE w:val="0"/>
-        <w:autoSpaceDN w:val="0"/>
-        <w:adjustRightInd w:val="0"/>
-        <w:spacing w:after="160"/>
-        <w:ind w:left="1440"/>
-        <w:rPr>
-          <w:rFonts w:ascii="Times New Roman" w:hAnsi="Times New Roman" w:cs="Times New Roman"/>
-          <w:sz w:val="20"/>
-          <w:szCs w:val="32"/>
-          <w:lang w:val="en-US"/>
-        </w:rPr>
-      </w:pPr>
-    </w:p>
-    <w:p>
-      <w:pPr>
-        <w:widowControl w:val="0"/>
-        <w:autoSpaceDE w:val="0"/>
-        <w:autoSpaceDN w:val="0"/>
-        <w:adjustRightInd w:val="0"/>
-        <w:ind w:left="1440"/>
-        <w:rPr>
-          <w:rFonts w:ascii="Times New Roman" w:hAnsi="Times New Roman" w:cs="Times New Roman"/>
-          <w:sz w:val="20"/>
-          <w:szCs w:val="32"/>
-          <w:lang w:val="en-US"/>
-        </w:rPr>
-      </w:pPr>
-      <w:r>
-        <w:rPr>
-          <w:rFonts w:ascii="Times New Roman" w:hAnsi="Times New Roman" w:cs="Times New Roman"/>
-          <w:b/>
-          <w:bCs/>
-          <w:sz w:val="20"/>
-          <w:szCs w:val="32"/>
-          <w:lang w:val="en-US"/>
-        </w:rPr>
-        <w:t xml:space="preserve">From: </w:t>
-      </w:r>
-      <w:proofErr w:type="spellStart"/>
-      <w:r>
-        <w:rPr>
-          <w:rFonts w:ascii="Times New Roman" w:hAnsi="Times New Roman" w:cs="Times New Roman"/>
-          <w:sz w:val="20"/>
-          <w:szCs w:val="32"/>
-          <w:lang w:val="en-US"/>
-        </w:rPr>
-        <w:t>Euan</w:t>
-      </w:r>
-      <w:proofErr w:type="spellEnd"/>
-      <w:r>
-        <w:rPr>
-          <w:rFonts w:ascii="Times New Roman" w:hAnsi="Times New Roman" w:cs="Times New Roman"/>
-          <w:sz w:val="20"/>
-          <w:szCs w:val="32"/>
-          <w:lang w:val="en-US"/>
-        </w:rPr>
-        <w:t xml:space="preserve"> Luke &lt;</w:t>
-      </w:r>
-      <w:hyperlink r:id="rId17" w:history="1">
-        <w:r>
-          <w:rPr>
-            <w:rFonts w:ascii="Times New Roman" w:hAnsi="Times New Roman" w:cs="Times New Roman"/>
-            <w:color w:val="386EFF"/>
-            <w:sz w:val="20"/>
-            <w:szCs w:val="32"/>
-            <w:u w:val="single" w:color="386EFF"/>
-            <w:lang w:val="en-US"/>
-          </w:rPr>
-          <w:t>E.Luke@dundee.ac.uk</w:t>
-        </w:r>
-      </w:hyperlink>
-      <w:r>
-        <w:rPr>
-          <w:rFonts w:ascii="Times New Roman" w:hAnsi="Times New Roman" w:cs="Times New Roman"/>
-          <w:sz w:val="20"/>
-          <w:szCs w:val="32"/>
-          <w:lang w:val="en-US"/>
-        </w:rPr>
-        <w:t>&gt;</w:t>
-      </w:r>
-    </w:p>
-    <w:p>
-      <w:pPr>
-        <w:widowControl w:val="0"/>
-        <w:autoSpaceDE w:val="0"/>
-        <w:autoSpaceDN w:val="0"/>
-        <w:adjustRightInd w:val="0"/>
-        <w:ind w:left="1440"/>
-        <w:rPr>
-          <w:rFonts w:ascii="Times New Roman" w:hAnsi="Times New Roman" w:cs="Times New Roman"/>
-          <w:sz w:val="20"/>
-          <w:szCs w:val="32"/>
-          <w:lang w:val="en-US"/>
-        </w:rPr>
-      </w:pPr>
-      <w:r>
-        <w:rPr>
-          <w:rFonts w:ascii="Times New Roman" w:hAnsi="Times New Roman" w:cs="Times New Roman"/>
-          <w:b/>
-          <w:bCs/>
-          <w:sz w:val="20"/>
-          <w:szCs w:val="32"/>
-          <w:lang w:val="en-US"/>
-        </w:rPr>
-        <w:t xml:space="preserve">Date: </w:t>
-      </w:r>
-      <w:r>
-        <w:rPr>
-          <w:rFonts w:ascii="Times New Roman" w:hAnsi="Times New Roman" w:cs="Times New Roman"/>
-          <w:sz w:val="20"/>
-          <w:szCs w:val="32"/>
-          <w:lang w:val="en-US"/>
-        </w:rPr>
-        <w:t>Thu, 4 Oct 2012 12:06:48 +0000</w:t>
-      </w:r>
-    </w:p>
-    <w:p>
-      <w:pPr>
-        <w:widowControl w:val="0"/>
-        <w:autoSpaceDE w:val="0"/>
-        <w:autoSpaceDN w:val="0"/>
-        <w:adjustRightInd w:val="0"/>
-        <w:ind w:left="1440"/>
-        <w:rPr>
-          <w:rFonts w:ascii="Times New Roman" w:hAnsi="Times New Roman" w:cs="Times New Roman"/>
-          <w:sz w:val="20"/>
-          <w:szCs w:val="32"/>
-          <w:lang w:val="en-US"/>
-        </w:rPr>
-      </w:pPr>
-      <w:r>
-        <w:rPr>
-          <w:rFonts w:ascii="Times New Roman" w:hAnsi="Times New Roman" w:cs="Times New Roman"/>
-          <w:b/>
-          <w:bCs/>
-          <w:sz w:val="20"/>
-          <w:szCs w:val="32"/>
-          <w:lang w:val="en-US"/>
-        </w:rPr>
-        <w:t xml:space="preserve">To: </w:t>
-      </w:r>
-      <w:hyperlink r:id="rId18" w:history="1">
-        <w:r>
-          <w:rPr>
-            <w:rFonts w:ascii="Times New Roman" w:hAnsi="Times New Roman" w:cs="Times New Roman"/>
-            <w:color w:val="386EFF"/>
-            <w:sz w:val="20"/>
-            <w:szCs w:val="32"/>
-            <w:u w:val="single" w:color="386EFF"/>
-            <w:lang w:val="en-US"/>
-          </w:rPr>
-          <w:t>jhughes@computing.dundee.ac.uk</w:t>
-        </w:r>
-      </w:hyperlink>
-      <w:r>
-        <w:rPr>
-          <w:rFonts w:ascii="Times New Roman" w:hAnsi="Times New Roman" w:cs="Times New Roman"/>
-          <w:sz w:val="20"/>
-          <w:szCs w:val="32"/>
-          <w:lang w:val="en-US"/>
-        </w:rPr>
-        <w:t>&lt;</w:t>
-      </w:r>
-      <w:hyperlink r:id="rId19" w:history="1">
-        <w:r>
-          <w:rPr>
-            <w:rFonts w:ascii="Times New Roman" w:hAnsi="Times New Roman" w:cs="Times New Roman"/>
-            <w:color w:val="386EFF"/>
-            <w:sz w:val="20"/>
-            <w:szCs w:val="32"/>
-            <w:u w:val="single" w:color="386EFF"/>
-            <w:lang w:val="en-US"/>
-          </w:rPr>
-          <w:t>jhughes@computing.dundee.ac.uk</w:t>
-        </w:r>
-      </w:hyperlink>
-      <w:r>
-        <w:rPr>
-          <w:rFonts w:ascii="Times New Roman" w:hAnsi="Times New Roman" w:cs="Times New Roman"/>
-          <w:sz w:val="20"/>
-          <w:szCs w:val="32"/>
-          <w:lang w:val="en-US"/>
-        </w:rPr>
-        <w:t>&gt;</w:t>
-      </w:r>
-    </w:p>
-    <w:p>
-      <w:pPr>
-        <w:widowControl w:val="0"/>
-        <w:autoSpaceDE w:val="0"/>
-        <w:autoSpaceDN w:val="0"/>
-        <w:adjustRightInd w:val="0"/>
-        <w:ind w:left="1440"/>
-        <w:rPr>
-          <w:rFonts w:ascii="Times New Roman" w:hAnsi="Times New Roman" w:cs="Times New Roman"/>
-          <w:sz w:val="20"/>
-          <w:szCs w:val="32"/>
-          <w:lang w:val="en-US"/>
-        </w:rPr>
-      </w:pPr>
-      <w:r>
-        <w:rPr>
-          <w:rFonts w:ascii="Times New Roman" w:hAnsi="Times New Roman" w:cs="Times New Roman"/>
-          <w:b/>
-          <w:bCs/>
-          <w:sz w:val="20"/>
-          <w:szCs w:val="32"/>
-          <w:lang w:val="en-US"/>
-        </w:rPr>
-        <w:t xml:space="preserve">Subject: </w:t>
-      </w:r>
-      <w:r>
-        <w:rPr>
-          <w:rFonts w:ascii="Times New Roman" w:hAnsi="Times New Roman" w:cs="Times New Roman"/>
-          <w:sz w:val="20"/>
-          <w:szCs w:val="32"/>
-          <w:lang w:val="en-US"/>
-        </w:rPr>
-        <w:t>RE: [</w:t>
-      </w:r>
-      <w:proofErr w:type="gramStart"/>
-      <w:r>
-        <w:rPr>
-          <w:rFonts w:ascii="Times New Roman" w:hAnsi="Times New Roman" w:cs="Times New Roman"/>
-          <w:sz w:val="20"/>
-          <w:szCs w:val="32"/>
-          <w:lang w:val="en-US"/>
-        </w:rPr>
-        <w:t>spam ?</w:t>
-      </w:r>
-      <w:proofErr w:type="gramEnd"/>
-      <w:r>
-        <w:rPr>
-          <w:rFonts w:ascii="Times New Roman" w:hAnsi="Times New Roman" w:cs="Times New Roman"/>
-          <w:sz w:val="20"/>
-          <w:szCs w:val="32"/>
-          <w:lang w:val="en-US"/>
-        </w:rPr>
-        <w:t>] Re:</w:t>
-      </w:r>
-    </w:p>
-    <w:p>
-      <w:pPr>
-        <w:widowControl w:val="0"/>
-        <w:autoSpaceDE w:val="0"/>
-        <w:autoSpaceDN w:val="0"/>
-        <w:adjustRightInd w:val="0"/>
-        <w:ind w:left="1440"/>
-        <w:rPr>
-          <w:rFonts w:ascii="Times New Roman" w:hAnsi="Times New Roman" w:cs="Times New Roman"/>
-          <w:sz w:val="20"/>
-          <w:szCs w:val="32"/>
-          <w:lang w:val="en-US"/>
-        </w:rPr>
-      </w:pPr>
-    </w:p>
-    <w:p>
-      <w:pPr>
-        <w:widowControl w:val="0"/>
-        <w:autoSpaceDE w:val="0"/>
-        <w:autoSpaceDN w:val="0"/>
-        <w:adjustRightInd w:val="0"/>
-        <w:ind w:left="1440"/>
-        <w:rPr>
-          <w:rFonts w:ascii="Tahoma" w:hAnsi="Tahoma" w:cs="Tahoma"/>
-          <w:sz w:val="18"/>
-          <w:szCs w:val="26"/>
-          <w:lang w:val="en-US"/>
-        </w:rPr>
-      </w:pPr>
-      <w:r>
-        <w:rPr>
-          <w:rFonts w:ascii="Tahoma" w:hAnsi="Tahoma" w:cs="Tahoma"/>
-          <w:sz w:val="18"/>
-          <w:szCs w:val="26"/>
-          <w:lang w:val="en-US"/>
-        </w:rPr>
-        <w:t>Janet,</w:t>
-      </w:r>
-    </w:p>
-    <w:p>
-      <w:pPr>
-        <w:widowControl w:val="0"/>
-        <w:autoSpaceDE w:val="0"/>
-        <w:autoSpaceDN w:val="0"/>
-        <w:adjustRightInd w:val="0"/>
-        <w:ind w:left="1440"/>
-        <w:rPr>
-          <w:rFonts w:ascii="Tahoma" w:hAnsi="Tahoma" w:cs="Tahoma"/>
-          <w:sz w:val="18"/>
-          <w:szCs w:val="26"/>
-          <w:lang w:val="en-US"/>
-        </w:rPr>
-      </w:pPr>
-    </w:p>
-    <w:p>
-      <w:pPr>
-        <w:widowControl w:val="0"/>
-        <w:autoSpaceDE w:val="0"/>
-        <w:autoSpaceDN w:val="0"/>
-        <w:adjustRightInd w:val="0"/>
-        <w:ind w:left="1440"/>
-        <w:rPr>
-          <w:rFonts w:ascii="Tahoma" w:hAnsi="Tahoma" w:cs="Tahoma"/>
-          <w:sz w:val="18"/>
-          <w:szCs w:val="26"/>
-          <w:lang w:val="en-US"/>
-        </w:rPr>
-      </w:pPr>
-      <w:r>
-        <w:rPr>
-          <w:rFonts w:ascii="Tahoma" w:hAnsi="Tahoma" w:cs="Tahoma"/>
-          <w:sz w:val="18"/>
-          <w:szCs w:val="26"/>
-          <w:lang w:val="en-US"/>
-        </w:rPr>
-        <w:t>We have booked room 1.06 and were hoping to have the presentation there if that is ok?</w:t>
-      </w:r>
-    </w:p>
-    <w:p>
-      <w:pPr>
-        <w:widowControl w:val="0"/>
-        <w:autoSpaceDE w:val="0"/>
-        <w:autoSpaceDN w:val="0"/>
-        <w:adjustRightInd w:val="0"/>
-        <w:ind w:left="1440"/>
-        <w:rPr>
-          <w:rFonts w:ascii="Tahoma" w:hAnsi="Tahoma" w:cs="Tahoma"/>
-          <w:sz w:val="18"/>
-          <w:szCs w:val="26"/>
-          <w:lang w:val="en-US"/>
-        </w:rPr>
-      </w:pPr>
-    </w:p>
-    <w:p>
-      <w:pPr>
-        <w:widowControl w:val="0"/>
-        <w:autoSpaceDE w:val="0"/>
-        <w:autoSpaceDN w:val="0"/>
-        <w:adjustRightInd w:val="0"/>
-        <w:ind w:left="1440"/>
-        <w:rPr>
-          <w:rFonts w:ascii="Tahoma" w:hAnsi="Tahoma" w:cs="Tahoma"/>
-          <w:sz w:val="18"/>
-          <w:szCs w:val="26"/>
-          <w:lang w:val="en-US"/>
-        </w:rPr>
-      </w:pPr>
-      <w:proofErr w:type="spellStart"/>
-      <w:r>
-        <w:rPr>
-          <w:rFonts w:ascii="Tahoma" w:hAnsi="Tahoma" w:cs="Tahoma"/>
-          <w:sz w:val="18"/>
-          <w:szCs w:val="26"/>
-          <w:lang w:val="en-US"/>
-        </w:rPr>
-        <w:t>Euan</w:t>
-      </w:r>
-      <w:proofErr w:type="spellEnd"/>
-    </w:p>
-    <w:p>
-      <w:pPr>
-        <w:widowControl w:val="0"/>
-        <w:autoSpaceDE w:val="0"/>
-        <w:autoSpaceDN w:val="0"/>
-        <w:adjustRightInd w:val="0"/>
-        <w:spacing w:after="160"/>
-        <w:ind w:left="1440"/>
-        <w:rPr>
-          <w:rFonts w:ascii="Times New Roman" w:hAnsi="Times New Roman" w:cs="Times New Roman"/>
-          <w:sz w:val="20"/>
-          <w:szCs w:val="32"/>
-          <w:lang w:val="en-US"/>
-        </w:rPr>
-      </w:pPr>
-    </w:p>
-    <w:p>
-      <w:pPr>
-        <w:widowControl w:val="0"/>
-        <w:autoSpaceDE w:val="0"/>
-        <w:autoSpaceDN w:val="0"/>
-        <w:adjustRightInd w:val="0"/>
-        <w:ind w:left="1440"/>
-        <w:rPr>
-          <w:rFonts w:ascii="Tahoma" w:hAnsi="Tahoma" w:cs="Tahoma"/>
-          <w:sz w:val="12"/>
-          <w:szCs w:val="20"/>
-          <w:lang w:val="en-US"/>
-        </w:rPr>
-      </w:pPr>
-      <w:r>
-        <w:rPr>
-          <w:rFonts w:ascii="Tahoma" w:hAnsi="Tahoma" w:cs="Tahoma"/>
-          <w:b/>
-          <w:bCs/>
-          <w:sz w:val="12"/>
-          <w:szCs w:val="20"/>
-          <w:lang w:val="en-US"/>
-        </w:rPr>
-        <w:t>From:</w:t>
-      </w:r>
-      <w:r>
-        <w:rPr>
-          <w:rFonts w:ascii="Tahoma" w:hAnsi="Tahoma" w:cs="Tahoma"/>
-          <w:sz w:val="12"/>
-          <w:szCs w:val="20"/>
-          <w:lang w:val="en-US"/>
-        </w:rPr>
-        <w:t xml:space="preserve"> </w:t>
       </w:r>
       <w:hyperlink r:id="rId20" w:history="1">
         <w:r>
@@ -7081,9 +8005,670 @@
           <w:szCs w:val="20"/>
           <w:lang w:val="en-US"/>
         </w:rPr>
-        <w:t xml:space="preserve"> [</w:t>
+        <w:t>]</w:t>
+      </w:r>
+    </w:p>
+    <w:p>
+      <w:pPr>
+        <w:widowControl w:val="0"/>
+        <w:autoSpaceDE w:val="0"/>
+        <w:autoSpaceDN w:val="0"/>
+        <w:adjustRightInd w:val="0"/>
+        <w:ind w:left="1440"/>
+        <w:rPr>
+          <w:rFonts w:ascii="Tahoma" w:hAnsi="Tahoma" w:cs="Tahoma"/>
+          <w:sz w:val="12"/>
+          <w:szCs w:val="20"/>
+          <w:lang w:val="en-US"/>
+        </w:rPr>
+      </w:pPr>
+      <w:r>
+        <w:rPr>
+          <w:rFonts w:ascii="Tahoma" w:hAnsi="Tahoma" w:cs="Tahoma"/>
+          <w:b/>
+          <w:bCs/>
+          <w:sz w:val="12"/>
+          <w:szCs w:val="20"/>
+          <w:lang w:val="en-US"/>
+        </w:rPr>
+        <w:t>Sent:</w:t>
+      </w:r>
+      <w:r>
+        <w:rPr>
+          <w:rFonts w:ascii="Tahoma" w:hAnsi="Tahoma" w:cs="Tahoma"/>
+          <w:sz w:val="12"/>
+          <w:szCs w:val="20"/>
+          <w:lang w:val="en-US"/>
+        </w:rPr>
+        <w:t xml:space="preserve"> 04 October 2012 13:26</w:t>
+      </w:r>
+    </w:p>
+    <w:p>
+      <w:pPr>
+        <w:widowControl w:val="0"/>
+        <w:autoSpaceDE w:val="0"/>
+        <w:autoSpaceDN w:val="0"/>
+        <w:adjustRightInd w:val="0"/>
+        <w:ind w:left="1440"/>
+        <w:rPr>
+          <w:rFonts w:ascii="Tahoma" w:hAnsi="Tahoma" w:cs="Tahoma"/>
+          <w:sz w:val="12"/>
+          <w:szCs w:val="20"/>
+          <w:lang w:val="en-US"/>
+        </w:rPr>
+      </w:pPr>
+      <w:r>
+        <w:rPr>
+          <w:rFonts w:ascii="Tahoma" w:hAnsi="Tahoma" w:cs="Tahoma"/>
+          <w:b/>
+          <w:bCs/>
+          <w:sz w:val="12"/>
+          <w:szCs w:val="20"/>
+          <w:lang w:val="en-US"/>
+        </w:rPr>
+        <w:t>To:</w:t>
+      </w:r>
+      <w:r>
+        <w:rPr>
+          <w:rFonts w:ascii="Tahoma" w:hAnsi="Tahoma" w:cs="Tahoma"/>
+          <w:sz w:val="12"/>
+          <w:szCs w:val="20"/>
+          <w:lang w:val="en-US"/>
+        </w:rPr>
+        <w:t xml:space="preserve"> </w:t>
+      </w:r>
+      <w:proofErr w:type="spellStart"/>
+      <w:r>
+        <w:rPr>
+          <w:rFonts w:ascii="Tahoma" w:hAnsi="Tahoma" w:cs="Tahoma"/>
+          <w:sz w:val="12"/>
+          <w:szCs w:val="20"/>
+          <w:lang w:val="en-US"/>
+        </w:rPr>
+        <w:t>Euan</w:t>
+      </w:r>
+      <w:proofErr w:type="spellEnd"/>
+      <w:r>
+        <w:rPr>
+          <w:rFonts w:ascii="Tahoma" w:hAnsi="Tahoma" w:cs="Tahoma"/>
+          <w:sz w:val="12"/>
+          <w:szCs w:val="20"/>
+          <w:lang w:val="en-US"/>
+        </w:rPr>
+        <w:t xml:space="preserve"> Luke</w:t>
+      </w:r>
+    </w:p>
+    <w:p>
+      <w:pPr>
+        <w:widowControl w:val="0"/>
+        <w:autoSpaceDE w:val="0"/>
+        <w:autoSpaceDN w:val="0"/>
+        <w:adjustRightInd w:val="0"/>
+        <w:ind w:left="1440"/>
+        <w:rPr>
+          <w:rFonts w:ascii="Tahoma" w:hAnsi="Tahoma" w:cs="Tahoma"/>
+          <w:sz w:val="12"/>
+          <w:szCs w:val="20"/>
+          <w:lang w:val="en-US"/>
+        </w:rPr>
+      </w:pPr>
+      <w:r>
+        <w:rPr>
+          <w:rFonts w:ascii="Tahoma" w:hAnsi="Tahoma" w:cs="Tahoma"/>
+          <w:b/>
+          <w:bCs/>
+          <w:sz w:val="12"/>
+          <w:szCs w:val="20"/>
+          <w:lang w:val="en-US"/>
+        </w:rPr>
+        <w:t>Subject:</w:t>
+      </w:r>
+      <w:r>
+        <w:rPr>
+          <w:rFonts w:ascii="Tahoma" w:hAnsi="Tahoma" w:cs="Tahoma"/>
+          <w:sz w:val="12"/>
+          <w:szCs w:val="20"/>
+          <w:lang w:val="en-US"/>
+        </w:rPr>
+        <w:t xml:space="preserve"> Re: [</w:t>
+      </w:r>
+      <w:proofErr w:type="gramStart"/>
+      <w:r>
+        <w:rPr>
+          <w:rFonts w:ascii="Tahoma" w:hAnsi="Tahoma" w:cs="Tahoma"/>
+          <w:sz w:val="12"/>
+          <w:szCs w:val="20"/>
+          <w:lang w:val="en-US"/>
+        </w:rPr>
+        <w:t>spam ?</w:t>
+      </w:r>
+      <w:proofErr w:type="gramEnd"/>
+      <w:r>
+        <w:rPr>
+          <w:rFonts w:ascii="Tahoma" w:hAnsi="Tahoma" w:cs="Tahoma"/>
+          <w:sz w:val="12"/>
+          <w:szCs w:val="20"/>
+          <w:lang w:val="en-US"/>
+        </w:rPr>
+        <w:t>] Re:</w:t>
+      </w:r>
+    </w:p>
+    <w:p>
+      <w:pPr>
+        <w:widowControl w:val="0"/>
+        <w:autoSpaceDE w:val="0"/>
+        <w:autoSpaceDN w:val="0"/>
+        <w:adjustRightInd w:val="0"/>
+        <w:ind w:left="1440"/>
+        <w:rPr>
+          <w:rFonts w:ascii="Times New Roman" w:hAnsi="Times New Roman" w:cs="Times New Roman"/>
+          <w:sz w:val="20"/>
+          <w:szCs w:val="32"/>
+          <w:lang w:val="en-US"/>
+        </w:rPr>
+      </w:pPr>
+    </w:p>
+    <w:p>
+      <w:pPr>
+        <w:widowControl w:val="0"/>
+        <w:autoSpaceDE w:val="0"/>
+        <w:autoSpaceDN w:val="0"/>
+        <w:adjustRightInd w:val="0"/>
+        <w:ind w:left="1440"/>
+        <w:rPr>
+          <w:rFonts w:ascii="Times New Roman" w:hAnsi="Times New Roman" w:cs="Times New Roman"/>
+          <w:sz w:val="20"/>
+          <w:szCs w:val="32"/>
+          <w:lang w:val="en-US"/>
+        </w:rPr>
+      </w:pPr>
+    </w:p>
+    <w:p>
+      <w:pPr>
+        <w:widowControl w:val="0"/>
+        <w:autoSpaceDE w:val="0"/>
+        <w:autoSpaceDN w:val="0"/>
+        <w:adjustRightInd w:val="0"/>
+        <w:ind w:left="1440"/>
+        <w:rPr>
+          <w:rFonts w:ascii="Times New Roman" w:hAnsi="Times New Roman" w:cs="Times New Roman"/>
+          <w:sz w:val="20"/>
+          <w:szCs w:val="32"/>
+          <w:lang w:val="en-US"/>
+        </w:rPr>
+      </w:pPr>
+      <w:r>
+        <w:rPr>
+          <w:rFonts w:ascii="Times New Roman" w:hAnsi="Times New Roman" w:cs="Times New Roman"/>
+          <w:sz w:val="20"/>
+          <w:szCs w:val="32"/>
+          <w:lang w:val="en-US"/>
+        </w:rPr>
+        <w:t>Fine, will do.</w:t>
+      </w:r>
+    </w:p>
+    <w:p>
+      <w:pPr>
+        <w:widowControl w:val="0"/>
+        <w:autoSpaceDE w:val="0"/>
+        <w:autoSpaceDN w:val="0"/>
+        <w:adjustRightInd w:val="0"/>
+        <w:ind w:left="1440"/>
+        <w:rPr>
+          <w:rFonts w:ascii="Times New Roman" w:hAnsi="Times New Roman" w:cs="Times New Roman"/>
+          <w:sz w:val="20"/>
+          <w:szCs w:val="32"/>
+          <w:lang w:val="en-US"/>
+        </w:rPr>
+      </w:pPr>
+      <w:r>
+        <w:rPr>
+          <w:rFonts w:ascii="Times New Roman" w:hAnsi="Times New Roman" w:cs="Times New Roman"/>
+          <w:sz w:val="20"/>
+          <w:szCs w:val="32"/>
+          <w:lang w:val="en-US"/>
+        </w:rPr>
+        <w:t>Janet</w:t>
+      </w:r>
+    </w:p>
+    <w:p>
+      <w:pPr>
+        <w:widowControl w:val="0"/>
+        <w:autoSpaceDE w:val="0"/>
+        <w:autoSpaceDN w:val="0"/>
+        <w:adjustRightInd w:val="0"/>
+        <w:ind w:left="1440"/>
+        <w:rPr>
+          <w:rFonts w:ascii="Times New Roman" w:hAnsi="Times New Roman" w:cs="Times New Roman"/>
+          <w:sz w:val="20"/>
+          <w:szCs w:val="32"/>
+          <w:lang w:val="en-US"/>
+        </w:rPr>
+      </w:pPr>
+      <w:r>
+        <w:rPr>
+          <w:rFonts w:ascii="Times New Roman" w:hAnsi="Times New Roman" w:cs="Times New Roman"/>
+          <w:sz w:val="20"/>
+          <w:szCs w:val="32"/>
+          <w:lang w:val="en-US"/>
+        </w:rPr>
+        <w:t>Sent using BlackBerry® from Orange</w:t>
+      </w:r>
+    </w:p>
+    <w:p>
+      <w:pPr>
+        <w:widowControl w:val="0"/>
+        <w:autoSpaceDE w:val="0"/>
+        <w:autoSpaceDN w:val="0"/>
+        <w:adjustRightInd w:val="0"/>
+        <w:spacing w:after="160"/>
+        <w:ind w:left="1440"/>
+        <w:rPr>
+          <w:rFonts w:ascii="Times New Roman" w:hAnsi="Times New Roman" w:cs="Times New Roman"/>
+          <w:sz w:val="20"/>
+          <w:szCs w:val="32"/>
+          <w:lang w:val="en-US"/>
+        </w:rPr>
+      </w:pPr>
+    </w:p>
+    <w:p>
+      <w:pPr>
+        <w:widowControl w:val="0"/>
+        <w:autoSpaceDE w:val="0"/>
+        <w:autoSpaceDN w:val="0"/>
+        <w:adjustRightInd w:val="0"/>
+        <w:ind w:left="1440"/>
+        <w:rPr>
+          <w:rFonts w:ascii="Times New Roman" w:hAnsi="Times New Roman" w:cs="Times New Roman"/>
+          <w:sz w:val="20"/>
+          <w:szCs w:val="32"/>
+          <w:lang w:val="en-US"/>
+        </w:rPr>
+      </w:pPr>
+      <w:r>
+        <w:rPr>
+          <w:rFonts w:ascii="Times New Roman" w:hAnsi="Times New Roman" w:cs="Times New Roman"/>
+          <w:b/>
+          <w:bCs/>
+          <w:sz w:val="20"/>
+          <w:szCs w:val="32"/>
+          <w:lang w:val="en-US"/>
+        </w:rPr>
+        <w:t xml:space="preserve">From: </w:t>
+      </w:r>
+      <w:proofErr w:type="spellStart"/>
+      <w:r>
+        <w:rPr>
+          <w:rFonts w:ascii="Times New Roman" w:hAnsi="Times New Roman" w:cs="Times New Roman"/>
+          <w:sz w:val="20"/>
+          <w:szCs w:val="32"/>
+          <w:lang w:val="en-US"/>
+        </w:rPr>
+        <w:t>Euan</w:t>
+      </w:r>
+      <w:proofErr w:type="spellEnd"/>
+      <w:r>
+        <w:rPr>
+          <w:rFonts w:ascii="Times New Roman" w:hAnsi="Times New Roman" w:cs="Times New Roman"/>
+          <w:sz w:val="20"/>
+          <w:szCs w:val="32"/>
+          <w:lang w:val="en-US"/>
+        </w:rPr>
+        <w:t xml:space="preserve"> Luke &lt;</w:t>
       </w:r>
       <w:hyperlink r:id="rId21" w:history="1">
+        <w:r>
+          <w:rPr>
+            <w:rFonts w:ascii="Times New Roman" w:hAnsi="Times New Roman" w:cs="Times New Roman"/>
+            <w:color w:val="386EFF"/>
+            <w:sz w:val="20"/>
+            <w:szCs w:val="32"/>
+            <w:u w:val="single" w:color="386EFF"/>
+            <w:lang w:val="en-US"/>
+          </w:rPr>
+          <w:t>E.Luke@dundee.ac.uk</w:t>
+        </w:r>
+      </w:hyperlink>
+      <w:r>
+        <w:rPr>
+          <w:rFonts w:ascii="Times New Roman" w:hAnsi="Times New Roman" w:cs="Times New Roman"/>
+          <w:sz w:val="20"/>
+          <w:szCs w:val="32"/>
+          <w:lang w:val="en-US"/>
+        </w:rPr>
+        <w:t>&gt;</w:t>
+      </w:r>
+    </w:p>
+    <w:p>
+      <w:pPr>
+        <w:widowControl w:val="0"/>
+        <w:autoSpaceDE w:val="0"/>
+        <w:autoSpaceDN w:val="0"/>
+        <w:adjustRightInd w:val="0"/>
+        <w:ind w:left="1440"/>
+        <w:rPr>
+          <w:rFonts w:ascii="Times New Roman" w:hAnsi="Times New Roman" w:cs="Times New Roman"/>
+          <w:sz w:val="20"/>
+          <w:szCs w:val="32"/>
+          <w:lang w:val="en-US"/>
+        </w:rPr>
+      </w:pPr>
+      <w:r>
+        <w:rPr>
+          <w:rFonts w:ascii="Times New Roman" w:hAnsi="Times New Roman" w:cs="Times New Roman"/>
+          <w:b/>
+          <w:bCs/>
+          <w:sz w:val="20"/>
+          <w:szCs w:val="32"/>
+          <w:lang w:val="en-US"/>
+        </w:rPr>
+        <w:t xml:space="preserve">Date: </w:t>
+      </w:r>
+      <w:r>
+        <w:rPr>
+          <w:rFonts w:ascii="Times New Roman" w:hAnsi="Times New Roman" w:cs="Times New Roman"/>
+          <w:sz w:val="20"/>
+          <w:szCs w:val="32"/>
+          <w:lang w:val="en-US"/>
+        </w:rPr>
+        <w:t>Thu, 4 Oct 2012 12:06:48 +0000</w:t>
+      </w:r>
+    </w:p>
+    <w:p>
+      <w:pPr>
+        <w:widowControl w:val="0"/>
+        <w:autoSpaceDE w:val="0"/>
+        <w:autoSpaceDN w:val="0"/>
+        <w:adjustRightInd w:val="0"/>
+        <w:ind w:left="1440"/>
+        <w:rPr>
+          <w:rFonts w:ascii="Times New Roman" w:hAnsi="Times New Roman" w:cs="Times New Roman"/>
+          <w:sz w:val="20"/>
+          <w:szCs w:val="32"/>
+          <w:lang w:val="en-US"/>
+        </w:rPr>
+      </w:pPr>
+      <w:r>
+        <w:rPr>
+          <w:rFonts w:ascii="Times New Roman" w:hAnsi="Times New Roman" w:cs="Times New Roman"/>
+          <w:b/>
+          <w:bCs/>
+          <w:sz w:val="20"/>
+          <w:szCs w:val="32"/>
+          <w:lang w:val="en-US"/>
+        </w:rPr>
+        <w:t xml:space="preserve">To: </w:t>
+      </w:r>
+      <w:hyperlink r:id="rId22" w:history="1">
+        <w:r>
+          <w:rPr>
+            <w:rFonts w:ascii="Times New Roman" w:hAnsi="Times New Roman" w:cs="Times New Roman"/>
+            <w:color w:val="386EFF"/>
+            <w:sz w:val="20"/>
+            <w:szCs w:val="32"/>
+            <w:u w:val="single" w:color="386EFF"/>
+            <w:lang w:val="en-US"/>
+          </w:rPr>
+          <w:t>jhughes@computing.dundee.ac.uk</w:t>
+        </w:r>
+      </w:hyperlink>
+      <w:r>
+        <w:rPr>
+          <w:rFonts w:ascii="Times New Roman" w:hAnsi="Times New Roman" w:cs="Times New Roman"/>
+          <w:sz w:val="20"/>
+          <w:szCs w:val="32"/>
+          <w:lang w:val="en-US"/>
+        </w:rPr>
+        <w:t>&lt;</w:t>
+      </w:r>
+      <w:hyperlink r:id="rId23" w:history="1">
+        <w:r>
+          <w:rPr>
+            <w:rFonts w:ascii="Times New Roman" w:hAnsi="Times New Roman" w:cs="Times New Roman"/>
+            <w:color w:val="386EFF"/>
+            <w:sz w:val="20"/>
+            <w:szCs w:val="32"/>
+            <w:u w:val="single" w:color="386EFF"/>
+            <w:lang w:val="en-US"/>
+          </w:rPr>
+          <w:t>jhughes@computing.dundee.ac.uk</w:t>
+        </w:r>
+      </w:hyperlink>
+      <w:r>
+        <w:rPr>
+          <w:rFonts w:ascii="Times New Roman" w:hAnsi="Times New Roman" w:cs="Times New Roman"/>
+          <w:sz w:val="20"/>
+          <w:szCs w:val="32"/>
+          <w:lang w:val="en-US"/>
+        </w:rPr>
+        <w:t>&gt;</w:t>
+      </w:r>
+    </w:p>
+    <w:p>
+      <w:pPr>
+        <w:widowControl w:val="0"/>
+        <w:autoSpaceDE w:val="0"/>
+        <w:autoSpaceDN w:val="0"/>
+        <w:adjustRightInd w:val="0"/>
+        <w:ind w:left="1440"/>
+        <w:rPr>
+          <w:rFonts w:ascii="Times New Roman" w:hAnsi="Times New Roman" w:cs="Times New Roman"/>
+          <w:sz w:val="20"/>
+          <w:szCs w:val="32"/>
+          <w:lang w:val="en-US"/>
+        </w:rPr>
+      </w:pPr>
+      <w:r>
+        <w:rPr>
+          <w:rFonts w:ascii="Times New Roman" w:hAnsi="Times New Roman" w:cs="Times New Roman"/>
+          <w:b/>
+          <w:bCs/>
+          <w:sz w:val="20"/>
+          <w:szCs w:val="32"/>
+          <w:lang w:val="en-US"/>
+        </w:rPr>
+        <w:t xml:space="preserve">Subject: </w:t>
+      </w:r>
+      <w:r>
+        <w:rPr>
+          <w:rFonts w:ascii="Times New Roman" w:hAnsi="Times New Roman" w:cs="Times New Roman"/>
+          <w:sz w:val="20"/>
+          <w:szCs w:val="32"/>
+          <w:lang w:val="en-US"/>
+        </w:rPr>
+        <w:t>RE: [</w:t>
+      </w:r>
+      <w:proofErr w:type="gramStart"/>
+      <w:r>
+        <w:rPr>
+          <w:rFonts w:ascii="Times New Roman" w:hAnsi="Times New Roman" w:cs="Times New Roman"/>
+          <w:sz w:val="20"/>
+          <w:szCs w:val="32"/>
+          <w:lang w:val="en-US"/>
+        </w:rPr>
+        <w:t>spam ?</w:t>
+      </w:r>
+      <w:proofErr w:type="gramEnd"/>
+      <w:r>
+        <w:rPr>
+          <w:rFonts w:ascii="Times New Roman" w:hAnsi="Times New Roman" w:cs="Times New Roman"/>
+          <w:sz w:val="20"/>
+          <w:szCs w:val="32"/>
+          <w:lang w:val="en-US"/>
+        </w:rPr>
+        <w:t>] Re:</w:t>
+      </w:r>
+    </w:p>
+    <w:p>
+      <w:pPr>
+        <w:widowControl w:val="0"/>
+        <w:autoSpaceDE w:val="0"/>
+        <w:autoSpaceDN w:val="0"/>
+        <w:adjustRightInd w:val="0"/>
+        <w:ind w:left="1440"/>
+        <w:rPr>
+          <w:rFonts w:ascii="Times New Roman" w:hAnsi="Times New Roman" w:cs="Times New Roman"/>
+          <w:sz w:val="20"/>
+          <w:szCs w:val="32"/>
+          <w:lang w:val="en-US"/>
+        </w:rPr>
+      </w:pPr>
+    </w:p>
+    <w:p>
+      <w:pPr>
+        <w:widowControl w:val="0"/>
+        <w:autoSpaceDE w:val="0"/>
+        <w:autoSpaceDN w:val="0"/>
+        <w:adjustRightInd w:val="0"/>
+        <w:ind w:left="1440"/>
+        <w:rPr>
+          <w:rFonts w:ascii="Tahoma" w:hAnsi="Tahoma" w:cs="Tahoma"/>
+          <w:sz w:val="18"/>
+          <w:szCs w:val="26"/>
+          <w:lang w:val="en-US"/>
+        </w:rPr>
+      </w:pPr>
+      <w:r>
+        <w:rPr>
+          <w:rFonts w:ascii="Tahoma" w:hAnsi="Tahoma" w:cs="Tahoma"/>
+          <w:sz w:val="18"/>
+          <w:szCs w:val="26"/>
+          <w:lang w:val="en-US"/>
+        </w:rPr>
+        <w:t>Janet,</w:t>
+      </w:r>
+    </w:p>
+    <w:p>
+      <w:pPr>
+        <w:widowControl w:val="0"/>
+        <w:autoSpaceDE w:val="0"/>
+        <w:autoSpaceDN w:val="0"/>
+        <w:adjustRightInd w:val="0"/>
+        <w:ind w:left="1440"/>
+        <w:rPr>
+          <w:rFonts w:ascii="Tahoma" w:hAnsi="Tahoma" w:cs="Tahoma"/>
+          <w:sz w:val="18"/>
+          <w:szCs w:val="26"/>
+          <w:lang w:val="en-US"/>
+        </w:rPr>
+      </w:pPr>
+    </w:p>
+    <w:p>
+      <w:pPr>
+        <w:widowControl w:val="0"/>
+        <w:autoSpaceDE w:val="0"/>
+        <w:autoSpaceDN w:val="0"/>
+        <w:adjustRightInd w:val="0"/>
+        <w:ind w:left="1440"/>
+        <w:rPr>
+          <w:rFonts w:ascii="Tahoma" w:hAnsi="Tahoma" w:cs="Tahoma"/>
+          <w:sz w:val="18"/>
+          <w:szCs w:val="26"/>
+          <w:lang w:val="en-US"/>
+        </w:rPr>
+      </w:pPr>
+      <w:r>
+        <w:rPr>
+          <w:rFonts w:ascii="Tahoma" w:hAnsi="Tahoma" w:cs="Tahoma"/>
+          <w:sz w:val="18"/>
+          <w:szCs w:val="26"/>
+          <w:lang w:val="en-US"/>
+        </w:rPr>
+        <w:t>We have booked room 1.06 and were hoping to have the presentation there if that is ok?</w:t>
+      </w:r>
+    </w:p>
+    <w:p>
+      <w:pPr>
+        <w:widowControl w:val="0"/>
+        <w:autoSpaceDE w:val="0"/>
+        <w:autoSpaceDN w:val="0"/>
+        <w:adjustRightInd w:val="0"/>
+        <w:ind w:left="1440"/>
+        <w:rPr>
+          <w:rFonts w:ascii="Tahoma" w:hAnsi="Tahoma" w:cs="Tahoma"/>
+          <w:sz w:val="18"/>
+          <w:szCs w:val="26"/>
+          <w:lang w:val="en-US"/>
+        </w:rPr>
+      </w:pPr>
+    </w:p>
+    <w:p>
+      <w:pPr>
+        <w:widowControl w:val="0"/>
+        <w:autoSpaceDE w:val="0"/>
+        <w:autoSpaceDN w:val="0"/>
+        <w:adjustRightInd w:val="0"/>
+        <w:ind w:left="1440"/>
+        <w:rPr>
+          <w:rFonts w:ascii="Tahoma" w:hAnsi="Tahoma" w:cs="Tahoma"/>
+          <w:sz w:val="18"/>
+          <w:szCs w:val="26"/>
+          <w:lang w:val="en-US"/>
+        </w:rPr>
+      </w:pPr>
+      <w:proofErr w:type="spellStart"/>
+      <w:r>
+        <w:rPr>
+          <w:rFonts w:ascii="Tahoma" w:hAnsi="Tahoma" w:cs="Tahoma"/>
+          <w:sz w:val="18"/>
+          <w:szCs w:val="26"/>
+          <w:lang w:val="en-US"/>
+        </w:rPr>
+        <w:t>Euan</w:t>
+      </w:r>
+      <w:proofErr w:type="spellEnd"/>
+    </w:p>
+    <w:p>
+      <w:pPr>
+        <w:widowControl w:val="0"/>
+        <w:autoSpaceDE w:val="0"/>
+        <w:autoSpaceDN w:val="0"/>
+        <w:adjustRightInd w:val="0"/>
+        <w:spacing w:after="160"/>
+        <w:ind w:left="1440"/>
+        <w:rPr>
+          <w:rFonts w:ascii="Times New Roman" w:hAnsi="Times New Roman" w:cs="Times New Roman"/>
+          <w:sz w:val="20"/>
+          <w:szCs w:val="32"/>
+          <w:lang w:val="en-US"/>
+        </w:rPr>
+      </w:pPr>
+    </w:p>
+    <w:p>
+      <w:pPr>
+        <w:widowControl w:val="0"/>
+        <w:autoSpaceDE w:val="0"/>
+        <w:autoSpaceDN w:val="0"/>
+        <w:adjustRightInd w:val="0"/>
+        <w:ind w:left="1440"/>
+        <w:rPr>
+          <w:rFonts w:ascii="Tahoma" w:hAnsi="Tahoma" w:cs="Tahoma"/>
+          <w:sz w:val="12"/>
+          <w:szCs w:val="20"/>
+          <w:lang w:val="en-US"/>
+        </w:rPr>
+      </w:pPr>
+      <w:r>
+        <w:rPr>
+          <w:rFonts w:ascii="Tahoma" w:hAnsi="Tahoma" w:cs="Tahoma"/>
+          <w:b/>
+          <w:bCs/>
+          <w:sz w:val="12"/>
+          <w:szCs w:val="20"/>
+          <w:lang w:val="en-US"/>
+        </w:rPr>
+        <w:t>From:</w:t>
+      </w:r>
+      <w:r>
+        <w:rPr>
+          <w:rFonts w:ascii="Tahoma" w:hAnsi="Tahoma" w:cs="Tahoma"/>
+          <w:sz w:val="12"/>
+          <w:szCs w:val="20"/>
+          <w:lang w:val="en-US"/>
+        </w:rPr>
+        <w:t xml:space="preserve"> </w:t>
+      </w:r>
+      <w:hyperlink r:id="rId24" w:history="1">
         <w:r>
           <w:rPr>
             <w:rFonts w:ascii="Tahoma" w:hAnsi="Tahoma" w:cs="Tahoma"/>
@@ -7103,6 +8688,28 @@
           <w:szCs w:val="20"/>
           <w:lang w:val="en-US"/>
         </w:rPr>
+        <w:t xml:space="preserve"> [</w:t>
+      </w:r>
+      <w:hyperlink r:id="rId25" w:history="1">
+        <w:r>
+          <w:rPr>
+            <w:rFonts w:ascii="Tahoma" w:hAnsi="Tahoma" w:cs="Tahoma"/>
+            <w:color w:val="386EFF"/>
+            <w:sz w:val="12"/>
+            <w:szCs w:val="20"/>
+            <w:u w:val="single" w:color="386EFF"/>
+            <w:lang w:val="en-US"/>
+          </w:rPr>
+          <w:t>jhughes@computing.dundee.ac.uk</w:t>
+        </w:r>
+      </w:hyperlink>
+      <w:r>
+        <w:rPr>
+          <w:rFonts w:ascii="Tahoma" w:hAnsi="Tahoma" w:cs="Tahoma"/>
+          <w:sz w:val="12"/>
+          <w:szCs w:val="20"/>
+          <w:lang w:val="en-US"/>
+        </w:rPr>
         <w:t>]</w:t>
       </w:r>
     </w:p>
@@ -7445,7 +9052,7 @@
         </w:rPr>
         <w:t xml:space="preserve"> Luke &lt;</w:t>
       </w:r>
-      <w:hyperlink r:id="rId22" w:history="1">
+      <w:hyperlink r:id="rId26" w:history="1">
         <w:r>
           <w:rPr>
             <w:rFonts w:ascii="Times New Roman" w:hAnsi="Times New Roman" w:cs="Times New Roman"/>
@@ -7537,7 +9144,7 @@
         </w:rPr>
         <w:t>Janet Hughes&lt;</w:t>
       </w:r>
-      <w:hyperlink r:id="rId23" w:history="1">
+      <w:hyperlink r:id="rId27" w:history="1">
         <w:r>
           <w:rPr>
             <w:rFonts w:ascii="Times New Roman" w:hAnsi="Times New Roman" w:cs="Times New Roman"/>
@@ -8123,7 +9730,7 @@
         </w:rPr>
         <w:t xml:space="preserve"> Janet Hughes [</w:t>
       </w:r>
-      <w:hyperlink r:id="rId24" w:history="1">
+      <w:hyperlink r:id="rId28" w:history="1">
         <w:r>
           <w:rPr>
             <w:rFonts w:ascii="Tahoma" w:hAnsi="Tahoma" w:cs="Tahoma"/>
@@ -8857,7 +10464,7 @@
         </w:rPr>
         <w:t xml:space="preserve"> Patrick Cowan [mailto:p.cowan@</w:t>
       </w:r>
-      <w:hyperlink r:id="rId25" w:history="1">
+      <w:hyperlink r:id="rId29" w:history="1">
         <w:r>
           <w:rPr>
             <w:rFonts w:ascii="Tahoma" w:hAnsi="Tahoma" w:cs="Tahoma"/>
@@ -9160,11 +10767,11 @@
       <w:pPr>
         <w:pStyle w:val="Heading1"/>
       </w:pPr>
-      <w:bookmarkStart w:id="16" w:name="_Toc213775345"/>
+      <w:bookmarkStart w:id="17" w:name="_Toc213775345"/>
       <w:r>
         <w:t>Quality Assurance</w:t>
       </w:r>
-      <w:bookmarkEnd w:id="16"/>
+      <w:bookmarkEnd w:id="17"/>
       <w:r>
         <w:t xml:space="preserve"> </w:t>
       </w:r>
@@ -9173,11 +10780,11 @@
       <w:pPr>
         <w:pStyle w:val="Heading2"/>
       </w:pPr>
-      <w:bookmarkStart w:id="17" w:name="_Toc213775346"/>
+      <w:bookmarkStart w:id="18" w:name="_Toc213775346"/>
       <w:r>
         <w:t>User stories and Acceptance Tests</w:t>
       </w:r>
-      <w:bookmarkEnd w:id="17"/>
+      <w:bookmarkEnd w:id="18"/>
     </w:p>
     <w:p>
       <w:pPr>
@@ -9296,7 +10903,6 @@
         <w:t>ACCEPTANCE TESTS</w:t>
       </w:r>
     </w:p>
-    <w:p/>
     <w:p>
       <w:r>
         <w:rPr>
@@ -9304,26 +10910,26 @@
           <w:lang w:val="en-US"/>
         </w:rPr>
         <w:drawing>
-          <wp:anchor distT="0" distB="0" distL="114300" distR="114300" simplePos="0" relativeHeight="251665408" behindDoc="0" locked="0" layoutInCell="1" allowOverlap="1" wp14:anchorId="78024D65" wp14:editId="42C1426A">
+          <wp:anchor distT="0" distB="0" distL="114300" distR="114300" simplePos="0" relativeHeight="251667456" behindDoc="0" locked="0" layoutInCell="1" allowOverlap="1" wp14:anchorId="6A39EEAD" wp14:editId="62152DF9">
             <wp:simplePos x="0" y="0"/>
             <wp:positionH relativeFrom="column">
-              <wp:posOffset>114300</wp:posOffset>
+              <wp:posOffset>0</wp:posOffset>
             </wp:positionH>
             <wp:positionV relativeFrom="paragraph">
-              <wp:posOffset>17780</wp:posOffset>
+              <wp:posOffset>165735</wp:posOffset>
             </wp:positionV>
-            <wp:extent cx="1257300" cy="2173605"/>
-            <wp:effectExtent l="0" t="0" r="12700" b="10795"/>
+            <wp:extent cx="1132205" cy="1945640"/>
+            <wp:effectExtent l="0" t="0" r="10795" b="10160"/>
             <wp:wrapThrough wrapText="bothSides">
               <wp:wrapPolygon edited="0">
                 <wp:start x="0" y="0"/>
-                <wp:lineTo x="0" y="21455"/>
-                <wp:lineTo x="21382" y="21455"/>
-                <wp:lineTo x="21382" y="0"/>
+                <wp:lineTo x="0" y="21431"/>
+                <wp:lineTo x="21321" y="21431"/>
+                <wp:lineTo x="21321" y="0"/>
                 <wp:lineTo x="0" y="0"/>
               </wp:wrapPolygon>
             </wp:wrapThrough>
-            <wp:docPr id="5" name="Picture 5" descr="Macintosh HD:Users:HeatherEllis:Desktop:Android Stock App Summary.jpg"/>
+            <wp:docPr id="4" name="Picture 4" descr="Macintosh HD:Users:HeatherEllis:Desktop:Android Stock App week profit and loss.jpg"/>
             <wp:cNvGraphicFramePr>
               <a:graphicFrameLocks xmlns:a="http://schemas.openxmlformats.org/drawingml/2006/main" noChangeAspect="1"/>
             </wp:cNvGraphicFramePr>
@@ -9331,7 +10937,7 @@
               <a:graphicData uri="http://schemas.openxmlformats.org/drawingml/2006/picture">
                 <pic:pic xmlns:pic="http://schemas.openxmlformats.org/drawingml/2006/picture">
                   <pic:nvPicPr>
-                    <pic:cNvPr id="0" name="Picture 5" descr="Macintosh HD:Users:HeatherEllis:Desktop:Android Stock App Summary.jpg"/>
+                    <pic:cNvPr id="0" name="Picture 3" descr="Macintosh HD:Users:HeatherEllis:Desktop:Android Stock App week profit and loss.jpg"/>
                     <pic:cNvPicPr>
                       <a:picLocks noChangeAspect="1" noChangeArrowheads="1"/>
                     </pic:cNvPicPr>
@@ -9352,7 +10958,7 @@
                   <pic:spPr bwMode="auto">
                     <a:xfrm>
                       <a:off x="0" y="0"/>
-                      <a:ext cx="1257300" cy="2173605"/>
+                      <a:ext cx="1132205" cy="1945640"/>
                     </a:xfrm>
                     <a:prstGeom prst="rect">
                       <a:avLst/>
@@ -9374,6 +10980,8 @@
           </wp:anchor>
         </w:drawing>
       </w:r>
+    </w:p>
+    <w:p>
       <w:r>
         <w:t xml:space="preserve">The design should match the </w:t>
       </w:r>
@@ -9533,8 +11141,6 @@
         </w:rPr>
         <w:t>As a user I want the app to give me a current update of what each company's shares are currently worth.</w:t>
       </w:r>
-      <w:bookmarkStart w:id="18" w:name="_GoBack"/>
-      <w:bookmarkEnd w:id="18"/>
     </w:p>
     <w:p/>
     <w:p>
@@ -9559,26 +11165,26 @@
           <w:lang w:val="en-US"/>
         </w:rPr>
         <w:drawing>
-          <wp:anchor distT="0" distB="0" distL="114300" distR="114300" simplePos="0" relativeHeight="251666432" behindDoc="0" locked="0" layoutInCell="1" allowOverlap="1" wp14:anchorId="7D361724" wp14:editId="4D014A5F">
+          <wp:anchor distT="0" distB="0" distL="114300" distR="114300" simplePos="0" relativeHeight="251668480" behindDoc="0" locked="0" layoutInCell="1" allowOverlap="1" wp14:anchorId="2A83E384" wp14:editId="1648BDB5">
             <wp:simplePos x="0" y="0"/>
             <wp:positionH relativeFrom="column">
               <wp:posOffset>0</wp:posOffset>
             </wp:positionH>
             <wp:positionV relativeFrom="paragraph">
-              <wp:posOffset>182880</wp:posOffset>
+              <wp:posOffset>58420</wp:posOffset>
             </wp:positionV>
-            <wp:extent cx="1257300" cy="2174875"/>
-            <wp:effectExtent l="0" t="0" r="12700" b="9525"/>
+            <wp:extent cx="1202690" cy="2065655"/>
+            <wp:effectExtent l="0" t="0" r="0" b="0"/>
             <wp:wrapThrough wrapText="bothSides">
               <wp:wrapPolygon edited="0">
                 <wp:start x="0" y="0"/>
-                <wp:lineTo x="0" y="21442"/>
-                <wp:lineTo x="21382" y="21442"/>
-                <wp:lineTo x="21382" y="0"/>
+                <wp:lineTo x="0" y="21248"/>
+                <wp:lineTo x="20984" y="21248"/>
+                <wp:lineTo x="20984" y="0"/>
                 <wp:lineTo x="0" y="0"/>
               </wp:wrapPolygon>
             </wp:wrapThrough>
-            <wp:docPr id="13" name="Picture 13" descr="Macintosh HD:Users:HeatherEllis:Desktop:Android Stock App My Portfolio.jpg"/>
+            <wp:docPr id="6" name="Picture 6" descr="Macintosh HD:Users:HeatherEllis:Desktop:Android stock app Indavidual share.jpg"/>
             <wp:cNvGraphicFramePr>
               <a:graphicFrameLocks xmlns:a="http://schemas.openxmlformats.org/drawingml/2006/main" noChangeAspect="1"/>
             </wp:cNvGraphicFramePr>
@@ -9586,13 +11192,13 @@
               <a:graphicData uri="http://schemas.openxmlformats.org/drawingml/2006/picture">
                 <pic:pic xmlns:pic="http://schemas.openxmlformats.org/drawingml/2006/picture">
                   <pic:nvPicPr>
-                    <pic:cNvPr id="0" name="Picture 2" descr="Macintosh HD:Users:HeatherEllis:Desktop:Android Stock App My Portfolio.jpg"/>
+                    <pic:cNvPr id="0" name="Picture 4" descr="Macintosh HD:Users:HeatherEllis:Desktop:Android stock app Indavidual share.jpg"/>
                     <pic:cNvPicPr>
                       <a:picLocks noChangeAspect="1" noChangeArrowheads="1"/>
                     </pic:cNvPicPr>
                   </pic:nvPicPr>
                   <pic:blipFill>
-                    <a:blip r:embed="rId10">
+                    <a:blip r:embed="rId15">
                       <a:extLst>
                         <a:ext uri="{28A0092B-C50C-407E-A947-70E740481C1C}">
                           <a14:useLocalDpi xmlns:a14="http://schemas.microsoft.com/office/drawing/2010/main" val="0"/>
@@ -9607,7 +11213,7 @@
                   <pic:spPr bwMode="auto">
                     <a:xfrm>
                       <a:off x="0" y="0"/>
-                      <a:ext cx="1257300" cy="2174875"/>
+                      <a:ext cx="1202690" cy="2065655"/>
                     </a:xfrm>
                     <a:prstGeom prst="rect">
                       <a:avLst/>
@@ -10137,7 +11743,7 @@
       </w:r>
     </w:p>
     <w:sectPr>
-      <w:headerReference w:type="default" r:id="rId26"/>
+      <w:headerReference w:type="default" r:id="rId30"/>
       <w:pgSz w:w="11900" w:h="16840"/>
       <w:pgMar w:top="1440" w:right="1800" w:bottom="1440" w:left="1800" w:header="708" w:footer="708" w:gutter="0"/>
       <w:cols w:space="708"/>
@@ -11162,6 +12768,47 @@
       <w:szCs w:val="26"/>
     </w:rPr>
   </w:style>
+  <w:style w:type="character" w:customStyle="1" w:styleId="gd">
+    <w:name w:val="gd"/>
+    <w:basedOn w:val="DefaultParagraphFont"/>
+    <w:rsid w:val="009F1BB9"/>
+  </w:style>
+  <w:style w:type="character" w:customStyle="1" w:styleId="apple-converted-space">
+    <w:name w:val="apple-converted-space"/>
+    <w:basedOn w:val="DefaultParagraphFont"/>
+    <w:rsid w:val="009F1BB9"/>
+  </w:style>
+  <w:style w:type="character" w:customStyle="1" w:styleId="go">
+    <w:name w:val="go"/>
+    <w:basedOn w:val="DefaultParagraphFont"/>
+    <w:rsid w:val="009F1BB9"/>
+  </w:style>
+  <w:style w:type="character" w:customStyle="1" w:styleId="g3">
+    <w:name w:val="g3"/>
+    <w:basedOn w:val="DefaultParagraphFont"/>
+    <w:rsid w:val="009F1BB9"/>
+  </w:style>
+  <w:style w:type="character" w:customStyle="1" w:styleId="hb">
+    <w:name w:val="hb"/>
+    <w:basedOn w:val="DefaultParagraphFont"/>
+    <w:rsid w:val="009F1BB9"/>
+  </w:style>
+  <w:style w:type="character" w:customStyle="1" w:styleId="g2">
+    <w:name w:val="g2"/>
+    <w:basedOn w:val="DefaultParagraphFont"/>
+    <w:rsid w:val="009F1BB9"/>
+  </w:style>
+  <w:style w:type="character" w:styleId="Hyperlink">
+    <w:name w:val="Hyperlink"/>
+    <w:basedOn w:val="DefaultParagraphFont"/>
+    <w:uiPriority w:val="99"/>
+    <w:unhideWhenUsed/>
+    <w:rsid w:val="009F1BB9"/>
+    <w:rPr>
+      <w:color w:val="0000FF"/>
+      <w:u w:val="single"/>
+    </w:rPr>
+  </w:style>
 </w:styles>
 </file>
 
@@ -11733,6 +13380,47 @@
       <w:szCs w:val="26"/>
     </w:rPr>
   </w:style>
+  <w:style w:type="character" w:customStyle="1" w:styleId="gd">
+    <w:name w:val="gd"/>
+    <w:basedOn w:val="DefaultParagraphFont"/>
+    <w:rsid w:val="009F1BB9"/>
+  </w:style>
+  <w:style w:type="character" w:customStyle="1" w:styleId="apple-converted-space">
+    <w:name w:val="apple-converted-space"/>
+    <w:basedOn w:val="DefaultParagraphFont"/>
+    <w:rsid w:val="009F1BB9"/>
+  </w:style>
+  <w:style w:type="character" w:customStyle="1" w:styleId="go">
+    <w:name w:val="go"/>
+    <w:basedOn w:val="DefaultParagraphFont"/>
+    <w:rsid w:val="009F1BB9"/>
+  </w:style>
+  <w:style w:type="character" w:customStyle="1" w:styleId="g3">
+    <w:name w:val="g3"/>
+    <w:basedOn w:val="DefaultParagraphFont"/>
+    <w:rsid w:val="009F1BB9"/>
+  </w:style>
+  <w:style w:type="character" w:customStyle="1" w:styleId="hb">
+    <w:name w:val="hb"/>
+    <w:basedOn w:val="DefaultParagraphFont"/>
+    <w:rsid w:val="009F1BB9"/>
+  </w:style>
+  <w:style w:type="character" w:customStyle="1" w:styleId="g2">
+    <w:name w:val="g2"/>
+    <w:basedOn w:val="DefaultParagraphFont"/>
+    <w:rsid w:val="009F1BB9"/>
+  </w:style>
+  <w:style w:type="character" w:styleId="Hyperlink">
+    <w:name w:val="Hyperlink"/>
+    <w:basedOn w:val="DefaultParagraphFont"/>
+    <w:uiPriority w:val="99"/>
+    <w:unhideWhenUsed/>
+    <w:rsid w:val="009F1BB9"/>
+    <w:rPr>
+      <w:color w:val="0000FF"/>
+      <w:u w:val="single"/>
+    </w:rPr>
+  </w:style>
 </w:styles>
 </file>
 
@@ -12080,7 +13768,7 @@
 </file>
 
 <file path=customXml/itemProps2.xml><?xml version="1.0" encoding="utf-8"?>
-<ds:datastoreItem xmlns:ds="http://schemas.openxmlformats.org/officeDocument/2006/customXml" ds:itemID="{AD312B84-4424-8B44-9B3B-1EBC4038556D}">
+<ds:datastoreItem xmlns:ds="http://schemas.openxmlformats.org/officeDocument/2006/customXml" ds:itemID="{D7932ED2-5BCD-3D4F-B8DA-50123F68C041}">
   <ds:schemaRefs>
     <ds:schemaRef ds:uri="http://schemas.openxmlformats.org/officeDocument/2006/bibliography"/>
   </ds:schemaRefs>

</xml_diff>

<commit_message>
Updated the burndown chart and report
Updated the burndown chart with the latest times and updated the report
with the latest chart
</commit_message>
<xml_diff>
--- a/Proof of Agile Practice - documentation.docx
+++ b/Proof of Agile Practice - documentation.docx
@@ -10,7 +10,6 @@
           <w:docPartUnique/>
         </w:docPartObj>
       </w:sdtPr>
-      <w:sdtEndPr/>
       <w:sdtContent>
         <w:p>
           <w:pPr>
@@ -95,7 +94,6 @@
                                   <w:dataBinding w:prefixMappings="xmlns:ns0='http://schemas.microsoft.com/office/2006/coverPageProps' " w:xpath="/ns0:CoverPageProperties[1]/ns0:CompanyAddress[1]" w:storeItemID="{55AF091B-3C7A-41E3-B477-F2FDAA23CFDA}"/>
                                   <w:text/>
                                 </w:sdtPr>
-                                <w:sdtEndPr/>
                                 <w:sdtContent>
                                   <w:p>
                                     <w:pPr>
@@ -719,12 +717,7 @@
           </w:r>
           <w:r>
             <w:tab/>
-            <w:t>Heathe</w:t>
-          </w:r>
-          <w:bookmarkStart w:id="0" w:name="_GoBack"/>
-          <w:bookmarkEnd w:id="0"/>
-          <w:r>
-            <w:t>r Ellis (100009618)</w:t>
+            <w:t>Heather Ellis (100009618)</w:t>
           </w:r>
         </w:p>
         <w:p>
@@ -1422,7 +1415,7 @@
             <w:rPr>
               <w:noProof/>
             </w:rPr>
-            <w:instrText xml:space="preserve"> PAGEREF _Toc214478092 \h </w:instrText>
+            <w:instrText xml:space="preserve"> PAGEREF _Toc214479155 \h </w:instrText>
           </w:r>
           <w:r>
             <w:rPr>
@@ -1483,7 +1476,7 @@
             <w:rPr>
               <w:noProof/>
             </w:rPr>
-            <w:instrText xml:space="preserve"> PAGEREF _Toc214478093 \h </w:instrText>
+            <w:instrText xml:space="preserve"> PAGEREF _Toc214479156 \h </w:instrText>
           </w:r>
           <w:r>
             <w:rPr>
@@ -1545,7 +1538,7 @@
             <w:rPr>
               <w:noProof/>
             </w:rPr>
-            <w:instrText xml:space="preserve"> PAGEREF _Toc214478094 \h </w:instrText>
+            <w:instrText xml:space="preserve"> PAGEREF _Toc214479157 \h </w:instrText>
           </w:r>
           <w:r>
             <w:rPr>
@@ -1607,7 +1600,7 @@
             <w:rPr>
               <w:noProof/>
             </w:rPr>
-            <w:instrText xml:space="preserve"> PAGEREF _Toc214478095 \h </w:instrText>
+            <w:instrText xml:space="preserve"> PAGEREF _Toc214479158 \h </w:instrText>
           </w:r>
           <w:r>
             <w:rPr>
@@ -1669,7 +1662,7 @@
             <w:rPr>
               <w:noProof/>
             </w:rPr>
-            <w:instrText xml:space="preserve"> PAGEREF _Toc214478096 \h </w:instrText>
+            <w:instrText xml:space="preserve"> PAGEREF _Toc214479159 \h </w:instrText>
           </w:r>
           <w:r>
             <w:rPr>
@@ -1731,7 +1724,7 @@
             <w:rPr>
               <w:noProof/>
             </w:rPr>
-            <w:instrText xml:space="preserve"> PAGEREF _Toc214478097 \h </w:instrText>
+            <w:instrText xml:space="preserve"> PAGEREF _Toc214479160 \h </w:instrText>
           </w:r>
           <w:r>
             <w:rPr>
@@ -1792,7 +1785,7 @@
             <w:rPr>
               <w:noProof/>
             </w:rPr>
-            <w:instrText xml:space="preserve"> PAGEREF _Toc214478098 \h </w:instrText>
+            <w:instrText xml:space="preserve"> PAGEREF _Toc214479161 \h </w:instrText>
           </w:r>
           <w:r>
             <w:rPr>
@@ -1854,7 +1847,7 @@
             <w:rPr>
               <w:noProof/>
             </w:rPr>
-            <w:instrText xml:space="preserve"> PAGEREF _Toc214478099 \h </w:instrText>
+            <w:instrText xml:space="preserve"> PAGEREF _Toc214479162 \h </w:instrText>
           </w:r>
           <w:r>
             <w:rPr>
@@ -1915,7 +1908,7 @@
             <w:rPr>
               <w:noProof/>
             </w:rPr>
-            <w:instrText xml:space="preserve"> PAGEREF _Toc214478100 \h </w:instrText>
+            <w:instrText xml:space="preserve"> PAGEREF _Toc214479163 \h </w:instrText>
           </w:r>
           <w:r>
             <w:rPr>
@@ -1977,7 +1970,7 @@
             <w:rPr>
               <w:noProof/>
             </w:rPr>
-            <w:instrText xml:space="preserve"> PAGEREF _Toc214478101 \h </w:instrText>
+            <w:instrText xml:space="preserve"> PAGEREF _Toc214479164 \h </w:instrText>
           </w:r>
           <w:r>
             <w:rPr>
@@ -2040,7 +2033,7 @@
             <w:rPr>
               <w:noProof/>
             </w:rPr>
-            <w:instrText xml:space="preserve"> PAGEREF _Toc214478102 \h </w:instrText>
+            <w:instrText xml:space="preserve"> PAGEREF _Toc214479165 \h </w:instrText>
           </w:r>
           <w:r>
             <w:rPr>
@@ -2102,7 +2095,7 @@
             <w:rPr>
               <w:noProof/>
             </w:rPr>
-            <w:instrText xml:space="preserve"> PAGEREF _Toc214478103 \h </w:instrText>
+            <w:instrText xml:space="preserve"> PAGEREF _Toc214479166 \h </w:instrText>
           </w:r>
           <w:r>
             <w:rPr>
@@ -2164,7 +2157,7 @@
             <w:rPr>
               <w:noProof/>
             </w:rPr>
-            <w:instrText xml:space="preserve"> PAGEREF _Toc214478104 \h </w:instrText>
+            <w:instrText xml:space="preserve"> PAGEREF _Toc214479167 \h </w:instrText>
           </w:r>
           <w:r>
             <w:rPr>
@@ -2224,7 +2217,7 @@
             <w:rPr>
               <w:noProof/>
             </w:rPr>
-            <w:instrText xml:space="preserve"> PAGEREF _Toc214478105 \h </w:instrText>
+            <w:instrText xml:space="preserve"> PAGEREF _Toc214479168 \h </w:instrText>
           </w:r>
           <w:r>
             <w:rPr>
@@ -2286,7 +2279,7 @@
             <w:rPr>
               <w:noProof/>
             </w:rPr>
-            <w:instrText xml:space="preserve"> PAGEREF _Toc214478106 \h </w:instrText>
+            <w:instrText xml:space="preserve"> PAGEREF _Toc214479169 \h </w:instrText>
           </w:r>
           <w:r>
             <w:rPr>
@@ -2348,7 +2341,7 @@
             <w:rPr>
               <w:noProof/>
             </w:rPr>
-            <w:instrText xml:space="preserve"> PAGEREF _Toc214478107 \h </w:instrText>
+            <w:instrText xml:space="preserve"> PAGEREF _Toc214479170 \h </w:instrText>
           </w:r>
           <w:r>
             <w:rPr>
@@ -2409,7 +2402,7 @@
             <w:rPr>
               <w:noProof/>
             </w:rPr>
-            <w:instrText xml:space="preserve"> PAGEREF _Toc214478108 \h </w:instrText>
+            <w:instrText xml:space="preserve"> PAGEREF _Toc214479171 \h </w:instrText>
           </w:r>
           <w:r>
             <w:rPr>
@@ -2470,7 +2463,7 @@
             <w:rPr>
               <w:noProof/>
             </w:rPr>
-            <w:instrText xml:space="preserve"> PAGEREF _Toc214478109 \h </w:instrText>
+            <w:instrText xml:space="preserve"> PAGEREF _Toc214479172 \h </w:instrText>
           </w:r>
           <w:r>
             <w:rPr>
@@ -2531,7 +2524,7 @@
             <w:rPr>
               <w:noProof/>
             </w:rPr>
-            <w:instrText xml:space="preserve"> PAGEREF _Toc214478110 \h </w:instrText>
+            <w:instrText xml:space="preserve"> PAGEREF _Toc214479173 \h </w:instrText>
           </w:r>
           <w:r>
             <w:rPr>
@@ -2594,7 +2587,7 @@
             <w:rPr>
               <w:noProof/>
             </w:rPr>
-            <w:instrText xml:space="preserve"> PAGEREF _Toc214478111 \h </w:instrText>
+            <w:instrText xml:space="preserve"> PAGEREF _Toc214479174 \h </w:instrText>
           </w:r>
           <w:r>
             <w:rPr>
@@ -2655,7 +2648,7 @@
             <w:rPr>
               <w:noProof/>
             </w:rPr>
-            <w:instrText xml:space="preserve"> PAGEREF _Toc214478112 \h </w:instrText>
+            <w:instrText xml:space="preserve"> PAGEREF _Toc214479175 \h </w:instrText>
           </w:r>
           <w:r>
             <w:rPr>
@@ -2718,7 +2711,7 @@
             <w:rPr>
               <w:noProof/>
             </w:rPr>
-            <w:instrText xml:space="preserve"> PAGEREF _Toc214478113 \h </w:instrText>
+            <w:instrText xml:space="preserve"> PAGEREF _Toc214479176 \h </w:instrText>
           </w:r>
           <w:r>
             <w:rPr>
@@ -2779,7 +2772,7 @@
             <w:rPr>
               <w:noProof/>
             </w:rPr>
-            <w:instrText xml:space="preserve"> PAGEREF _Toc214478114 \h </w:instrText>
+            <w:instrText xml:space="preserve"> PAGEREF _Toc214479177 \h </w:instrText>
           </w:r>
           <w:r>
             <w:rPr>
@@ -2842,7 +2835,7 @@
             <w:rPr>
               <w:noProof/>
             </w:rPr>
-            <w:instrText xml:space="preserve"> PAGEREF _Toc214478115 \h </w:instrText>
+            <w:instrText xml:space="preserve"> PAGEREF _Toc214479178 \h </w:instrText>
           </w:r>
           <w:r>
             <w:rPr>
@@ -2904,7 +2897,7 @@
             <w:rPr>
               <w:noProof/>
             </w:rPr>
-            <w:instrText xml:space="preserve"> PAGEREF _Toc214478116 \h </w:instrText>
+            <w:instrText xml:space="preserve"> PAGEREF _Toc214479179 \h </w:instrText>
           </w:r>
           <w:r>
             <w:rPr>
@@ -2948,7 +2941,7 @@
             <w:rPr>
               <w:noProof/>
             </w:rPr>
-            <w:t>Usability Score and Survey</w:t>
+            <w:t>Paired Programming</w:t>
           </w:r>
           <w:r>
             <w:rPr>
@@ -2966,7 +2959,7 @@
             <w:rPr>
               <w:noProof/>
             </w:rPr>
-            <w:instrText xml:space="preserve"> PAGEREF _Toc214478117 \h </w:instrText>
+            <w:instrText xml:space="preserve"> PAGEREF _Toc214479180 \h </w:instrText>
           </w:r>
           <w:r>
             <w:rPr>
@@ -3011,7 +3004,7 @@
               <w:noProof/>
               <w:highlight w:val="red"/>
             </w:rPr>
-            <w:t>[Insert usability score]</w:t>
+            <w:t>[Complete PP]</w:t>
           </w:r>
           <w:r>
             <w:rPr>
@@ -3029,7 +3022,7 @@
             <w:rPr>
               <w:noProof/>
             </w:rPr>
-            <w:instrText xml:space="preserve"> PAGEREF _Toc214478118 \h </w:instrText>
+            <w:instrText xml:space="preserve"> PAGEREF _Toc214479181 \h </w:instrText>
           </w:r>
           <w:r>
             <w:rPr>
@@ -3073,7 +3066,7 @@
             <w:rPr>
               <w:noProof/>
             </w:rPr>
-            <w:t>Acceptance Tests Approved in Sprint Review</w:t>
+            <w:t>Usability Score and Survey</w:t>
           </w:r>
           <w:r>
             <w:rPr>
@@ -3091,7 +3084,7 @@
             <w:rPr>
               <w:noProof/>
             </w:rPr>
-            <w:instrText xml:space="preserve"> PAGEREF _Toc214478119 \h </w:instrText>
+            <w:instrText xml:space="preserve"> PAGEREF _Toc214479182 \h </w:instrText>
           </w:r>
           <w:r>
             <w:rPr>
@@ -3136,6 +3129,131 @@
               <w:noProof/>
               <w:highlight w:val="red"/>
             </w:rPr>
+            <w:t>[Insert usability score]</w:t>
+          </w:r>
+          <w:r>
+            <w:rPr>
+              <w:noProof/>
+            </w:rPr>
+            <w:tab/>
+          </w:r>
+          <w:r>
+            <w:rPr>
+              <w:noProof/>
+            </w:rPr>
+            <w:fldChar w:fldCharType="begin"/>
+          </w:r>
+          <w:r>
+            <w:rPr>
+              <w:noProof/>
+            </w:rPr>
+            <w:instrText xml:space="preserve"> PAGEREF _Toc214479183 \h </w:instrText>
+          </w:r>
+          <w:r>
+            <w:rPr>
+              <w:noProof/>
+            </w:rPr>
+          </w:r>
+          <w:r>
+            <w:rPr>
+              <w:noProof/>
+            </w:rPr>
+            <w:fldChar w:fldCharType="separate"/>
+          </w:r>
+          <w:r>
+            <w:rPr>
+              <w:noProof/>
+            </w:rPr>
+            <w:t>23</w:t>
+          </w:r>
+          <w:r>
+            <w:rPr>
+              <w:noProof/>
+            </w:rPr>
+            <w:fldChar w:fldCharType="end"/>
+          </w:r>
+        </w:p>
+        <w:p>
+          <w:pPr>
+            <w:pStyle w:val="TOC2"/>
+            <w:tabs>
+              <w:tab w:val="right" w:leader="dot" w:pos="8290"/>
+            </w:tabs>
+            <w:rPr>
+              <w:b w:val="0"/>
+              <w:noProof/>
+              <w:sz w:val="24"/>
+              <w:szCs w:val="24"/>
+              <w:lang w:val="en-US" w:eastAsia="ja-JP"/>
+            </w:rPr>
+          </w:pPr>
+          <w:r>
+            <w:rPr>
+              <w:noProof/>
+            </w:rPr>
+            <w:t>Acceptance Tests Approved in Sprint Review</w:t>
+          </w:r>
+          <w:r>
+            <w:rPr>
+              <w:noProof/>
+            </w:rPr>
+            <w:tab/>
+          </w:r>
+          <w:r>
+            <w:rPr>
+              <w:noProof/>
+            </w:rPr>
+            <w:fldChar w:fldCharType="begin"/>
+          </w:r>
+          <w:r>
+            <w:rPr>
+              <w:noProof/>
+            </w:rPr>
+            <w:instrText xml:space="preserve"> PAGEREF _Toc214479184 \h </w:instrText>
+          </w:r>
+          <w:r>
+            <w:rPr>
+              <w:noProof/>
+            </w:rPr>
+          </w:r>
+          <w:r>
+            <w:rPr>
+              <w:noProof/>
+            </w:rPr>
+            <w:fldChar w:fldCharType="separate"/>
+          </w:r>
+          <w:r>
+            <w:rPr>
+              <w:noProof/>
+            </w:rPr>
+            <w:t>23</w:t>
+          </w:r>
+          <w:r>
+            <w:rPr>
+              <w:noProof/>
+            </w:rPr>
+            <w:fldChar w:fldCharType="end"/>
+          </w:r>
+        </w:p>
+        <w:p>
+          <w:pPr>
+            <w:pStyle w:val="TOC2"/>
+            <w:tabs>
+              <w:tab w:val="right" w:leader="dot" w:pos="8290"/>
+            </w:tabs>
+            <w:rPr>
+              <w:b w:val="0"/>
+              <w:noProof/>
+              <w:sz w:val="24"/>
+              <w:szCs w:val="24"/>
+              <w:lang w:val="en-US" w:eastAsia="ja-JP"/>
+            </w:rPr>
+          </w:pPr>
+          <w:r>
+            <w:rPr>
+              <w:noProof/>
+              <w:highlight w:val="red"/>
+            </w:rPr>
             <w:t>[Insert Aproved Accepatnce Tests]</w:t>
           </w:r>
           <w:r>
@@ -3154,7 +3272,7 @@
             <w:rPr>
               <w:noProof/>
             </w:rPr>
-            <w:instrText xml:space="preserve"> PAGEREF _Toc214478120 \h </w:instrText>
+            <w:instrText xml:space="preserve"> PAGEREF _Toc214479185 \h </w:instrText>
           </w:r>
           <w:r>
             <w:rPr>
@@ -3214,7 +3332,7 @@
             <w:rPr>
               <w:noProof/>
             </w:rPr>
-            <w:instrText xml:space="preserve"> PAGEREF _Toc214478121 \h </w:instrText>
+            <w:instrText xml:space="preserve"> PAGEREF _Toc214479186 \h </w:instrText>
           </w:r>
           <w:r>
             <w:rPr>
@@ -3277,7 +3395,7 @@
             <w:rPr>
               <w:noProof/>
             </w:rPr>
-            <w:instrText xml:space="preserve"> PAGEREF _Toc214478122 \h </w:instrText>
+            <w:instrText xml:space="preserve"> PAGEREF _Toc214479187 \h </w:instrText>
           </w:r>
           <w:r>
             <w:rPr>
@@ -3337,7 +3455,7 @@
             <w:rPr>
               <w:noProof/>
             </w:rPr>
-            <w:instrText xml:space="preserve"> PAGEREF _Toc214478123 \h </w:instrText>
+            <w:instrText xml:space="preserve"> PAGEREF _Toc214479188 \h </w:instrText>
           </w:r>
           <w:r>
             <w:rPr>
@@ -3399,7 +3517,7 @@
             <w:rPr>
               <w:noProof/>
             </w:rPr>
-            <w:instrText xml:space="preserve"> PAGEREF _Toc214478124 \h </w:instrText>
+            <w:instrText xml:space="preserve"> PAGEREF _Toc214479189 \h </w:instrText>
           </w:r>
           <w:r>
             <w:rPr>
@@ -3442,6 +3560,69 @@
           <w:r>
             <w:rPr>
               <w:noProof/>
+              <w:highlight w:val="red"/>
+            </w:rPr>
+            <w:t>[Complete worshare]</w:t>
+          </w:r>
+          <w:r>
+            <w:rPr>
+              <w:noProof/>
+            </w:rPr>
+            <w:tab/>
+          </w:r>
+          <w:r>
+            <w:rPr>
+              <w:noProof/>
+            </w:rPr>
+            <w:fldChar w:fldCharType="begin"/>
+          </w:r>
+          <w:r>
+            <w:rPr>
+              <w:noProof/>
+            </w:rPr>
+            <w:instrText xml:space="preserve"> PAGEREF _Toc214479190 \h </w:instrText>
+          </w:r>
+          <w:r>
+            <w:rPr>
+              <w:noProof/>
+            </w:rPr>
+          </w:r>
+          <w:r>
+            <w:rPr>
+              <w:noProof/>
+            </w:rPr>
+            <w:fldChar w:fldCharType="separate"/>
+          </w:r>
+          <w:r>
+            <w:rPr>
+              <w:noProof/>
+            </w:rPr>
+            <w:t>24</w:t>
+          </w:r>
+          <w:r>
+            <w:rPr>
+              <w:noProof/>
+            </w:rPr>
+            <w:fldChar w:fldCharType="end"/>
+          </w:r>
+        </w:p>
+        <w:p>
+          <w:pPr>
+            <w:pStyle w:val="TOC2"/>
+            <w:tabs>
+              <w:tab w:val="right" w:leader="dot" w:pos="8290"/>
+            </w:tabs>
+            <w:rPr>
+              <w:b w:val="0"/>
+              <w:noProof/>
+              <w:sz w:val="24"/>
+              <w:szCs w:val="24"/>
+              <w:lang w:val="en-US" w:eastAsia="ja-JP"/>
+            </w:rPr>
+          </w:pPr>
+          <w:r>
+            <w:rPr>
+              <w:noProof/>
             </w:rPr>
             <w:t>Team attendance could be improved</w:t>
           </w:r>
@@ -3461,7 +3642,70 @@
             <w:rPr>
               <w:noProof/>
             </w:rPr>
-            <w:instrText xml:space="preserve"> PAGEREF _Toc214478125 \h </w:instrText>
+            <w:instrText xml:space="preserve"> PAGEREF _Toc214479191 \h </w:instrText>
+          </w:r>
+          <w:r>
+            <w:rPr>
+              <w:noProof/>
+            </w:rPr>
+          </w:r>
+          <w:r>
+            <w:rPr>
+              <w:noProof/>
+            </w:rPr>
+            <w:fldChar w:fldCharType="separate"/>
+          </w:r>
+          <w:r>
+            <w:rPr>
+              <w:noProof/>
+            </w:rPr>
+            <w:t>24</w:t>
+          </w:r>
+          <w:r>
+            <w:rPr>
+              <w:noProof/>
+            </w:rPr>
+            <w:fldChar w:fldCharType="end"/>
+          </w:r>
+        </w:p>
+        <w:p>
+          <w:pPr>
+            <w:pStyle w:val="TOC2"/>
+            <w:tabs>
+              <w:tab w:val="right" w:leader="dot" w:pos="8290"/>
+            </w:tabs>
+            <w:rPr>
+              <w:b w:val="0"/>
+              <w:noProof/>
+              <w:sz w:val="24"/>
+              <w:szCs w:val="24"/>
+              <w:lang w:val="en-US" w:eastAsia="ja-JP"/>
+            </w:rPr>
+          </w:pPr>
+          <w:r>
+            <w:rPr>
+              <w:noProof/>
+              <w:highlight w:val="red"/>
+            </w:rPr>
+            <w:t>[Complete attendace]</w:t>
+          </w:r>
+          <w:r>
+            <w:rPr>
+              <w:noProof/>
+            </w:rPr>
+            <w:tab/>
+          </w:r>
+          <w:r>
+            <w:rPr>
+              <w:noProof/>
+            </w:rPr>
+            <w:fldChar w:fldCharType="begin"/>
+          </w:r>
+          <w:r>
+            <w:rPr>
+              <w:noProof/>
+            </w:rPr>
+            <w:instrText xml:space="preserve"> PAGEREF _Toc214479192 \h </w:instrText>
           </w:r>
           <w:r>
             <w:rPr>
@@ -3538,180 +3782,180 @@
           <w:rFonts w:ascii="Helvetica" w:hAnsi="Helvetica"/>
         </w:rPr>
       </w:pPr>
-      <w:bookmarkStart w:id="1" w:name="_Toc214478092"/>
+      <w:bookmarkStart w:id="0" w:name="_Toc214479155"/>
       <w:r>
         <w:rPr>
           <w:rFonts w:ascii="Helvetica" w:hAnsi="Helvetica"/>
         </w:rPr>
         <w:t>Important Information</w:t>
       </w:r>
+      <w:bookmarkEnd w:id="0"/>
+    </w:p>
+    <w:p>
+      <w:pPr>
+        <w:jc w:val="both"/>
+      </w:pPr>
+      <w:r>
+        <w:t>Our user stories were stored on my.myagilityboard.com with the user details:</w:t>
+      </w:r>
+    </w:p>
+    <w:p>
+      <w:pPr>
+        <w:jc w:val="both"/>
+      </w:pPr>
+    </w:p>
+    <w:p>
+      <w:pPr>
+        <w:jc w:val="both"/>
+      </w:pPr>
+      <w:r>
+        <w:rPr>
+          <w:b/>
+        </w:rPr>
+        <w:t>Username:</w:t>
+      </w:r>
+      <w:r>
+        <w:t xml:space="preserve"> </w:t>
+      </w:r>
+      <w:proofErr w:type="spellStart"/>
+      <w:r>
+        <w:t>unhandledexceptions</w:t>
+      </w:r>
+      <w:proofErr w:type="spellEnd"/>
+    </w:p>
+    <w:p>
+      <w:pPr>
+        <w:jc w:val="both"/>
+      </w:pPr>
+      <w:r>
+        <w:rPr>
+          <w:b/>
+        </w:rPr>
+        <w:t>Password:</w:t>
+      </w:r>
+      <w:r>
+        <w:t xml:space="preserve"> group5</w:t>
+      </w:r>
+    </w:p>
+    <w:p>
+      <w:pPr>
+        <w:jc w:val="both"/>
+      </w:pPr>
+    </w:p>
+    <w:p>
+      <w:pPr>
+        <w:jc w:val="both"/>
+      </w:pPr>
+      <w:r>
+        <w:t xml:space="preserve">You can see how we used the business value and effort to give us an actual value for the user story, as agreed with the client. </w:t>
+      </w:r>
+    </w:p>
+    <w:p>
+      <w:pPr>
+        <w:jc w:val="both"/>
+        <w:rPr>
+          <w:rFonts w:ascii="Helvetica" w:hAnsi="Helvetica"/>
+        </w:rPr>
+      </w:pPr>
+    </w:p>
+    <w:p>
+      <w:pPr>
+        <w:jc w:val="both"/>
+      </w:pPr>
+      <w:r>
+        <w:t xml:space="preserve">We </w:t>
+      </w:r>
+      <w:r>
+        <w:t xml:space="preserve">held scrums every day and each day there was a different Scrum </w:t>
+      </w:r>
+      <w:proofErr w:type="gramStart"/>
+      <w:r>
+        <w:t>Master which</w:t>
+      </w:r>
+      <w:proofErr w:type="gramEnd"/>
+      <w:r>
+        <w:t xml:space="preserve"> meant that the rest of us could focus on other tasks and didn’t have to worry about the issues for the day. </w:t>
+      </w:r>
+      <w:r>
+        <w:t xml:space="preserve"> The team tried hard to perform paired programming as much as </w:t>
+      </w:r>
+      <w:proofErr w:type="gramStart"/>
+      <w:r>
+        <w:t>possible which presented a learning curve to all members as it</w:t>
+      </w:r>
+      <w:proofErr w:type="gramEnd"/>
+      <w:r>
+        <w:t xml:space="preserve"> took getting used to.  Furthermore, the team often worked together at a group of tables to improve on communication and team productivity while complying </w:t>
+      </w:r>
+      <w:proofErr w:type="gramStart"/>
+      <w:r>
+        <w:t>to</w:t>
+      </w:r>
+      <w:proofErr w:type="gramEnd"/>
+      <w:r>
+        <w:t xml:space="preserve"> the Agile practice. As much as possible a </w:t>
+      </w:r>
+      <w:proofErr w:type="gramStart"/>
+      <w:r>
+        <w:t>seven hour</w:t>
+      </w:r>
+      <w:proofErr w:type="gramEnd"/>
+      <w:r>
+        <w:t xml:space="preserve"> day was used but other modules and time constraints prevented it from being a perfect working day hour set.  It was understood by the team that in the industry this would not be the case and that the team members would be able to better follow the </w:t>
+      </w:r>
+      <w:proofErr w:type="gramStart"/>
+      <w:r>
+        <w:t>Agile</w:t>
+      </w:r>
+      <w:proofErr w:type="gramEnd"/>
+      <w:r>
+        <w:t xml:space="preserve"> approach. </w:t>
+      </w:r>
+    </w:p>
+    <w:p>
+      <w:pPr>
+        <w:pStyle w:val="Heading1"/>
+        <w:jc w:val="both"/>
+        <w:rPr>
+          <w:rFonts w:ascii="Helvetica" w:hAnsi="Helvetica"/>
+        </w:rPr>
+      </w:pPr>
+      <w:bookmarkStart w:id="1" w:name="_Toc214479156"/>
+      <w:r>
+        <w:rPr>
+          <w:rFonts w:ascii="Helvetica" w:hAnsi="Helvetica"/>
+        </w:rPr>
+        <w:t>Project Planning</w:t>
+      </w:r>
       <w:bookmarkEnd w:id="1"/>
-    </w:p>
-    <w:p>
-      <w:pPr>
-        <w:jc w:val="both"/>
-      </w:pPr>
-      <w:r>
-        <w:t>Our user stories were stored on my.myagilityboard.com with the user details:</w:t>
-      </w:r>
-    </w:p>
-    <w:p>
-      <w:pPr>
-        <w:jc w:val="both"/>
-      </w:pPr>
-    </w:p>
-    <w:p>
-      <w:pPr>
-        <w:jc w:val="both"/>
-      </w:pPr>
-      <w:r>
-        <w:rPr>
-          <w:b/>
-        </w:rPr>
-        <w:t>Username:</w:t>
-      </w:r>
-      <w:r>
+      <w:r>
+        <w:rPr>
+          <w:rFonts w:ascii="Helvetica" w:hAnsi="Helvetica"/>
+        </w:rPr>
         <w:t xml:space="preserve"> </w:t>
       </w:r>
-      <w:proofErr w:type="spellStart"/>
-      <w:r>
-        <w:t>unhandledexceptions</w:t>
-      </w:r>
-      <w:proofErr w:type="spellEnd"/>
-    </w:p>
-    <w:p>
-      <w:pPr>
-        <w:jc w:val="both"/>
-      </w:pPr>
-      <w:r>
-        <w:rPr>
-          <w:b/>
-        </w:rPr>
-        <w:t>Password:</w:t>
-      </w:r>
-      <w:r>
-        <w:t xml:space="preserve"> group5</w:t>
-      </w:r>
-    </w:p>
-    <w:p>
-      <w:pPr>
-        <w:jc w:val="both"/>
-      </w:pPr>
-    </w:p>
-    <w:p>
-      <w:pPr>
-        <w:jc w:val="both"/>
-      </w:pPr>
-      <w:r>
-        <w:t xml:space="preserve">You can see how we used the business value and effort to give us an actual value for the user story, as agreed with the client. </w:t>
-      </w:r>
-    </w:p>
-    <w:p>
-      <w:pPr>
-        <w:jc w:val="both"/>
-        <w:rPr>
-          <w:rFonts w:ascii="Helvetica" w:hAnsi="Helvetica"/>
-        </w:rPr>
-      </w:pPr>
-    </w:p>
-    <w:p>
-      <w:pPr>
-        <w:jc w:val="both"/>
-      </w:pPr>
-      <w:r>
-        <w:t xml:space="preserve">We </w:t>
-      </w:r>
-      <w:r>
-        <w:t xml:space="preserve">held scrums every day and each day there was a different Scrum </w:t>
-      </w:r>
-      <w:proofErr w:type="gramStart"/>
-      <w:r>
-        <w:t>Master which</w:t>
-      </w:r>
-      <w:proofErr w:type="gramEnd"/>
-      <w:r>
-        <w:t xml:space="preserve"> meant that the rest of us could focus on other tasks and didn’t have to worry about the issues for the day. </w:t>
-      </w:r>
-      <w:r>
-        <w:t xml:space="preserve"> The team tried hard to perform paired programming as much as </w:t>
-      </w:r>
-      <w:proofErr w:type="gramStart"/>
-      <w:r>
-        <w:t>possible which presented a learning curve to all members as it</w:t>
-      </w:r>
-      <w:proofErr w:type="gramEnd"/>
-      <w:r>
-        <w:t xml:space="preserve"> took getting used to.  Furthermore, the team often worked together at a group of tables to improve on communication and team productivity while complying </w:t>
-      </w:r>
-      <w:proofErr w:type="gramStart"/>
-      <w:r>
-        <w:t>to</w:t>
-      </w:r>
-      <w:proofErr w:type="gramEnd"/>
-      <w:r>
-        <w:t xml:space="preserve"> the Agile practice. As much as possible a </w:t>
-      </w:r>
-      <w:proofErr w:type="gramStart"/>
-      <w:r>
-        <w:t>seven hour</w:t>
-      </w:r>
-      <w:proofErr w:type="gramEnd"/>
-      <w:r>
-        <w:t xml:space="preserve"> day was used but other modules and time constraints prevented it from being a perfect working day hour set.  It was understood by the team that in the industry this would not be the case and that the team members would be able to better follow the </w:t>
-      </w:r>
-      <w:proofErr w:type="gramStart"/>
-      <w:r>
-        <w:t>Agile</w:t>
-      </w:r>
-      <w:proofErr w:type="gramEnd"/>
-      <w:r>
-        <w:t xml:space="preserve"> approach. </w:t>
-      </w:r>
-    </w:p>
-    <w:p>
-      <w:pPr>
-        <w:pStyle w:val="Heading1"/>
-        <w:jc w:val="both"/>
-        <w:rPr>
-          <w:rFonts w:ascii="Helvetica" w:hAnsi="Helvetica"/>
-        </w:rPr>
-      </w:pPr>
-      <w:bookmarkStart w:id="2" w:name="_Toc214478093"/>
-      <w:r>
-        <w:rPr>
-          <w:rFonts w:ascii="Helvetica" w:hAnsi="Helvetica"/>
-        </w:rPr>
-        <w:t>Project Planning</w:t>
+    </w:p>
+    <w:p>
+      <w:pPr>
+        <w:pStyle w:val="Heading2"/>
+        <w:jc w:val="both"/>
+      </w:pPr>
+      <w:bookmarkStart w:id="2" w:name="_Toc214479157"/>
+      <w:r>
+        <w:t>Conversations with the client</w:t>
       </w:r>
       <w:bookmarkEnd w:id="2"/>
-      <w:r>
-        <w:rPr>
-          <w:rFonts w:ascii="Helvetica" w:hAnsi="Helvetica"/>
-        </w:rPr>
-        <w:t xml:space="preserve"> </w:t>
-      </w:r>
     </w:p>
     <w:p>
       <w:pPr>
         <w:pStyle w:val="Heading2"/>
         <w:jc w:val="both"/>
       </w:pPr>
-      <w:bookmarkStart w:id="3" w:name="_Toc214478094"/>
-      <w:r>
-        <w:t>Conversations with the client</w:t>
+      <w:bookmarkStart w:id="3" w:name="_Toc214479158"/>
+      <w:r>
+        <w:t>Date: 12.9.12</w:t>
       </w:r>
       <w:bookmarkEnd w:id="3"/>
-    </w:p>
-    <w:p>
-      <w:pPr>
-        <w:pStyle w:val="Heading2"/>
-        <w:jc w:val="both"/>
-      </w:pPr>
-      <w:bookmarkStart w:id="4" w:name="_Toc214478095"/>
-      <w:r>
-        <w:t>Date: 12.9.12</w:t>
-      </w:r>
-      <w:bookmarkEnd w:id="4"/>
     </w:p>
     <w:p>
       <w:pPr>
@@ -5021,7 +5265,7 @@
         <w:pStyle w:val="Heading2"/>
         <w:jc w:val="both"/>
       </w:pPr>
-      <w:bookmarkStart w:id="5" w:name="_Toc214478096"/>
+      <w:bookmarkStart w:id="4" w:name="_Toc214479159"/>
       <w:r>
         <w:t>Initial meeting</w:t>
       </w:r>
@@ -5031,7 +5275,7 @@
       <w:r>
         <w:t xml:space="preserve"> with the client (19.9.12 &amp; 21.9.12)</w:t>
       </w:r>
-      <w:bookmarkEnd w:id="5"/>
+      <w:bookmarkEnd w:id="4"/>
     </w:p>
     <w:p>
       <w:pPr>
@@ -6464,11 +6708,11 @@
         <w:pStyle w:val="Heading2"/>
         <w:jc w:val="both"/>
       </w:pPr>
-      <w:bookmarkStart w:id="6" w:name="_Toc214478097"/>
+      <w:bookmarkStart w:id="5" w:name="_Toc214479160"/>
       <w:r>
         <w:t>Task Breakdown</w:t>
       </w:r>
-      <w:bookmarkEnd w:id="6"/>
+      <w:bookmarkEnd w:id="5"/>
       <w:r>
         <w:t xml:space="preserve"> </w:t>
       </w:r>
@@ -6836,7 +7080,7 @@
                 <w:szCs w:val="20"/>
               </w:rPr>
             </w:pPr>
-            <w:bookmarkStart w:id="7" w:name="RANGE!B9"/>
+            <w:bookmarkStart w:id="6" w:name="RANGE!B9"/>
             <w:r>
               <w:rPr>
                 <w:rFonts w:ascii="Arial" w:eastAsia="Times New Roman" w:hAnsi="Arial" w:cs="Arial"/>
@@ -6845,7 +7089,7 @@
               </w:rPr>
               <w:t>6</w:t>
             </w:r>
-            <w:bookmarkEnd w:id="7"/>
+            <w:bookmarkEnd w:id="6"/>
           </w:p>
         </w:tc>
         <w:tc>
@@ -7149,7 +7393,7 @@
                 <w:szCs w:val="20"/>
               </w:rPr>
             </w:pPr>
-            <w:bookmarkStart w:id="8" w:name="RANGE!E10"/>
+            <w:bookmarkStart w:id="7" w:name="RANGE!E10"/>
             <w:r>
               <w:rPr>
                 <w:rFonts w:ascii="Arial" w:eastAsia="Times New Roman" w:hAnsi="Arial" w:cs="Arial"/>
@@ -7160,7 +7404,7 @@
               </w:rPr>
               <w:t>109</w:t>
             </w:r>
-            <w:bookmarkEnd w:id="8"/>
+            <w:bookmarkEnd w:id="7"/>
           </w:p>
         </w:tc>
         <w:tc>
@@ -7442,13 +7686,13 @@
                 <w:szCs w:val="20"/>
               </w:rPr>
             </w:pPr>
-            <w:bookmarkStart w:id="9" w:name="RANGE!D13"/>
-            <w:bookmarkStart w:id="10" w:name="RANGE!D11"/>
-            <w:bookmarkStart w:id="11" w:name="RANGE!B11"/>
-            <w:bookmarkStart w:id="12" w:name="RANGE!B14:B47"/>
+            <w:bookmarkStart w:id="8" w:name="RANGE!D13"/>
+            <w:bookmarkStart w:id="9" w:name="RANGE!D11"/>
+            <w:bookmarkStart w:id="10" w:name="RANGE!B11"/>
+            <w:bookmarkStart w:id="11" w:name="RANGE!B14:B47"/>
+            <w:bookmarkEnd w:id="8"/>
             <w:bookmarkEnd w:id="9"/>
             <w:bookmarkEnd w:id="10"/>
-            <w:bookmarkEnd w:id="11"/>
             <w:r>
               <w:rPr>
                 <w:rFonts w:ascii="Arial" w:eastAsia="Times New Roman" w:hAnsi="Arial" w:cs="Arial"/>
@@ -7459,7 +7703,7 @@
               </w:rPr>
               <w:t>Story ID</w:t>
             </w:r>
-            <w:bookmarkEnd w:id="12"/>
+            <w:bookmarkEnd w:id="11"/>
           </w:p>
         </w:tc>
         <w:tc>
@@ -7524,7 +7768,7 @@
                 <w:szCs w:val="20"/>
               </w:rPr>
             </w:pPr>
-            <w:bookmarkStart w:id="13" w:name="RANGE!D14:D47"/>
+            <w:bookmarkStart w:id="12" w:name="RANGE!D14:D47"/>
             <w:r>
               <w:rPr>
                 <w:rFonts w:ascii="Arial" w:eastAsia="Times New Roman" w:hAnsi="Arial" w:cs="Arial"/>
@@ -7535,7 +7779,7 @@
               </w:rPr>
               <w:t>Status</w:t>
             </w:r>
-            <w:bookmarkEnd w:id="13"/>
+            <w:bookmarkEnd w:id="12"/>
           </w:p>
         </w:tc>
         <w:tc>
@@ -20181,14 +20425,14 @@
         <w:pStyle w:val="Heading3"/>
         <w:jc w:val="both"/>
       </w:pPr>
-      <w:bookmarkStart w:id="14" w:name="_Toc214478098"/>
+      <w:bookmarkStart w:id="13" w:name="_Toc214479161"/>
       <w:r>
         <w:t>Completed Tasks</w:t>
       </w:r>
       <w:r>
         <w:t xml:space="preserve"> Requirements</w:t>
       </w:r>
-      <w:bookmarkEnd w:id="14"/>
+      <w:bookmarkEnd w:id="13"/>
     </w:p>
     <w:tbl>
       <w:tblPr>
@@ -22729,7 +22973,7 @@
         <w:pStyle w:val="Heading2"/>
         <w:jc w:val="both"/>
       </w:pPr>
-      <w:bookmarkStart w:id="15" w:name="_Toc214478099"/>
+      <w:bookmarkStart w:id="14" w:name="_Toc214479162"/>
       <w:r>
         <w:t xml:space="preserve">Sprint </w:t>
       </w:r>
@@ -22741,7 +22985,7 @@
       <w:r>
         <w:t xml:space="preserve"> Chart</w:t>
       </w:r>
-      <w:bookmarkEnd w:id="15"/>
+      <w:bookmarkEnd w:id="14"/>
     </w:p>
     <w:p>
       <w:pPr>
@@ -22888,53 +23132,50 @@
         <w:pStyle w:val="Heading3"/>
         <w:jc w:val="both"/>
       </w:pPr>
-      <w:bookmarkStart w:id="16" w:name="_Toc214478100"/>
+      <w:bookmarkStart w:id="15" w:name="_Toc214479163"/>
       <w:r>
         <w:t>Velocity</w:t>
       </w:r>
+      <w:bookmarkEnd w:id="15"/>
+      <w:r>
+        <w:t xml:space="preserve"> </w:t>
+      </w:r>
+    </w:p>
+    <w:p>
+      <w:pPr>
+        <w:jc w:val="both"/>
+      </w:pPr>
+      <w:r>
+        <w:t xml:space="preserve">The team’s velocity was calculated to be </w:t>
+      </w:r>
+      <w:r>
+        <w:rPr>
+          <w:i/>
+        </w:rPr>
+        <w:t>eight user story points or ‘giraffes’</w:t>
+      </w:r>
+      <w:r>
+        <w:t xml:space="preserve">. This was calculated on the basis of the sprint </w:t>
+      </w:r>
+      <w:proofErr w:type="spellStart"/>
+      <w:r>
+        <w:t>burndown</w:t>
+      </w:r>
+      <w:proofErr w:type="spellEnd"/>
+      <w:r>
+        <w:t xml:space="preserve"> chart showed that the team’s estimations were accurate as all tasks were completed on time. The original estimation was based on the first sprint with a bit extra extended to the expected load of this sprint as more testing was involved. </w:t>
+      </w:r>
+    </w:p>
+    <w:p>
+      <w:pPr>
+        <w:pStyle w:val="Heading2"/>
+        <w:jc w:val="both"/>
+      </w:pPr>
+      <w:bookmarkStart w:id="16" w:name="_Toc214479164"/>
+      <w:r>
+        <w:t>Sprint Backlog</w:t>
+      </w:r>
       <w:bookmarkEnd w:id="16"/>
-      <w:r>
-        <w:t xml:space="preserve"> </w:t>
-      </w:r>
-    </w:p>
-    <w:p>
-      <w:pPr>
-        <w:jc w:val="both"/>
-      </w:pPr>
-      <w:r>
-        <w:t xml:space="preserve">The team’s velocity was calculated to be </w:t>
-      </w:r>
-      <w:r>
-        <w:rPr>
-          <w:i/>
-        </w:rPr>
-        <w:t>eight user story points or ‘giraffes’</w:t>
-      </w:r>
-      <w:r>
-        <w:t xml:space="preserve">. This was calculated on the basis of the sprint </w:t>
-      </w:r>
-      <w:proofErr w:type="spellStart"/>
-      <w:r>
-        <w:t>burndown</w:t>
-      </w:r>
-      <w:proofErr w:type="spellEnd"/>
-      <w:r>
-        <w:t xml:space="preserve"> chart showed that the team’s estimations were accurate as all tasks were completed on time. The original estimation was based</w:t>
-      </w:r>
-      <w:r>
-        <w:t xml:space="preserve"> on the first sprint with a bit extra extended to the expected load of this sprint as more testing was involved. </w:t>
-      </w:r>
-    </w:p>
-    <w:p>
-      <w:pPr>
-        <w:pStyle w:val="Heading2"/>
-        <w:jc w:val="both"/>
-      </w:pPr>
-      <w:bookmarkStart w:id="17" w:name="_Toc214478101"/>
-      <w:r>
-        <w:t>Sprint Backlog</w:t>
-      </w:r>
-      <w:bookmarkEnd w:id="17"/>
     </w:p>
     <w:p>
       <w:pPr>
@@ -22945,7 +23186,7 @@
           <w:highlight w:val="red"/>
         </w:rPr>
       </w:pPr>
-      <w:bookmarkStart w:id="18" w:name="_Toc214478102"/>
+      <w:bookmarkStart w:id="17" w:name="_Toc214479165"/>
       <w:r>
         <w:rPr>
           <w:color w:val="auto"/>
@@ -22960,23 +23201,26 @@
         </w:rPr>
         <w:t>Insert Sprint Backlog]</w:t>
       </w:r>
+      <w:bookmarkEnd w:id="17"/>
+    </w:p>
+    <w:p>
+      <w:pPr>
+        <w:pStyle w:val="Heading2"/>
+        <w:jc w:val="both"/>
+      </w:pPr>
+      <w:bookmarkStart w:id="18" w:name="_Toc214479166"/>
+      <w:r>
+        <w:t xml:space="preserve">Design </w:t>
+      </w:r>
+      <w:proofErr w:type="spellStart"/>
+      <w:r>
+        <w:t>Mockups</w:t>
+      </w:r>
       <w:bookmarkEnd w:id="18"/>
-    </w:p>
-    <w:p>
-      <w:pPr>
-        <w:pStyle w:val="Heading2"/>
-        <w:jc w:val="both"/>
-      </w:pPr>
-      <w:bookmarkStart w:id="19" w:name="_Toc214478103"/>
-      <w:r>
-        <w:t xml:space="preserve">Design </w:t>
-      </w:r>
-      <w:proofErr w:type="spellStart"/>
-      <w:r>
-        <w:t>Mockups</w:t>
-      </w:r>
-      <w:bookmarkEnd w:id="19"/>
       <w:proofErr w:type="spellEnd"/>
+      <w:r>
+        <w:t xml:space="preserve"> </w:t>
+      </w:r>
     </w:p>
     <w:p>
       <w:pPr>
@@ -22988,10 +23232,26 @@
           <w:lang w:val="en-US"/>
         </w:rPr>
         <w:drawing>
-          <wp:inline distT="0" distB="0" distL="0" distR="0" wp14:anchorId="7CC017EF" wp14:editId="70631911">
-            <wp:extent cx="1602463" cy="2770258"/>
-            <wp:effectExtent l="0" t="0" r="0" b="0"/>
-            <wp:docPr id="8" name="Picture 8" descr="Macintosh HD:Users:HeatherEllis:Desktop:Android Stock App My Portfolio.jpg"/>
+          <wp:anchor distT="0" distB="0" distL="114300" distR="114300" simplePos="0" relativeHeight="251667456" behindDoc="0" locked="0" layoutInCell="1" allowOverlap="1" wp14:anchorId="58BABAC2" wp14:editId="08FB9015">
+            <wp:simplePos x="0" y="0"/>
+            <wp:positionH relativeFrom="column">
+              <wp:posOffset>307975</wp:posOffset>
+            </wp:positionH>
+            <wp:positionV relativeFrom="paragraph">
+              <wp:posOffset>30480</wp:posOffset>
+            </wp:positionV>
+            <wp:extent cx="1635125" cy="2781300"/>
+            <wp:effectExtent l="0" t="0" r="0" b="12700"/>
+            <wp:wrapThrough wrapText="bothSides">
+              <wp:wrapPolygon edited="0">
+                <wp:start x="0" y="0"/>
+                <wp:lineTo x="0" y="21501"/>
+                <wp:lineTo x="21139" y="21501"/>
+                <wp:lineTo x="21139" y="0"/>
+                <wp:lineTo x="0" y="0"/>
+              </wp:wrapPolygon>
+            </wp:wrapThrough>
+            <wp:docPr id="9" name="Picture 9" descr="Macintosh HD:Users:HeatherEllis:Desktop:Android Stock App Performance weeks best 2.jpg"/>
             <wp:cNvGraphicFramePr>
               <a:graphicFrameLocks xmlns:a="http://schemas.openxmlformats.org/drawingml/2006/main" noChangeAspect="1"/>
             </wp:cNvGraphicFramePr>
@@ -22999,7 +23259,7 @@
               <a:graphicData uri="http://schemas.openxmlformats.org/drawingml/2006/picture">
                 <pic:pic xmlns:pic="http://schemas.openxmlformats.org/drawingml/2006/picture">
                   <pic:nvPicPr>
-                    <pic:cNvPr id="0" name="Picture 2" descr="Macintosh HD:Users:HeatherEllis:Desktop:Android Stock App My Portfolio.jpg"/>
+                    <pic:cNvPr id="0" name="Picture 3" descr="Macintosh HD:Users:HeatherEllis:Desktop:Android Stock App Performance weeks best 2.jpg"/>
                     <pic:cNvPicPr>
                       <a:picLocks noChangeAspect="1" noChangeArrowheads="1"/>
                     </pic:cNvPicPr>
@@ -23020,7 +23280,7 @@
                   <pic:spPr bwMode="auto">
                     <a:xfrm>
                       <a:off x="0" y="0"/>
-                      <a:ext cx="1603481" cy="2772018"/>
+                      <a:ext cx="1635125" cy="2781300"/>
                     </a:xfrm>
                     <a:prstGeom prst="rect">
                       <a:avLst/>
@@ -23033,11 +23293,17 @@
                 </pic:pic>
               </a:graphicData>
             </a:graphic>
-          </wp:inline>
+            <wp14:sizeRelH relativeFrom="page">
+              <wp14:pctWidth>0</wp14:pctWidth>
+            </wp14:sizeRelH>
+            <wp14:sizeRelV relativeFrom="page">
+              <wp14:pctHeight>0</wp14:pctHeight>
+            </wp14:sizeRelV>
+          </wp:anchor>
         </w:drawing>
       </w:r>
       <w:r>
-        <w:t xml:space="preserve">         </w:t>
+        <w:t xml:space="preserve">          </w:t>
       </w:r>
       <w:r>
         <w:rPr>
@@ -23045,128 +23311,7 @@
           <w:lang w:val="en-US"/>
         </w:rPr>
         <w:drawing>
-          <wp:inline distT="0" distB="0" distL="0" distR="0" wp14:anchorId="24C59B16" wp14:editId="4BDB62D9">
-            <wp:extent cx="1635282" cy="2781569"/>
-            <wp:effectExtent l="0" t="0" r="0" b="12700"/>
-            <wp:docPr id="9" name="Picture 9" descr="Macintosh HD:Users:HeatherEllis:Desktop:Android Stock App Performance weeks best 2.jpg"/>
-            <wp:cNvGraphicFramePr>
-              <a:graphicFrameLocks xmlns:a="http://schemas.openxmlformats.org/drawingml/2006/main" noChangeAspect="1"/>
-            </wp:cNvGraphicFramePr>
-            <a:graphic xmlns:a="http://schemas.openxmlformats.org/drawingml/2006/main">
-              <a:graphicData uri="http://schemas.openxmlformats.org/drawingml/2006/picture">
-                <pic:pic xmlns:pic="http://schemas.openxmlformats.org/drawingml/2006/picture">
-                  <pic:nvPicPr>
-                    <pic:cNvPr id="0" name="Picture 3" descr="Macintosh HD:Users:HeatherEllis:Desktop:Android Stock App Performance weeks best 2.jpg"/>
-                    <pic:cNvPicPr>
-                      <a:picLocks noChangeAspect="1" noChangeArrowheads="1"/>
-                    </pic:cNvPicPr>
-                  </pic:nvPicPr>
-                  <pic:blipFill>
-                    <a:blip r:embed="rId13">
-                      <a:extLst>
-                        <a:ext uri="{28A0092B-C50C-407E-A947-70E740481C1C}">
-                          <a14:useLocalDpi xmlns:a14="http://schemas.microsoft.com/office/drawing/2010/main" val="0"/>
-                        </a:ext>
-                      </a:extLst>
-                    </a:blip>
-                    <a:srcRect/>
-                    <a:stretch>
-                      <a:fillRect/>
-                    </a:stretch>
-                  </pic:blipFill>
-                  <pic:spPr bwMode="auto">
-                    <a:xfrm>
-                      <a:off x="0" y="0"/>
-                      <a:ext cx="1636458" cy="2783570"/>
-                    </a:xfrm>
-                    <a:prstGeom prst="rect">
-                      <a:avLst/>
-                    </a:prstGeom>
-                    <a:noFill/>
-                    <a:ln>
-                      <a:noFill/>
-                    </a:ln>
-                  </pic:spPr>
-                </pic:pic>
-              </a:graphicData>
-            </a:graphic>
-          </wp:inline>
-        </w:drawing>
-      </w:r>
-    </w:p>
-    <w:p>
-      <w:pPr>
-        <w:jc w:val="both"/>
-      </w:pPr>
-    </w:p>
-    <w:p>
-      <w:pPr>
-        <w:jc w:val="both"/>
-      </w:pPr>
-      <w:r>
-        <w:rPr>
-          <w:noProof/>
-          <w:lang w:val="en-US"/>
-        </w:rPr>
-        <w:drawing>
-          <wp:inline distT="0" distB="0" distL="0" distR="0" wp14:anchorId="3A6C0017" wp14:editId="5C4C435A">
-            <wp:extent cx="1602463" cy="2770258"/>
-            <wp:effectExtent l="0" t="0" r="0" b="0"/>
-            <wp:docPr id="11" name="Picture 11" descr="Macintosh HD:Users:HeatherEllis:Desktop:Android Stock App Summary.jpg"/>
-            <wp:cNvGraphicFramePr>
-              <a:graphicFrameLocks xmlns:a="http://schemas.openxmlformats.org/drawingml/2006/main" noChangeAspect="1"/>
-            </wp:cNvGraphicFramePr>
-            <a:graphic xmlns:a="http://schemas.openxmlformats.org/drawingml/2006/main">
-              <a:graphicData uri="http://schemas.openxmlformats.org/drawingml/2006/picture">
-                <pic:pic xmlns:pic="http://schemas.openxmlformats.org/drawingml/2006/picture">
-                  <pic:nvPicPr>
-                    <pic:cNvPr id="0" name="Picture 5" descr="Macintosh HD:Users:HeatherEllis:Desktop:Android Stock App Summary.jpg"/>
-                    <pic:cNvPicPr>
-                      <a:picLocks noChangeAspect="1" noChangeArrowheads="1"/>
-                    </pic:cNvPicPr>
-                  </pic:nvPicPr>
-                  <pic:blipFill>
-                    <a:blip r:embed="rId14">
-                      <a:extLst>
-                        <a:ext uri="{28A0092B-C50C-407E-A947-70E740481C1C}">
-                          <a14:useLocalDpi xmlns:a14="http://schemas.microsoft.com/office/drawing/2010/main" val="0"/>
-                        </a:ext>
-                      </a:extLst>
-                    </a:blip>
-                    <a:srcRect/>
-                    <a:stretch>
-                      <a:fillRect/>
-                    </a:stretch>
-                  </pic:blipFill>
-                  <pic:spPr bwMode="auto">
-                    <a:xfrm>
-                      <a:off x="0" y="0"/>
-                      <a:ext cx="1604937" cy="2774536"/>
-                    </a:xfrm>
-                    <a:prstGeom prst="rect">
-                      <a:avLst/>
-                    </a:prstGeom>
-                    <a:noFill/>
-                    <a:ln>
-                      <a:noFill/>
-                    </a:ln>
-                  </pic:spPr>
-                </pic:pic>
-              </a:graphicData>
-            </a:graphic>
-          </wp:inline>
-        </w:drawing>
-      </w:r>
-      <w:r>
-        <w:t xml:space="preserve">         </w:t>
-      </w:r>
-      <w:r>
-        <w:rPr>
-          <w:noProof/>
-          <w:lang w:val="en-US"/>
-        </w:rPr>
-        <w:drawing>
-          <wp:inline distT="0" distB="0" distL="0" distR="0" wp14:anchorId="74C0BB18" wp14:editId="20D67B09">
+          <wp:inline distT="0" distB="0" distL="0" distR="0" wp14:anchorId="71528091" wp14:editId="051B2381">
             <wp:extent cx="1635282" cy="2826993"/>
             <wp:effectExtent l="0" t="0" r="0" b="0"/>
             <wp:docPr id="10" name="Picture 10" descr="Macintosh HD:Users:HeatherEllis:Desktop:Android Stock App Performance weeks worst 2.jpg"/>
@@ -23183,7 +23328,7 @@
                     </pic:cNvPicPr>
                   </pic:nvPicPr>
                   <pic:blipFill>
-                    <a:blip r:embed="rId15">
+                    <a:blip r:embed="rId13">
                       <a:extLst>
                         <a:ext uri="{28A0092B-C50C-407E-A947-70E740481C1C}">
                           <a14:useLocalDpi xmlns:a14="http://schemas.microsoft.com/office/drawing/2010/main" val="0"/>
@@ -23214,6 +23359,120 @@
           </wp:inline>
         </w:drawing>
       </w:r>
+      <w:r>
+        <w:t xml:space="preserve">    </w:t>
+      </w:r>
+      <w:r>
+        <w:rPr>
+          <w:noProof/>
+          <w:lang w:val="en-US"/>
+        </w:rPr>
+        <w:drawing>
+          <wp:inline distT="0" distB="0" distL="0" distR="0" wp14:anchorId="53CA85C9" wp14:editId="4436859F">
+            <wp:extent cx="1714500" cy="2954069"/>
+            <wp:effectExtent l="0" t="0" r="0" b="0"/>
+            <wp:docPr id="4" name="Picture 4" descr="Macintosh HD:Users:HeatherEllis:Desktop:Android Stock App week profit and loss.jpg"/>
+            <wp:cNvGraphicFramePr>
+              <a:graphicFrameLocks xmlns:a="http://schemas.openxmlformats.org/drawingml/2006/main" noChangeAspect="1"/>
+            </wp:cNvGraphicFramePr>
+            <a:graphic xmlns:a="http://schemas.openxmlformats.org/drawingml/2006/main">
+              <a:graphicData uri="http://schemas.openxmlformats.org/drawingml/2006/picture">
+                <pic:pic xmlns:pic="http://schemas.openxmlformats.org/drawingml/2006/picture">
+                  <pic:nvPicPr>
+                    <pic:cNvPr id="0" name="Picture 2" descr="Macintosh HD:Users:HeatherEllis:Desktop:Android Stock App week profit and loss.jpg"/>
+                    <pic:cNvPicPr>
+                      <a:picLocks noChangeAspect="1" noChangeArrowheads="1"/>
+                    </pic:cNvPicPr>
+                  </pic:nvPicPr>
+                  <pic:blipFill>
+                    <a:blip r:embed="rId14">
+                      <a:extLst>
+                        <a:ext uri="{28A0092B-C50C-407E-A947-70E740481C1C}">
+                          <a14:useLocalDpi xmlns:a14="http://schemas.microsoft.com/office/drawing/2010/main" val="0"/>
+                        </a:ext>
+                      </a:extLst>
+                    </a:blip>
+                    <a:srcRect/>
+                    <a:stretch>
+                      <a:fillRect/>
+                    </a:stretch>
+                  </pic:blipFill>
+                  <pic:spPr bwMode="auto">
+                    <a:xfrm>
+                      <a:off x="0" y="0"/>
+                      <a:ext cx="1714500" cy="2954069"/>
+                    </a:xfrm>
+                    <a:prstGeom prst="rect">
+                      <a:avLst/>
+                    </a:prstGeom>
+                    <a:noFill/>
+                    <a:ln>
+                      <a:noFill/>
+                    </a:ln>
+                  </pic:spPr>
+                </pic:pic>
+              </a:graphicData>
+            </a:graphic>
+          </wp:inline>
+        </w:drawing>
+      </w:r>
+      <w:r>
+        <w:t xml:space="preserve">          </w:t>
+      </w:r>
+      <w:r>
+        <w:rPr>
+          <w:noProof/>
+          <w:lang w:val="en-US"/>
+        </w:rPr>
+        <w:drawing>
+          <wp:inline distT="0" distB="0" distL="0" distR="0" wp14:anchorId="79132C60" wp14:editId="6A726E38">
+            <wp:extent cx="1714500" cy="2954069"/>
+            <wp:effectExtent l="0" t="0" r="0" b="0"/>
+            <wp:docPr id="3" name="Picture 3" descr="Macintosh HD:Users:HeatherEllis:Desktop:Android stock app Indavidual share.jpg"/>
+            <wp:cNvGraphicFramePr>
+              <a:graphicFrameLocks xmlns:a="http://schemas.openxmlformats.org/drawingml/2006/main" noChangeAspect="1"/>
+            </wp:cNvGraphicFramePr>
+            <a:graphic xmlns:a="http://schemas.openxmlformats.org/drawingml/2006/main">
+              <a:graphicData uri="http://schemas.openxmlformats.org/drawingml/2006/picture">
+                <pic:pic xmlns:pic="http://schemas.openxmlformats.org/drawingml/2006/picture">
+                  <pic:nvPicPr>
+                    <pic:cNvPr id="0" name="Picture 1" descr="Macintosh HD:Users:HeatherEllis:Desktop:Android stock app Indavidual share.jpg"/>
+                    <pic:cNvPicPr>
+                      <a:picLocks noChangeAspect="1" noChangeArrowheads="1"/>
+                    </pic:cNvPicPr>
+                  </pic:nvPicPr>
+                  <pic:blipFill>
+                    <a:blip r:embed="rId15">
+                      <a:extLst>
+                        <a:ext uri="{28A0092B-C50C-407E-A947-70E740481C1C}">
+                          <a14:useLocalDpi xmlns:a14="http://schemas.microsoft.com/office/drawing/2010/main" val="0"/>
+                        </a:ext>
+                      </a:extLst>
+                    </a:blip>
+                    <a:srcRect/>
+                    <a:stretch>
+                      <a:fillRect/>
+                    </a:stretch>
+                  </pic:blipFill>
+                  <pic:spPr bwMode="auto">
+                    <a:xfrm>
+                      <a:off x="0" y="0"/>
+                      <a:ext cx="1714500" cy="2954069"/>
+                    </a:xfrm>
+                    <a:prstGeom prst="rect">
+                      <a:avLst/>
+                    </a:prstGeom>
+                    <a:noFill/>
+                    <a:ln>
+                      <a:noFill/>
+                    </a:ln>
+                  </pic:spPr>
+                </pic:pic>
+              </a:graphicData>
+            </a:graphic>
+          </wp:inline>
+        </w:drawing>
+      </w:r>
     </w:p>
     <w:p>
       <w:pPr>
@@ -23241,11 +23500,11 @@
         <w:pStyle w:val="Heading2"/>
         <w:jc w:val="both"/>
       </w:pPr>
-      <w:bookmarkStart w:id="20" w:name="_Toc214478104"/>
+      <w:bookmarkStart w:id="19" w:name="_Toc214479167"/>
       <w:r>
         <w:t>Evidence of conversations with client and the Scrum Master resolutions</w:t>
       </w:r>
-      <w:bookmarkEnd w:id="20"/>
+      <w:bookmarkEnd w:id="19"/>
     </w:p>
     <w:p>
       <w:pPr>
@@ -27166,25 +27425,25 @@
         <w:pStyle w:val="Heading1"/>
         <w:jc w:val="both"/>
       </w:pPr>
-      <w:bookmarkStart w:id="21" w:name="_Toc214478105"/>
+      <w:bookmarkStart w:id="20" w:name="_Toc214479168"/>
       <w:r>
         <w:t>Quality Assurance</w:t>
       </w:r>
+      <w:bookmarkEnd w:id="20"/>
+      <w:r>
+        <w:t xml:space="preserve"> </w:t>
+      </w:r>
+    </w:p>
+    <w:p>
+      <w:pPr>
+        <w:pStyle w:val="Heading2"/>
+        <w:jc w:val="both"/>
+      </w:pPr>
+      <w:bookmarkStart w:id="21" w:name="_Toc214479169"/>
+      <w:r>
+        <w:t>User stories and Acceptance Tests</w:t>
+      </w:r>
       <w:bookmarkEnd w:id="21"/>
-      <w:r>
-        <w:t xml:space="preserve"> </w:t>
-      </w:r>
-    </w:p>
-    <w:p>
-      <w:pPr>
-        <w:pStyle w:val="Heading2"/>
-        <w:jc w:val="both"/>
-      </w:pPr>
-      <w:bookmarkStart w:id="22" w:name="_Toc214478106"/>
-      <w:r>
-        <w:t>User stories and Acceptance Tests</w:t>
-      </w:r>
-      <w:bookmarkEnd w:id="22"/>
     </w:p>
     <w:p>
       <w:pPr>
@@ -27272,47 +27531,30 @@
       </w:pPr>
       <w:r>
         <w:rPr>
-          <w:b/>
-          <w:sz w:val="28"/>
-        </w:rPr>
-        <w:t>ACCEPTANCE TESTS</w:t>
-      </w:r>
-    </w:p>
-    <w:p>
-      <w:pPr>
-        <w:jc w:val="both"/>
-      </w:pPr>
-    </w:p>
-    <w:p>
-      <w:pPr>
-        <w:jc w:val="both"/>
-      </w:pPr>
-      <w:r>
-        <w:rPr>
           <w:noProof/>
           <w:lang w:val="en-US"/>
         </w:rPr>
         <w:drawing>
-          <wp:anchor distT="0" distB="0" distL="114300" distR="114300" simplePos="0" relativeHeight="251665408" behindDoc="0" locked="0" layoutInCell="1" allowOverlap="1" wp14:anchorId="78024D65" wp14:editId="31846831">
+          <wp:anchor distT="0" distB="0" distL="114300" distR="114300" simplePos="0" relativeHeight="251668480" behindDoc="0" locked="0" layoutInCell="1" allowOverlap="1" wp14:anchorId="6356E22E" wp14:editId="1C36A85A">
             <wp:simplePos x="0" y="0"/>
             <wp:positionH relativeFrom="column">
-              <wp:posOffset>114300</wp:posOffset>
+              <wp:posOffset>0</wp:posOffset>
             </wp:positionH>
             <wp:positionV relativeFrom="paragraph">
-              <wp:posOffset>17780</wp:posOffset>
+              <wp:posOffset>212725</wp:posOffset>
             </wp:positionV>
-            <wp:extent cx="1943100" cy="3358515"/>
-            <wp:effectExtent l="0" t="0" r="12700" b="0"/>
+            <wp:extent cx="2286000" cy="3938270"/>
+            <wp:effectExtent l="0" t="0" r="0" b="0"/>
             <wp:wrapThrough wrapText="bothSides">
               <wp:wrapPolygon edited="0">
                 <wp:start x="0" y="0"/>
-                <wp:lineTo x="0" y="21400"/>
-                <wp:lineTo x="21459" y="21400"/>
-                <wp:lineTo x="21459" y="0"/>
+                <wp:lineTo x="0" y="21454"/>
+                <wp:lineTo x="21360" y="21454"/>
+                <wp:lineTo x="21360" y="0"/>
                 <wp:lineTo x="0" y="0"/>
               </wp:wrapPolygon>
             </wp:wrapThrough>
-            <wp:docPr id="5" name="Picture 5" descr="Macintosh HD:Users:HeatherEllis:Desktop:Android Stock App Summary.jpg"/>
+            <wp:docPr id="6" name="Picture 6" descr="Macintosh HD:Users:HeatherEllis:Desktop:Android Stock App week profit and loss.jpg"/>
             <wp:cNvGraphicFramePr>
               <a:graphicFrameLocks xmlns:a="http://schemas.openxmlformats.org/drawingml/2006/main" noChangeAspect="1"/>
             </wp:cNvGraphicFramePr>
@@ -27320,7 +27562,7 @@
               <a:graphicData uri="http://schemas.openxmlformats.org/drawingml/2006/picture">
                 <pic:pic xmlns:pic="http://schemas.openxmlformats.org/drawingml/2006/picture">
                   <pic:nvPicPr>
-                    <pic:cNvPr id="0" name="Picture 5" descr="Macintosh HD:Users:HeatherEllis:Desktop:Android Stock App Summary.jpg"/>
+                    <pic:cNvPr id="0" name="Picture 3" descr="Macintosh HD:Users:HeatherEllis:Desktop:Android Stock App week profit and loss.jpg"/>
                     <pic:cNvPicPr>
                       <a:picLocks noChangeAspect="1" noChangeArrowheads="1"/>
                     </pic:cNvPicPr>
@@ -27341,7 +27583,7 @@
                   <pic:spPr bwMode="auto">
                     <a:xfrm>
                       <a:off x="0" y="0"/>
-                      <a:ext cx="1943100" cy="3358515"/>
+                      <a:ext cx="2286000" cy="3938270"/>
                     </a:xfrm>
                     <a:prstGeom prst="rect">
                       <a:avLst/>
@@ -27364,192 +27606,209 @@
         </w:drawing>
       </w:r>
       <w:r>
-        <w:t xml:space="preserve">The design should match the </w:t>
-      </w:r>
-      <w:proofErr w:type="spellStart"/>
-      <w:r>
-        <w:t>mockup</w:t>
-      </w:r>
-      <w:proofErr w:type="spellEnd"/>
-      <w:r>
-        <w:t xml:space="preserve"> to the left. </w:t>
-      </w:r>
-    </w:p>
-    <w:p>
-      <w:pPr>
-        <w:jc w:val="both"/>
-      </w:pPr>
-    </w:p>
-    <w:p>
-      <w:pPr>
-        <w:jc w:val="both"/>
-      </w:pPr>
-      <w:r>
-        <w:t xml:space="preserve">The client should be able to calculate whether the weekly profit or loss the shares from the close of day at 1630 the Friday before. This data should be comparable to Yahoo’s finance on a laptop and the data output on the </w:t>
-      </w:r>
-      <w:r>
-        <w:t>Android device.</w:t>
-      </w:r>
-      <w:r>
-        <w:t xml:space="preserve"> </w:t>
-      </w:r>
-    </w:p>
-    <w:p>
-      <w:pPr>
-        <w:jc w:val="both"/>
-      </w:pPr>
-    </w:p>
-    <w:p>
-      <w:pPr>
-        <w:jc w:val="both"/>
-      </w:pPr>
-      <w:r>
-        <w:t>The final figure shown should b</w:t>
-      </w:r>
-      <w:r>
-        <w:t xml:space="preserve">e rounded to the nearest pound with a profit showing in green and a loss showing in red. </w:t>
-      </w:r>
-    </w:p>
-    <w:p>
-      <w:pPr>
-        <w:jc w:val="both"/>
-      </w:pPr>
-    </w:p>
-    <w:p>
-      <w:pPr>
-        <w:jc w:val="both"/>
-      </w:pPr>
-      <w:r>
-        <w:t xml:space="preserve">If there is no data available at all, a message should read that there is no data available. If there is no data available for one company, a message appears on screen with the total and a message that states that </w:t>
-      </w:r>
-      <w:proofErr w:type="gramStart"/>
-      <w:r>
-        <w:t>a</w:t>
-      </w:r>
-      <w:proofErr w:type="gramEnd"/>
-      <w:r>
-        <w:t xml:space="preserve"> </w:t>
-      </w:r>
-      <w:r>
-        <w:t>it is incomplete due to omitted data</w:t>
-      </w:r>
-      <w:r>
-        <w:t xml:space="preserve">. </w:t>
-      </w:r>
-    </w:p>
-    <w:p>
-      <w:pPr>
-        <w:jc w:val="both"/>
-      </w:pPr>
-    </w:p>
-    <w:p>
-      <w:pPr>
-        <w:jc w:val="both"/>
         <w:rPr>
           <w:b/>
           <w:sz w:val="28"/>
         </w:rPr>
-      </w:pPr>
-      <w:r>
+        <w:t>ACCEPTANCE TESTS</w:t>
+      </w:r>
+    </w:p>
+    <w:p>
+      <w:pPr>
+        <w:jc w:val="both"/>
+      </w:pPr>
+    </w:p>
+    <w:p>
+      <w:pPr>
+        <w:jc w:val="both"/>
+      </w:pPr>
+      <w:r>
+        <w:t xml:space="preserve">The design should match the </w:t>
+      </w:r>
+      <w:proofErr w:type="spellStart"/>
+      <w:r>
+        <w:t>mockup</w:t>
+      </w:r>
+      <w:proofErr w:type="spellEnd"/>
+      <w:r>
+        <w:t xml:space="preserve"> to the left. </w:t>
+      </w:r>
+    </w:p>
+    <w:p>
+      <w:pPr>
+        <w:jc w:val="both"/>
+      </w:pPr>
+    </w:p>
+    <w:p>
+      <w:pPr>
+        <w:jc w:val="both"/>
+      </w:pPr>
+      <w:r>
+        <w:t xml:space="preserve">The client should be able to calculate whether the weekly profit or loss the shares from the close of day at 1630 the Friday before. This data should be comparable to Yahoo’s finance on a laptop and the data output on the </w:t>
+      </w:r>
+      <w:r>
+        <w:t>Android device.</w:t>
+      </w:r>
+      <w:r>
+        <w:t xml:space="preserve"> </w:t>
+      </w:r>
+    </w:p>
+    <w:p>
+      <w:pPr>
+        <w:jc w:val="both"/>
+      </w:pPr>
+    </w:p>
+    <w:p>
+      <w:pPr>
+        <w:jc w:val="both"/>
+      </w:pPr>
+      <w:r>
+        <w:t>The final figure shown should b</w:t>
+      </w:r>
+      <w:r>
+        <w:t xml:space="preserve">e rounded to the nearest pound with a profit showing in green and a loss showing in red. </w:t>
+      </w:r>
+    </w:p>
+    <w:p>
+      <w:pPr>
+        <w:jc w:val="both"/>
+      </w:pPr>
+    </w:p>
+    <w:p>
+      <w:pPr>
+        <w:jc w:val="both"/>
+      </w:pPr>
+      <w:r>
+        <w:t xml:space="preserve">If there is no data available at all, a message should read that there is no data available. If there is no data available for one company, a message appears on screen with the total and a message that states that </w:t>
+      </w:r>
+      <w:proofErr w:type="gramStart"/>
+      <w:r>
+        <w:t>a</w:t>
+      </w:r>
+      <w:proofErr w:type="gramEnd"/>
+      <w:r>
+        <w:t xml:space="preserve"> </w:t>
+      </w:r>
+      <w:r>
+        <w:t>it is incomplete due to omitted data</w:t>
+      </w:r>
+      <w:r>
+        <w:t xml:space="preserve">. </w:t>
+      </w:r>
+    </w:p>
+    <w:p>
+      <w:pPr>
+        <w:jc w:val="both"/>
+      </w:pPr>
+    </w:p>
+    <w:p>
+      <w:pPr>
+        <w:jc w:val="both"/>
         <w:rPr>
           <w:b/>
           <w:sz w:val="28"/>
         </w:rPr>
-        <w:br w:type="page"/>
-      </w:r>
-    </w:p>
-    <w:p>
-      <w:pPr>
-        <w:jc w:val="both"/>
+      </w:pPr>
+      <w:r>
         <w:rPr>
           <w:b/>
           <w:sz w:val="28"/>
         </w:rPr>
-      </w:pPr>
-      <w:r>
+        <w:br w:type="page"/>
+      </w:r>
+    </w:p>
+    <w:p>
+      <w:pPr>
+        <w:jc w:val="both"/>
         <w:rPr>
           <w:b/>
           <w:sz w:val="28"/>
         </w:rPr>
-        <w:t>USER STORY</w:t>
-      </w:r>
+      </w:pPr>
       <w:r>
         <w:rPr>
           <w:b/>
           <w:sz w:val="28"/>
         </w:rPr>
-        <w:t xml:space="preserve"> </w:t>
-      </w:r>
-    </w:p>
-    <w:p>
-      <w:pPr>
-        <w:jc w:val="both"/>
-      </w:pPr>
-      <w:r>
-        <w:t xml:space="preserve">Business Value: 70 </w:t>
-      </w:r>
-    </w:p>
-    <w:p>
-      <w:pPr>
-        <w:jc w:val="both"/>
-      </w:pPr>
-      <w:r>
-        <w:t>Effort: 4</w:t>
-      </w:r>
-    </w:p>
-    <w:p>
-      <w:pPr>
-        <w:jc w:val="both"/>
-      </w:pPr>
-      <w:r>
-        <w:t>Actual value: 17.5</w:t>
-      </w:r>
-    </w:p>
-    <w:p>
-      <w:pPr>
-        <w:jc w:val="both"/>
-      </w:pPr>
-      <w:r>
-        <w:t>When is it done: When the calculation matches that to the Yahoo Finance site.</w:t>
-      </w:r>
-    </w:p>
-    <w:p>
-      <w:pPr>
-        <w:jc w:val="both"/>
-      </w:pPr>
-    </w:p>
-    <w:p>
-      <w:pPr>
-        <w:jc w:val="both"/>
-        <w:rPr>
-          <w:b/>
-        </w:rPr>
-      </w:pPr>
-      <w:r>
-        <w:rPr>
-          <w:b/>
-        </w:rPr>
-        <w:t>As a user I want the app to give me a current update of what each company's shares are currently worth.</w:t>
-      </w:r>
-    </w:p>
-    <w:p>
-      <w:pPr>
-        <w:jc w:val="both"/>
-      </w:pPr>
-    </w:p>
-    <w:p>
-      <w:pPr>
-        <w:jc w:val="both"/>
+        <w:t>USER STORY</w:t>
+      </w:r>
+      <w:r>
         <w:rPr>
           <w:b/>
           <w:sz w:val="28"/>
         </w:rPr>
-      </w:pPr>
-      <w:r>
+        <w:t xml:space="preserve"> </w:t>
+      </w:r>
+    </w:p>
+    <w:p>
+      <w:pPr>
+        <w:jc w:val="both"/>
+      </w:pPr>
+      <w:r>
+        <w:t xml:space="preserve">Business Value: 70 </w:t>
+      </w:r>
+    </w:p>
+    <w:p>
+      <w:pPr>
+        <w:jc w:val="both"/>
+      </w:pPr>
+      <w:r>
+        <w:t>Effort: 4</w:t>
+      </w:r>
+    </w:p>
+    <w:p>
+      <w:pPr>
+        <w:jc w:val="both"/>
+      </w:pPr>
+      <w:r>
+        <w:t>Actual value: 17.5</w:t>
+      </w:r>
+    </w:p>
+    <w:p>
+      <w:pPr>
+        <w:jc w:val="both"/>
+      </w:pPr>
+      <w:r>
+        <w:t>When is it done: When the calculation matches that to the Yahoo Finance site.</w:t>
+      </w:r>
+    </w:p>
+    <w:p>
+      <w:pPr>
+        <w:jc w:val="both"/>
+      </w:pPr>
+    </w:p>
+    <w:p>
+      <w:pPr>
+        <w:jc w:val="both"/>
+        <w:rPr>
+          <w:b/>
+        </w:rPr>
+      </w:pPr>
+      <w:r>
+        <w:rPr>
+          <w:b/>
+        </w:rPr>
+        <w:t>As a user I want the app to give me a current update of what each company's shares are currently worth.</w:t>
+      </w:r>
+    </w:p>
+    <w:p>
+      <w:pPr>
+        <w:jc w:val="both"/>
+      </w:pPr>
+    </w:p>
+    <w:p>
+      <w:pPr>
+        <w:jc w:val="both"/>
         <w:rPr>
           <w:b/>
           <w:sz w:val="28"/>
         </w:rPr>
+      </w:pPr>
+      <w:r>
+        <w:rPr>
+          <w:b/>
+          <w:sz w:val="28"/>
+        </w:rPr>
         <w:t>ACCEPTANCE TESTS</w:t>
       </w:r>
     </w:p>
@@ -27568,26 +27827,26 @@
           <w:lang w:val="en-US"/>
         </w:rPr>
         <w:drawing>
-          <wp:anchor distT="0" distB="0" distL="114300" distR="114300" simplePos="0" relativeHeight="251666432" behindDoc="0" locked="0" layoutInCell="1" allowOverlap="1" wp14:anchorId="7D361724" wp14:editId="76D48F52">
+          <wp:anchor distT="0" distB="0" distL="114300" distR="114300" simplePos="0" relativeHeight="251669504" behindDoc="0" locked="0" layoutInCell="1" allowOverlap="1" wp14:anchorId="08E86384" wp14:editId="42195844">
             <wp:simplePos x="0" y="0"/>
             <wp:positionH relativeFrom="column">
               <wp:posOffset>0</wp:posOffset>
             </wp:positionH>
             <wp:positionV relativeFrom="paragraph">
-              <wp:posOffset>3810</wp:posOffset>
+              <wp:posOffset>-5715</wp:posOffset>
             </wp:positionV>
-            <wp:extent cx="2057400" cy="3558540"/>
+            <wp:extent cx="2286000" cy="3938905"/>
             <wp:effectExtent l="0" t="0" r="0" b="0"/>
             <wp:wrapThrough wrapText="bothSides">
               <wp:wrapPolygon edited="0">
                 <wp:start x="0" y="0"/>
-                <wp:lineTo x="0" y="21430"/>
-                <wp:lineTo x="21333" y="21430"/>
-                <wp:lineTo x="21333" y="0"/>
+                <wp:lineTo x="0" y="21450"/>
+                <wp:lineTo x="21360" y="21450"/>
+                <wp:lineTo x="21360" y="0"/>
                 <wp:lineTo x="0" y="0"/>
               </wp:wrapPolygon>
             </wp:wrapThrough>
-            <wp:docPr id="13" name="Picture 13" descr="Macintosh HD:Users:HeatherEllis:Desktop:Android Stock App My Portfolio.jpg"/>
+            <wp:docPr id="7" name="Picture 7" descr="Macintosh HD:Users:HeatherEllis:Desktop:Android stock app Indavidual share.jpg"/>
             <wp:cNvGraphicFramePr>
               <a:graphicFrameLocks xmlns:a="http://schemas.openxmlformats.org/drawingml/2006/main" noChangeAspect="1"/>
             </wp:cNvGraphicFramePr>
@@ -27595,13 +27854,13 @@
               <a:graphicData uri="http://schemas.openxmlformats.org/drawingml/2006/picture">
                 <pic:pic xmlns:pic="http://schemas.openxmlformats.org/drawingml/2006/picture">
                   <pic:nvPicPr>
-                    <pic:cNvPr id="0" name="Picture 2" descr="Macintosh HD:Users:HeatherEllis:Desktop:Android Stock App My Portfolio.jpg"/>
+                    <pic:cNvPr id="0" name="Picture 4" descr="Macintosh HD:Users:HeatherEllis:Desktop:Android stock app Indavidual share.jpg"/>
                     <pic:cNvPicPr>
                       <a:picLocks noChangeAspect="1" noChangeArrowheads="1"/>
                     </pic:cNvPicPr>
                   </pic:nvPicPr>
                   <pic:blipFill>
-                    <a:blip r:embed="rId12">
+                    <a:blip r:embed="rId15">
                       <a:extLst>
                         <a:ext uri="{28A0092B-C50C-407E-A947-70E740481C1C}">
                           <a14:useLocalDpi xmlns:a14="http://schemas.microsoft.com/office/drawing/2010/main" val="0"/>
@@ -27616,7 +27875,7 @@
                   <pic:spPr bwMode="auto">
                     <a:xfrm>
                       <a:off x="0" y="0"/>
-                      <a:ext cx="2057400" cy="3558540"/>
+                      <a:ext cx="2286000" cy="3938905"/>
                     </a:xfrm>
                     <a:prstGeom prst="rect">
                       <a:avLst/>
@@ -27752,78 +28011,78 @@
         <w:pStyle w:val="Heading2"/>
         <w:jc w:val="both"/>
       </w:pPr>
-      <w:bookmarkStart w:id="23" w:name="_Toc214478107"/>
+      <w:bookmarkStart w:id="22" w:name="_Toc214479170"/>
       <w:r>
         <w:t>Quality Testing</w:t>
       </w:r>
+      <w:bookmarkEnd w:id="22"/>
+      <w:r>
+        <w:t xml:space="preserve"> </w:t>
+      </w:r>
+    </w:p>
+    <w:p>
+      <w:pPr>
+        <w:pStyle w:val="Heading3"/>
+        <w:jc w:val="both"/>
+      </w:pPr>
+      <w:bookmarkStart w:id="23" w:name="_Toc214479171"/>
+      <w:r>
+        <w:t>Unit Testing</w:t>
+      </w:r>
       <w:bookmarkEnd w:id="23"/>
+    </w:p>
+    <w:p>
+      <w:r>
+        <w:t xml:space="preserve">The program was tested using various different testing methods to ensure that the application would be reliable and produce the desired results consistently. A breakdown of the testing procedures can be located below. </w:t>
+      </w:r>
+      <w:r>
+        <w:t xml:space="preserve">These were useful in ensuring that the code was delivering what was expected and ensuring that the application would meet the user’s needs. </w:t>
+      </w:r>
+    </w:p>
+    <w:p>
+      <w:pPr>
+        <w:pStyle w:val="Heading3"/>
+        <w:jc w:val="both"/>
+      </w:pPr>
+      <w:bookmarkStart w:id="24" w:name="_Toc214479172"/>
+      <w:r>
+        <w:t>Black Box Testing</w:t>
+      </w:r>
+      <w:bookmarkEnd w:id="24"/>
       <w:r>
         <w:t xml:space="preserve"> </w:t>
       </w:r>
     </w:p>
     <w:p>
       <w:pPr>
-        <w:pStyle w:val="Heading3"/>
-        <w:jc w:val="both"/>
-      </w:pPr>
-      <w:bookmarkStart w:id="24" w:name="_Toc214478108"/>
-      <w:r>
-        <w:t>Unit Testing</w:t>
-      </w:r>
-      <w:bookmarkEnd w:id="24"/>
-    </w:p>
-    <w:p>
-      <w:r>
-        <w:t xml:space="preserve">The program was tested using various different testing methods to ensure that the application would be reliable and produce the desired results consistently. A breakdown of the testing procedures can be located below. </w:t>
-      </w:r>
-      <w:r>
-        <w:t xml:space="preserve">These were useful in ensuring that the code was delivering what was expected and ensuring that the application would meet the user’s needs. </w:t>
-      </w:r>
-    </w:p>
-    <w:p>
-      <w:pPr>
-        <w:pStyle w:val="Heading3"/>
-        <w:jc w:val="both"/>
-      </w:pPr>
-      <w:bookmarkStart w:id="25" w:name="_Toc214478109"/>
-      <w:r>
-        <w:t>Black Box Testing</w:t>
+        <w:jc w:val="both"/>
+        <w:rPr>
+          <w:highlight w:val="red"/>
+        </w:rPr>
+      </w:pPr>
+      <w:r>
+        <w:t>Black box testing was used to ensure that the</w:t>
+      </w:r>
+      <w:r>
+        <w:t xml:space="preserve"> </w:t>
+      </w:r>
+      <w:r>
+        <w:t xml:space="preserve">program functions as expected and consistently performs according to the client’s needs. This method of testing does not require </w:t>
+      </w:r>
+      <w:r>
+        <w:t xml:space="preserve">direct access to the code as it is ‘hidden in the black box’. It allowed the team to focus on testing the functionality of the code and therefore making it more reliable. </w:t>
+      </w:r>
+    </w:p>
+    <w:p>
+      <w:pPr>
+        <w:pStyle w:val="Heading4"/>
+        <w:jc w:val="both"/>
+      </w:pPr>
+      <w:bookmarkStart w:id="25" w:name="_Toc213775346"/>
+      <w:r>
+        <w:t>User stor</w:t>
       </w:r>
       <w:bookmarkEnd w:id="25"/>
-      <w:r>
-        <w:t xml:space="preserve"> </w:t>
-      </w:r>
-    </w:p>
-    <w:p>
-      <w:pPr>
-        <w:jc w:val="both"/>
-        <w:rPr>
-          <w:highlight w:val="red"/>
-        </w:rPr>
-      </w:pPr>
-      <w:r>
-        <w:t>Black box testing was used to ensure that the</w:t>
-      </w:r>
-      <w:r>
-        <w:t xml:space="preserve"> </w:t>
-      </w:r>
-      <w:r>
-        <w:t xml:space="preserve">program functions as expected and consistently performs according to the client’s needs. This method of testing does not require </w:t>
-      </w:r>
-      <w:r>
-        <w:t xml:space="preserve">direct access to the code as it is ‘hidden in the black box’. It allowed the team to focus on testing the functionality of the code and therefore making it more reliable. </w:t>
-      </w:r>
-    </w:p>
-    <w:p>
-      <w:pPr>
-        <w:pStyle w:val="Heading4"/>
-        <w:jc w:val="both"/>
-      </w:pPr>
-      <w:bookmarkStart w:id="26" w:name="_Toc213775346"/>
-      <w:r>
-        <w:t>User stor</w:t>
-      </w:r>
-      <w:bookmarkEnd w:id="26"/>
       <w:r>
         <w:t>y 3</w:t>
       </w:r>
@@ -30369,7 +30628,7 @@
         <w:pStyle w:val="Heading3"/>
         <w:jc w:val="both"/>
       </w:pPr>
-      <w:bookmarkStart w:id="27" w:name="_Toc214478110"/>
+      <w:bookmarkStart w:id="26" w:name="_Toc214479173"/>
       <w:proofErr w:type="spellStart"/>
       <w:r>
         <w:t>JUnit</w:t>
@@ -30378,30 +30637,43 @@
       <w:r>
         <w:t xml:space="preserve"> Testing</w:t>
       </w:r>
+      <w:bookmarkEnd w:id="26"/>
+      <w:r>
+        <w:t xml:space="preserve"> </w:t>
+      </w:r>
+    </w:p>
+    <w:p>
+      <w:r>
+        <w:t xml:space="preserve">The </w:t>
+      </w:r>
+      <w:proofErr w:type="spellStart"/>
+      <w:r>
+        <w:t>JUnit</w:t>
+      </w:r>
+      <w:proofErr w:type="spellEnd"/>
+      <w:r>
+        <w:t xml:space="preserve"> testing provided the team with a few challenges in that it was not strictly </w:t>
+      </w:r>
+      <w:r>
+        <w:t xml:space="preserve">possible to handle the Android libraries and </w:t>
+      </w:r>
+      <w:proofErr w:type="spellStart"/>
+      <w:r>
+        <w:t>GitHub</w:t>
+      </w:r>
+      <w:proofErr w:type="spellEnd"/>
+      <w:r>
+        <w:t xml:space="preserve">. However, after a bit of </w:t>
+      </w:r>
+      <w:bookmarkStart w:id="27" w:name="_GoBack"/>
       <w:bookmarkEnd w:id="27"/>
-      <w:r>
-        <w:t xml:space="preserve"> </w:t>
-      </w:r>
-    </w:p>
-    <w:p>
-      <w:r>
-        <w:t xml:space="preserve">The </w:t>
-      </w:r>
-      <w:proofErr w:type="spellStart"/>
-      <w:r>
-        <w:t>JUnit</w:t>
-      </w:r>
-      <w:proofErr w:type="spellEnd"/>
-      <w:r>
-        <w:t xml:space="preserve"> testing provided the team with a few challenges in that it was not strictly </w:t>
-      </w:r>
     </w:p>
     <w:p>
       <w:pPr>
         <w:pStyle w:val="Heading2"/>
         <w:jc w:val="both"/>
       </w:pPr>
-      <w:bookmarkStart w:id="28" w:name="_Toc214478111"/>
+      <w:bookmarkStart w:id="28" w:name="_Toc214479174"/>
       <w:r>
         <w:rPr>
           <w:color w:val="auto"/>
@@ -30446,7 +30718,7 @@
         <w:pStyle w:val="Heading3"/>
         <w:jc w:val="both"/>
       </w:pPr>
-      <w:bookmarkStart w:id="29" w:name="_Toc214478112"/>
+      <w:bookmarkStart w:id="29" w:name="_Toc214479175"/>
       <w:r>
         <w:t>Refactoring</w:t>
       </w:r>
@@ -30464,7 +30736,7 @@
           <w:highlight w:val="red"/>
         </w:rPr>
       </w:pPr>
-      <w:bookmarkStart w:id="30" w:name="_Toc214478113"/>
+      <w:bookmarkStart w:id="30" w:name="_Toc214479176"/>
       <w:r>
         <w:rPr>
           <w:color w:val="auto"/>
@@ -30493,7 +30765,7 @@
         <w:pStyle w:val="Heading3"/>
         <w:jc w:val="both"/>
       </w:pPr>
-      <w:bookmarkStart w:id="31" w:name="_Toc214478114"/>
+      <w:bookmarkStart w:id="31" w:name="_Toc214479177"/>
       <w:r>
         <w:t>Metrics</w:t>
       </w:r>
@@ -30508,7 +30780,7 @@
           <w:highlight w:val="red"/>
         </w:rPr>
       </w:pPr>
-      <w:bookmarkStart w:id="32" w:name="_Toc214478115"/>
+      <w:bookmarkStart w:id="32" w:name="_Toc214479178"/>
       <w:r>
         <w:rPr>
           <w:color w:val="auto"/>
@@ -30550,7 +30822,7 @@
         <w:pStyle w:val="Heading2"/>
         <w:jc w:val="both"/>
       </w:pPr>
-      <w:bookmarkStart w:id="33" w:name="_Toc214478116"/>
+      <w:bookmarkStart w:id="33" w:name="_Toc214479179"/>
       <w:r>
         <w:t xml:space="preserve">Team </w:t>
       </w:r>
@@ -30773,50 +31045,13 @@
         <w:pStyle w:val="Heading2"/>
         <w:jc w:val="both"/>
       </w:pPr>
-      <w:bookmarkStart w:id="34" w:name="_Toc214478117"/>
-      <w:r>
-        <w:t>Usability Score and Survey</w:t>
+      <w:bookmarkStart w:id="34" w:name="_Toc214479180"/>
+      <w:r>
+        <w:t>Paired Programming</w:t>
       </w:r>
       <w:bookmarkEnd w:id="34"/>
-    </w:p>
-    <w:p>
-      <w:pPr>
-        <w:jc w:val="both"/>
-        <w:rPr>
-          <w:rFonts w:ascii="Helvetica" w:hAnsi="Helvetica"/>
-        </w:rPr>
-      </w:pPr>
-      <w:r>
-        <w:rPr>
-          <w:rFonts w:ascii="Helvetica" w:hAnsi="Helvetica"/>
-        </w:rPr>
-        <w:t xml:space="preserve">          </w:t>
-      </w:r>
-      <w:r>
-        <w:rPr>
-          <w:rFonts w:ascii="Helvetica" w:hAnsi="Helvetica"/>
-        </w:rPr>
-        <w:t xml:space="preserve">The </w:t>
-      </w:r>
-      <w:r>
-        <w:rPr>
-          <w:rFonts w:ascii="Helvetica" w:hAnsi="Helvetica"/>
-        </w:rPr>
-        <w:t xml:space="preserve">Usability score was </w:t>
-      </w:r>
-      <w:proofErr w:type="gramStart"/>
-      <w:r>
-        <w:rPr>
-          <w:rFonts w:ascii="Helvetica" w:hAnsi="Helvetica"/>
-        </w:rPr>
-        <w:t>a</w:t>
-      </w:r>
-      <w:proofErr w:type="gramEnd"/>
-      <w:r>
-        <w:rPr>
-          <w:rFonts w:ascii="Helvetica" w:hAnsi="Helvetica"/>
-        </w:rPr>
-        <w:t xml:space="preserve"> 85% usability score which the team was quite pleased with and hope to improve on this in the coming sprint. </w:t>
+      <w:r>
+        <w:t xml:space="preserve"> </w:t>
       </w:r>
     </w:p>
     <w:p>
@@ -30828,10 +31063,7 @@
           <w:highlight w:val="red"/>
         </w:rPr>
       </w:pPr>
-      <w:r>
-        <w:t xml:space="preserve">         </w:t>
-      </w:r>
-      <w:bookmarkStart w:id="35" w:name="_Toc214478118"/>
+      <w:bookmarkStart w:id="35" w:name="_Toc214479181"/>
       <w:r>
         <w:rPr>
           <w:color w:val="auto"/>
@@ -30844,25 +31076,66 @@
           <w:color w:val="auto"/>
           <w:highlight w:val="red"/>
         </w:rPr>
-        <w:t>Insert usability score]</w:t>
+        <w:t>Complete PP]</w:t>
       </w:r>
       <w:bookmarkEnd w:id="35"/>
     </w:p>
     <w:p>
       <w:pPr>
-        <w:jc w:val="both"/>
-      </w:pPr>
-    </w:p>
-    <w:p>
-      <w:pPr>
         <w:pStyle w:val="Heading2"/>
         <w:jc w:val="both"/>
       </w:pPr>
-      <w:bookmarkStart w:id="36" w:name="_Toc214478119"/>
-      <w:r>
-        <w:t>Acceptance Tests Approved in Sprint Review</w:t>
+    </w:p>
+    <w:p>
+      <w:pPr>
+        <w:pStyle w:val="Heading2"/>
+        <w:jc w:val="both"/>
+      </w:pPr>
+      <w:bookmarkStart w:id="36" w:name="_Toc214479182"/>
+      <w:r>
+        <w:t>Usability Score and Survey</w:t>
       </w:r>
       <w:bookmarkEnd w:id="36"/>
+    </w:p>
+    <w:p>
+      <w:pPr>
+        <w:jc w:val="both"/>
+        <w:rPr>
+          <w:rFonts w:ascii="Helvetica" w:hAnsi="Helvetica"/>
+        </w:rPr>
+      </w:pPr>
+      <w:r>
+        <w:rPr>
+          <w:rFonts w:ascii="Helvetica" w:hAnsi="Helvetica"/>
+        </w:rPr>
+        <w:t xml:space="preserve">          </w:t>
+      </w:r>
+      <w:r>
+        <w:rPr>
+          <w:rFonts w:ascii="Helvetica" w:hAnsi="Helvetica"/>
+        </w:rPr>
+        <w:t xml:space="preserve">The </w:t>
+      </w:r>
+      <w:r>
+        <w:rPr>
+          <w:rFonts w:ascii="Helvetica" w:hAnsi="Helvetica"/>
+        </w:rPr>
+        <w:t xml:space="preserve">Usability score was </w:t>
+      </w:r>
+      <w:proofErr w:type="gramStart"/>
+      <w:r>
+        <w:rPr>
+          <w:rFonts w:ascii="Helvetica" w:hAnsi="Helvetica"/>
+        </w:rPr>
+        <w:t>a</w:t>
+      </w:r>
+      <w:proofErr w:type="gramEnd"/>
+      <w:r>
+        <w:rPr>
+          <w:rFonts w:ascii="Helvetica" w:hAnsi="Helvetica"/>
+        </w:rPr>
+        <w:t xml:space="preserve"> 85% usability score which the team was quite pleased with and hope to improve on this in the coming sprint. </w:t>
+      </w:r>
     </w:p>
     <w:p>
       <w:pPr>
@@ -30874,9 +31147,9 @@
         </w:rPr>
       </w:pPr>
       <w:r>
-        <w:t xml:space="preserve">            </w:t>
-      </w:r>
-      <w:bookmarkStart w:id="37" w:name="_Toc214478120"/>
+        <w:t xml:space="preserve">         </w:t>
+      </w:r>
+      <w:bookmarkStart w:id="37" w:name="_Toc214479183"/>
       <w:r>
         <w:rPr>
           <w:color w:val="auto"/>
@@ -30889,186 +31162,231 @@
           <w:color w:val="auto"/>
           <w:highlight w:val="red"/>
         </w:rPr>
-        <w:t xml:space="preserve">Insert </w:t>
-      </w:r>
-      <w:proofErr w:type="spellStart"/>
-      <w:r>
+        <w:t>Insert usability score]</w:t>
+      </w:r>
+      <w:bookmarkEnd w:id="37"/>
+    </w:p>
+    <w:p>
+      <w:pPr>
+        <w:jc w:val="both"/>
+      </w:pPr>
+    </w:p>
+    <w:p>
+      <w:pPr>
+        <w:pStyle w:val="Heading2"/>
+        <w:jc w:val="both"/>
+      </w:pPr>
+      <w:bookmarkStart w:id="38" w:name="_Toc214479184"/>
+      <w:r>
+        <w:t>Acceptance Tests Approved in Sprint Review</w:t>
+      </w:r>
+      <w:bookmarkEnd w:id="38"/>
+    </w:p>
+    <w:p>
+      <w:pPr>
+        <w:pStyle w:val="Heading2"/>
+        <w:jc w:val="both"/>
         <w:rPr>
           <w:color w:val="auto"/>
           <w:highlight w:val="red"/>
         </w:rPr>
-        <w:t>Aproved</w:t>
-      </w:r>
-      <w:proofErr w:type="spellEnd"/>
+      </w:pPr>
+      <w:r>
+        <w:t xml:space="preserve">            </w:t>
+      </w:r>
+      <w:bookmarkStart w:id="39" w:name="_Toc214479185"/>
       <w:r>
         <w:rPr>
           <w:color w:val="auto"/>
           <w:highlight w:val="red"/>
         </w:rPr>
-        <w:t xml:space="preserve"> </w:t>
-      </w:r>
-      <w:proofErr w:type="spellStart"/>
+        <w:t>[</w:t>
+      </w:r>
       <w:r>
         <w:rPr>
           <w:color w:val="auto"/>
           <w:highlight w:val="red"/>
         </w:rPr>
-        <w:t>Accepatnce</w:t>
-      </w:r>
-      <w:proofErr w:type="spellEnd"/>
+        <w:t xml:space="preserve">Insert </w:t>
+      </w:r>
+      <w:proofErr w:type="spellStart"/>
       <w:r>
         <w:rPr>
           <w:color w:val="auto"/>
           <w:highlight w:val="red"/>
         </w:rPr>
-        <w:t xml:space="preserve"> Tests]</w:t>
-      </w:r>
-      <w:bookmarkEnd w:id="37"/>
-    </w:p>
-    <w:p>
-      <w:pPr>
-        <w:pStyle w:val="Heading1"/>
-        <w:jc w:val="both"/>
-      </w:pPr>
-      <w:bookmarkStart w:id="38" w:name="_Toc214478121"/>
-      <w:r>
-        <w:t>Source Control</w:t>
-      </w:r>
-      <w:bookmarkEnd w:id="38"/>
-      <w:r>
-        <w:t xml:space="preserve"> </w:t>
-      </w:r>
-    </w:p>
-    <w:p>
-      <w:pPr>
-        <w:jc w:val="both"/>
-      </w:pPr>
-      <w:r>
-        <w:t xml:space="preserve">Git Hub was used through out the project to get the team familiar with source control and the benefits of being able to revert code. Although the team never had to revert to any previous changes, it was acknowledged that there were numerous benefits of using such a system. </w:t>
-      </w:r>
-    </w:p>
-    <w:p>
-      <w:pPr>
-        <w:jc w:val="both"/>
-      </w:pPr>
-    </w:p>
-    <w:p>
-      <w:pPr>
-        <w:jc w:val="both"/>
-      </w:pPr>
-      <w:r>
-        <w:t xml:space="preserve">Each team member posted their commits when their task was completed </w:t>
-      </w:r>
-      <w:proofErr w:type="gramStart"/>
-      <w:r>
-        <w:t>however,</w:t>
-      </w:r>
-      <w:proofErr w:type="gramEnd"/>
-      <w:r>
-        <w:t xml:space="preserve"> there was a complication in that </w:t>
-      </w:r>
-      <w:proofErr w:type="spellStart"/>
-      <w:r>
-        <w:t>GitHub</w:t>
+        <w:t>Aproved</w:t>
       </w:r>
       <w:proofErr w:type="spellEnd"/>
       <w:r>
-        <w:t xml:space="preserve"> and Eclipse were having issues communicating when code was being edited. As a result the team had to ‘push’ commits through eclipse directly. This did not seem to have an impact on accessing the up to date code though. </w:t>
-      </w:r>
-      <w:proofErr w:type="spellStart"/>
-      <w:r>
-        <w:t>EGit</w:t>
-      </w:r>
-      <w:proofErr w:type="spellEnd"/>
-      <w:r>
-        <w:t xml:space="preserve"> was used here to perform this task. </w:t>
-      </w:r>
-    </w:p>
-    <w:p>
-      <w:pPr>
-        <w:jc w:val="both"/>
-      </w:pPr>
-    </w:p>
-    <w:p>
-      <w:pPr>
-        <w:jc w:val="both"/>
-      </w:pPr>
-      <w:r>
-        <w:t xml:space="preserve">There was however another issue in that when using </w:t>
-      </w:r>
-      <w:proofErr w:type="spellStart"/>
-      <w:r>
-        <w:t>EGit</w:t>
-      </w:r>
-      <w:proofErr w:type="spellEnd"/>
-      <w:r>
-        <w:t xml:space="preserve"> it seemed that some team members then lost the ability to commit other documents and </w:t>
-      </w:r>
-      <w:r>
-        <w:t xml:space="preserve">other files </w:t>
-      </w:r>
-      <w:r>
-        <w:t xml:space="preserve">through </w:t>
-      </w:r>
-      <w:proofErr w:type="spellStart"/>
-      <w:r>
-        <w:t>GitHub</w:t>
-      </w:r>
-      <w:proofErr w:type="spellEnd"/>
-      <w:r>
-        <w:t xml:space="preserve"> directly</w:t>
-      </w:r>
-      <w:r>
-        <w:t xml:space="preserve">. </w:t>
-      </w:r>
-      <w:proofErr w:type="gramStart"/>
-      <w:r>
-        <w:t xml:space="preserve">This was resolved by another team member </w:t>
-      </w:r>
-      <w:r>
-        <w:t>committing</w:t>
-      </w:r>
-      <w:r>
-        <w:t xml:space="preserve"> the documents</w:t>
-      </w:r>
-      <w:proofErr w:type="gramEnd"/>
-      <w:r>
-        <w:t xml:space="preserve">. This change only occurred after the installation of the </w:t>
-      </w:r>
-      <w:proofErr w:type="spellStart"/>
-      <w:r>
-        <w:t>Egit</w:t>
-      </w:r>
-      <w:proofErr w:type="spellEnd"/>
-      <w:r>
-        <w:t xml:space="preserve"> plugin but the team handled it and found a new solution. The error message that some team members began to get can be seen below. </w:t>
-      </w:r>
-    </w:p>
-    <w:p>
-      <w:pPr>
-        <w:pStyle w:val="Heading2"/>
-        <w:jc w:val="both"/>
         <w:rPr>
           <w:color w:val="auto"/>
           <w:highlight w:val="red"/>
         </w:rPr>
-      </w:pPr>
-      <w:bookmarkStart w:id="39" w:name="_Toc214478122"/>
+        <w:t xml:space="preserve"> </w:t>
+      </w:r>
+      <w:proofErr w:type="spellStart"/>
       <w:r>
         <w:rPr>
           <w:color w:val="auto"/>
           <w:highlight w:val="red"/>
         </w:rPr>
-        <w:t>[</w:t>
-      </w:r>
+        <w:t>Accepatnce</w:t>
+      </w:r>
+      <w:proofErr w:type="spellEnd"/>
       <w:r>
         <w:rPr>
           <w:color w:val="auto"/>
           <w:highlight w:val="red"/>
         </w:rPr>
+        <w:t xml:space="preserve"> Tests]</w:t>
+      </w:r>
+      <w:bookmarkEnd w:id="39"/>
+    </w:p>
+    <w:p>
+      <w:pPr>
+        <w:pStyle w:val="Heading1"/>
+        <w:jc w:val="both"/>
+      </w:pPr>
+      <w:bookmarkStart w:id="40" w:name="_Toc214479186"/>
+      <w:r>
+        <w:t>Source Control</w:t>
+      </w:r>
+      <w:bookmarkEnd w:id="40"/>
+      <w:r>
+        <w:t xml:space="preserve"> </w:t>
+      </w:r>
+    </w:p>
+    <w:p>
+      <w:pPr>
+        <w:jc w:val="both"/>
+      </w:pPr>
+      <w:r>
+        <w:t xml:space="preserve">Git Hub was used through out the project to get the team familiar with source control and the benefits of being able to revert code. Although the team never had to revert to any previous changes, it was acknowledged that there were numerous benefits of using such a system. </w:t>
+      </w:r>
+    </w:p>
+    <w:p>
+      <w:pPr>
+        <w:jc w:val="both"/>
+      </w:pPr>
+    </w:p>
+    <w:p>
+      <w:pPr>
+        <w:jc w:val="both"/>
+      </w:pPr>
+      <w:r>
+        <w:t xml:space="preserve">Each team member posted their commits when their task was completed </w:t>
+      </w:r>
+      <w:proofErr w:type="gramStart"/>
+      <w:r>
+        <w:t>however,</w:t>
+      </w:r>
+      <w:proofErr w:type="gramEnd"/>
+      <w:r>
+        <w:t xml:space="preserve"> there was a complication in that </w:t>
+      </w:r>
+      <w:proofErr w:type="spellStart"/>
+      <w:r>
+        <w:t>GitHub</w:t>
+      </w:r>
+      <w:proofErr w:type="spellEnd"/>
+      <w:r>
+        <w:t xml:space="preserve"> and Eclipse were having issues communicating when code was being edited. As a result the team had to ‘push’ commits through eclipse directly. This did not seem to have an impact on accessing the up to date code though. </w:t>
+      </w:r>
+      <w:proofErr w:type="spellStart"/>
+      <w:r>
+        <w:t>EGit</w:t>
+      </w:r>
+      <w:proofErr w:type="spellEnd"/>
+      <w:r>
+        <w:t xml:space="preserve"> was used here to perform this task. </w:t>
+      </w:r>
+    </w:p>
+    <w:p>
+      <w:pPr>
+        <w:jc w:val="both"/>
+      </w:pPr>
+    </w:p>
+    <w:p>
+      <w:pPr>
+        <w:jc w:val="both"/>
+      </w:pPr>
+      <w:r>
+        <w:t xml:space="preserve">There was however another issue in that when using </w:t>
+      </w:r>
+      <w:proofErr w:type="spellStart"/>
+      <w:r>
+        <w:t>EGit</w:t>
+      </w:r>
+      <w:proofErr w:type="spellEnd"/>
+      <w:r>
+        <w:t xml:space="preserve"> it seemed that some team members then lost the ability to commit other documents and </w:t>
+      </w:r>
+      <w:r>
+        <w:t xml:space="preserve">other files </w:t>
+      </w:r>
+      <w:r>
+        <w:t xml:space="preserve">through </w:t>
+      </w:r>
+      <w:proofErr w:type="spellStart"/>
+      <w:r>
+        <w:t>GitHub</w:t>
+      </w:r>
+      <w:proofErr w:type="spellEnd"/>
+      <w:r>
+        <w:t xml:space="preserve"> directly</w:t>
+      </w:r>
+      <w:r>
+        <w:t xml:space="preserve">. </w:t>
+      </w:r>
+      <w:proofErr w:type="gramStart"/>
+      <w:r>
+        <w:t xml:space="preserve">This was resolved by another team member </w:t>
+      </w:r>
+      <w:r>
+        <w:t>committing</w:t>
+      </w:r>
+      <w:r>
+        <w:t xml:space="preserve"> the documents</w:t>
+      </w:r>
+      <w:proofErr w:type="gramEnd"/>
+      <w:r>
+        <w:t xml:space="preserve">. This change only occurred after the installation of the </w:t>
+      </w:r>
+      <w:proofErr w:type="spellStart"/>
+      <w:r>
+        <w:t>Egit</w:t>
+      </w:r>
+      <w:proofErr w:type="spellEnd"/>
+      <w:r>
+        <w:t xml:space="preserve"> plugin but the team handled it and found a new solution. The error message that some team members began to get can be seen below. </w:t>
+      </w:r>
+    </w:p>
+    <w:p>
+      <w:pPr>
+        <w:pStyle w:val="Heading2"/>
+        <w:jc w:val="both"/>
+        <w:rPr>
+          <w:color w:val="auto"/>
+          <w:highlight w:val="red"/>
+        </w:rPr>
+      </w:pPr>
+      <w:bookmarkStart w:id="41" w:name="_Toc214479187"/>
+      <w:r>
+        <w:rPr>
+          <w:color w:val="auto"/>
+          <w:highlight w:val="red"/>
+        </w:rPr>
+        <w:t>[</w:t>
+      </w:r>
+      <w:r>
+        <w:rPr>
+          <w:color w:val="auto"/>
+          <w:highlight w:val="red"/>
+        </w:rPr>
         <w:t>Insert failed commit image]</w:t>
       </w:r>
-      <w:bookmarkEnd w:id="39"/>
+      <w:bookmarkEnd w:id="41"/>
     </w:p>
     <w:p>
       <w:pPr>
@@ -31136,22 +31454,22 @@
         <w:pStyle w:val="Heading1"/>
         <w:jc w:val="both"/>
       </w:pPr>
-      <w:bookmarkStart w:id="40" w:name="_Toc214478123"/>
+      <w:bookmarkStart w:id="42" w:name="_Toc214479188"/>
       <w:r>
         <w:t>Lessons learnt from last sprint</w:t>
       </w:r>
-      <w:bookmarkEnd w:id="40"/>
+      <w:bookmarkEnd w:id="42"/>
     </w:p>
     <w:p>
       <w:pPr>
         <w:pStyle w:val="Heading2"/>
         <w:jc w:val="both"/>
       </w:pPr>
-      <w:bookmarkStart w:id="41" w:name="_Toc214478124"/>
+      <w:bookmarkStart w:id="43" w:name="_Toc214479189"/>
       <w:r>
         <w:t>Unbalanced workload share</w:t>
       </w:r>
-      <w:bookmarkEnd w:id="41"/>
+      <w:bookmarkEnd w:id="43"/>
     </w:p>
     <w:p>
       <w:pPr>
@@ -31177,19 +31495,66 @@
     </w:p>
     <w:p>
       <w:pPr>
-        <w:jc w:val="both"/>
-      </w:pPr>
-    </w:p>
-    <w:p>
-      <w:pPr>
         <w:pStyle w:val="Heading2"/>
         <w:jc w:val="both"/>
-      </w:pPr>
-      <w:bookmarkStart w:id="42" w:name="_Toc214478125"/>
+        <w:rPr>
+          <w:color w:val="auto"/>
+          <w:highlight w:val="red"/>
+        </w:rPr>
+      </w:pPr>
+      <w:bookmarkStart w:id="44" w:name="_Toc214479190"/>
+      <w:r>
+        <w:rPr>
+          <w:color w:val="auto"/>
+          <w:highlight w:val="red"/>
+        </w:rPr>
+        <w:t>[</w:t>
+      </w:r>
+      <w:r>
+        <w:rPr>
+          <w:color w:val="auto"/>
+          <w:highlight w:val="red"/>
+        </w:rPr>
+        <w:t xml:space="preserve">Complete </w:t>
+      </w:r>
+      <w:proofErr w:type="spellStart"/>
+      <w:r>
+        <w:rPr>
+          <w:color w:val="auto"/>
+          <w:highlight w:val="red"/>
+        </w:rPr>
+        <w:t>worshare</w:t>
+      </w:r>
+      <w:proofErr w:type="spellEnd"/>
+      <w:r>
+        <w:rPr>
+          <w:color w:val="auto"/>
+          <w:highlight w:val="red"/>
+        </w:rPr>
+        <w:t>]</w:t>
+      </w:r>
+      <w:bookmarkEnd w:id="44"/>
+    </w:p>
+    <w:p>
+      <w:pPr>
+        <w:jc w:val="both"/>
+      </w:pPr>
+    </w:p>
+    <w:p>
+      <w:pPr>
+        <w:jc w:val="both"/>
+      </w:pPr>
+    </w:p>
+    <w:p>
+      <w:pPr>
+        <w:pStyle w:val="Heading2"/>
+        <w:jc w:val="both"/>
+      </w:pPr>
+      <w:bookmarkStart w:id="45" w:name="_Toc214479191"/>
       <w:r>
         <w:t>Team attendance could be improved</w:t>
       </w:r>
-      <w:bookmarkEnd w:id="42"/>
+      <w:bookmarkEnd w:id="45"/>
     </w:p>
     <w:p>
       <w:pPr>
@@ -31198,6 +31563,48 @@
       <w:r>
         <w:t>J</w:t>
       </w:r>
+    </w:p>
+    <w:p>
+      <w:pPr>
+        <w:pStyle w:val="Heading2"/>
+        <w:jc w:val="both"/>
+        <w:rPr>
+          <w:color w:val="auto"/>
+          <w:highlight w:val="red"/>
+        </w:rPr>
+      </w:pPr>
+      <w:bookmarkStart w:id="46" w:name="_Toc214479192"/>
+      <w:r>
+        <w:rPr>
+          <w:color w:val="auto"/>
+          <w:highlight w:val="red"/>
+        </w:rPr>
+        <w:t>[</w:t>
+      </w:r>
+      <w:r>
+        <w:rPr>
+          <w:color w:val="auto"/>
+          <w:highlight w:val="red"/>
+        </w:rPr>
+        <w:t xml:space="preserve">Complete </w:t>
+      </w:r>
+      <w:proofErr w:type="spellStart"/>
+      <w:r>
+        <w:rPr>
+          <w:color w:val="auto"/>
+          <w:highlight w:val="red"/>
+        </w:rPr>
+        <w:t>attendace</w:t>
+      </w:r>
+      <w:proofErr w:type="spellEnd"/>
+      <w:r>
+        <w:rPr>
+          <w:color w:val="auto"/>
+          <w:highlight w:val="red"/>
+        </w:rPr>
+        <w:t>]</w:t>
+      </w:r>
+      <w:bookmarkEnd w:id="46"/>
     </w:p>
     <w:p>
       <w:pPr>
@@ -33199,8 +33606,8 @@
           <c:showBubbleSize val="0"/>
         </c:dLbls>
         <c:gapWidth val="150"/>
-        <c:axId val="2073793256"/>
-        <c:axId val="2073796232"/>
+        <c:axId val="2066119496"/>
+        <c:axId val="2066411144"/>
       </c:barChart>
       <c:lineChart>
         <c:grouping val="standard"/>
@@ -33232,7 +33639,7 @@
                   <c:v>109.0</c:v>
                 </c:pt>
                 <c:pt idx="1">
-                  <c:v>90.83333333333331</c:v>
+                  <c:v>90.8333333333333</c:v>
                 </c:pt>
                 <c:pt idx="2">
                   <c:v>72.66666666666665</c:v>
@@ -33307,11 +33714,11 @@
         </c:dLbls>
         <c:marker val="1"/>
         <c:smooth val="0"/>
-        <c:axId val="2073793256"/>
-        <c:axId val="2073796232"/>
+        <c:axId val="2066119496"/>
+        <c:axId val="2066411144"/>
       </c:lineChart>
       <c:catAx>
-        <c:axId val="2073793256"/>
+        <c:axId val="2066119496"/>
         <c:scaling>
           <c:orientation val="minMax"/>
         </c:scaling>
@@ -33320,7 +33727,7 @@
         <c:majorTickMark val="out"/>
         <c:minorTickMark val="none"/>
         <c:tickLblPos val="nextTo"/>
-        <c:crossAx val="2073796232"/>
+        <c:crossAx val="2066411144"/>
         <c:crosses val="autoZero"/>
         <c:auto val="1"/>
         <c:lblAlgn val="ctr"/>
@@ -33328,7 +33735,7 @@
         <c:noMultiLvlLbl val="0"/>
       </c:catAx>
       <c:valAx>
-        <c:axId val="2073796232"/>
+        <c:axId val="2066411144"/>
         <c:scaling>
           <c:orientation val="minMax"/>
           <c:min val="0.0"/>
@@ -33389,7 +33796,7 @@
             <a:endParaRPr lang="en-US"/>
           </a:p>
         </c:txPr>
-        <c:crossAx val="2073793256"/>
+        <c:crossAx val="2066119496"/>
         <c:crosses val="autoZero"/>
         <c:crossBetween val="between"/>
       </c:valAx>
@@ -33813,7 +34220,7 @@
 </file>
 
 <file path=customXml/itemProps2.xml><?xml version="1.0" encoding="utf-8"?>
-<ds:datastoreItem xmlns:ds="http://schemas.openxmlformats.org/officeDocument/2006/customXml" ds:itemID="{238D610A-4FF9-3B44-8897-860768CBD110}">
+<ds:datastoreItem xmlns:ds="http://schemas.openxmlformats.org/officeDocument/2006/customXml" ds:itemID="{9DFD9886-64F7-2849-8B51-317D2EA27EF0}">
   <ds:schemaRefs>
     <ds:schemaRef ds:uri="http://schemas.openxmlformats.org/officeDocument/2006/bibliography"/>
   </ds:schemaRefs>

</xml_diff>